<commit_message>
finish the mission version 1
</commit_message>
<xml_diff>
--- a/ThreadMessageSync/systemRequirements.docx
+++ b/ThreadMessageSync/systemRequirements.docx
@@ -3,175 +3,65 @@
 <w:document xmlns:wpc="http://schemas.microsoft.com/office/word/2010/wordprocessingCanvas" xmlns:cx="http://schemas.microsoft.com/office/drawing/2014/chartex" xmlns:cx1="http://schemas.microsoft.com/office/drawing/2015/9/8/chartex" xmlns:cx2="http://schemas.microsoft.com/office/drawing/2015/10/21/chartex" xmlns:cx3="http://schemas.microsoft.com/office/drawing/2016/5/9/chartex" xmlns:cx4="http://schemas.microsoft.com/office/drawing/2016/5/10/chartex" xmlns:cx5="http://schemas.microsoft.com/office/drawing/2016/5/11/chartex" xmlns:cx6="http://schemas.microsoft.com/office/drawing/2016/5/12/chartex" xmlns:cx7="http://schemas.microsoft.com/office/drawing/2016/5/13/chartex" xmlns:cx8="http://schemas.microsoft.com/office/drawing/2016/5/14/chartex" xmlns:mc="http://schemas.openxmlformats.org/markup-compatibility/2006" xmlns:aink="http://schemas.microsoft.com/office/drawing/2016/ink" xmlns:am3d="http://schemas.microsoft.com/office/drawing/2017/model3d" xmlns:o="urn:schemas-microsoft-com:office:office" xmlns:oel="http://schemas.microsoft.com/office/2019/extlst" xmlns:r="http://schemas.openxmlformats.org/officeDocument/2006/relationships" xmlns:m="http://schemas.openxmlformats.org/officeDocument/2006/math" xmlns:v="urn:schemas-microsoft-com:vml" xmlns:wp14="http://schemas.microsoft.com/office/word/2010/wordprocessingDrawing" xmlns:wp="http://schemas.openxmlformats.org/drawingml/2006/wordprocessingDrawing" xmlns:w10="urn:schemas-microsoft-com:office:word" xmlns:w="http://schemas.openxmlformats.org/wordprocessingml/2006/main" xmlns:w14="http://schemas.microsoft.com/office/word/2010/wordml" xmlns:w15="http://schemas.microsoft.com/office/word/2012/wordml" xmlns:w16cex="http://schemas.microsoft.com/office/word/2018/wordml/cex" xmlns:w16cid="http://schemas.microsoft.com/office/word/2016/wordml/cid" xmlns:w16="http://schemas.microsoft.com/office/word/2018/wordml" xmlns:w16du="http://schemas.microsoft.com/office/word/2023/wordml/word16du" xmlns:w16sdtdh="http://schemas.microsoft.com/office/word/2020/wordml/sdtdatahash" xmlns:w16se="http://schemas.microsoft.com/office/word/2015/wordml/symex" xmlns:wpg="http://schemas.microsoft.com/office/word/2010/wordprocessingGroup" xmlns:wpi="http://schemas.microsoft.com/office/word/2010/wordprocessingInk" xmlns:wne="http://schemas.microsoft.com/office/word/2006/wordml" xmlns:wps="http://schemas.microsoft.com/office/word/2010/wordprocessingShape" mc:Ignorable="w14 w15 w16se w16cid w16 w16cex w16sdtdh w16du wp14">
   <w:body>
     <w:p>
-      <w:pPr>
-        <w:rPr>
-          <w:b/>
-          <w:bCs/>
-        </w:rPr>
-      </w:pPr>
-      <w:r>
-        <w:rPr>
+      <w:r>
+        <w:rPr>
+          <w:rFonts w:hint="cs"/>
           <w:b/>
           <w:bCs/>
           <w:rtl/>
         </w:rPr>
-        <w:t>דרישות מערכת לפרויקט השוואת מספרים מבוסס תהליכים</w:t>
-      </w:r>
-    </w:p>
-    <w:p>
-      <w:pPr>
-        <w:rPr>
-          <w:b/>
-          <w:bCs/>
-        </w:rPr>
-      </w:pPr>
+        <w:t>ה</w:t>
+      </w:r>
       <w:r>
         <w:rPr>
           <w:b/>
           <w:bCs/>
           <w:rtl/>
         </w:rPr>
-        <w:t>דרישות חומרה</w:t>
-      </w:r>
-    </w:p>
-    <w:p>
-      <w:pPr>
-        <w:numPr>
-          <w:ilvl w:val="0"/>
-          <w:numId w:val="8"/>
-        </w:numPr>
-      </w:pPr>
-      <w:r>
-        <w:rPr>
+        <w:t>משימ</w:t>
+      </w:r>
+      <w:r>
+        <w:rPr>
+          <w:rFonts w:hint="cs"/>
           <w:b/>
           <w:bCs/>
           <w:rtl/>
         </w:rPr>
-        <w:t>מעבד</w:t>
-      </w:r>
-      <w:r>
-        <w:rPr>
-          <w:b/>
-          <w:bCs/>
-        </w:rPr>
-        <w:t>:</w:t>
-      </w:r>
-      <w:r>
-        <w:t xml:space="preserve"> </w:t>
-      </w:r>
-      <w:r>
-        <w:rPr>
-          <w:rtl/>
-        </w:rPr>
-        <w:t>מעבד מודרני מרובה ליבות</w:t>
-      </w:r>
-      <w:r>
-        <w:t xml:space="preserve"> (</w:t>
-      </w:r>
-      <w:r>
-        <w:rPr>
-          <w:rtl/>
-        </w:rPr>
-        <w:t>למשל</w:t>
-      </w:r>
-      <w:r>
-        <w:t>, Intel Core i5/i7, AMD Ryzen 5/7)</w:t>
-      </w:r>
-    </w:p>
-    <w:p>
-      <w:pPr>
-        <w:numPr>
-          <w:ilvl w:val="0"/>
-          <w:numId w:val="8"/>
-        </w:numPr>
-      </w:pPr>
+        <w:t xml:space="preserve">ה </w:t>
+      </w:r>
       <w:r>
         <w:rPr>
           <w:b/>
           <w:bCs/>
           <w:rtl/>
         </w:rPr>
-        <w:t>זיכרון</w:t>
+        <w:t>סנכרון בין תהליכים</w:t>
       </w:r>
       <w:r>
         <w:rPr>
           <w:b/>
           <w:bCs/>
         </w:rPr>
-        <w:t>:</w:t>
-      </w:r>
-      <w:r>
-        <w:t xml:space="preserve"> </w:t>
-      </w:r>
-      <w:r>
-        <w:rPr>
-          <w:rtl/>
-        </w:rPr>
-        <w:t>לפחות 2 ג'יגה-בייט</w:t>
-      </w:r>
-      <w:r>
-        <w:t xml:space="preserve"> RAM (4 </w:t>
-      </w:r>
-      <w:r>
-        <w:rPr>
-          <w:rtl/>
-        </w:rPr>
-        <w:t>ג'יגה-בייט ומעלה מומלץ לביצועים טובים יותר</w:t>
-      </w:r>
-      <w:r>
-        <w:t>)</w:t>
-      </w:r>
-    </w:p>
-    <w:p>
-      <w:pPr>
-        <w:numPr>
-          <w:ilvl w:val="0"/>
-          <w:numId w:val="8"/>
-        </w:numPr>
-      </w:pPr>
+        <w:t xml:space="preserve"> (threads) </w:t>
+      </w:r>
       <w:r>
         <w:rPr>
           <w:b/>
           <w:bCs/>
           <w:rtl/>
         </w:rPr>
-        <w:t>אחסון</w:t>
-      </w:r>
-      <w:r>
+        <w:t>והתמודדות עם הודעות במספר תורים במערכת מקבילית</w:t>
+      </w:r>
+      <w:r>
+        <w:t>.</w:t>
+      </w:r>
+    </w:p>
+    <w:p>
+      <w:pPr>
         <w:rPr>
           <w:b/>
           <w:bCs/>
         </w:rPr>
-        <w:t>:</w:t>
-      </w:r>
-      <w:r>
-        <w:t xml:space="preserve"> </w:t>
-      </w:r>
-      <w:r>
-        <w:rPr>
-          <w:rtl/>
-        </w:rPr>
-        <w:t>שטח דיסק מינימלי נדרש</w:t>
-      </w:r>
-      <w:r>
-        <w:t xml:space="preserve"> (</w:t>
-      </w:r>
-      <w:r>
-        <w:rPr>
-          <w:rtl/>
-        </w:rPr>
-        <w:t>פחות מ-100</w:t>
-      </w:r>
-      <w:r>
-        <w:t xml:space="preserve"> MB)</w:t>
-      </w:r>
-    </w:p>
-    <w:p>
-      <w:pPr>
-        <w:numPr>
-          <w:ilvl w:val="0"/>
-          <w:numId w:val="8"/>
-        </w:numPr>
       </w:pPr>
       <w:r>
         <w:rPr>
@@ -179,26 +69,59 @@
           <w:bCs/>
           <w:rtl/>
         </w:rPr>
-        <w:t>מערכת הפעלה</w:t>
-      </w:r>
-      <w:r>
-        <w:rPr>
-          <w:b/>
-          <w:bCs/>
-        </w:rPr>
-        <w:t>:</w:t>
-      </w:r>
-      <w:r>
-        <w:t xml:space="preserve"> </w:t>
-      </w:r>
+        <w:t>דרישות מערכת - תיאור כללי</w:t>
+      </w:r>
+    </w:p>
+    <w:p>
       <w:r>
         <w:rPr>
           <w:rtl/>
         </w:rPr>
-        <w:t>תואמת עם מערכות הפעלה עיקריות</w:t>
-      </w:r>
-      <w:r>
-        <w:t xml:space="preserve"> (Windows, Linux, macOS)</w:t>
+        <w:t>המערכת היא יישום רב-תהליכים</w:t>
+      </w:r>
+      <w:r>
+        <w:t xml:space="preserve"> (multi-threaded) </w:t>
+      </w:r>
+      <w:r>
+        <w:rPr>
+          <w:rtl/>
+        </w:rPr>
+        <w:t>שמתזמן שליחת הודעות אקראיות למספר תהליכים, מאחסן את ההודעות בתורים נפרדים לכל תהליך, ומבצע השוואות תקופתיות בין התורים. כל תהליך פועל באופן עצמאי, אך מסונכרן עם יתר התהליכים באמצעות מנעולים</w:t>
+      </w:r>
+      <w:r>
+        <w:t xml:space="preserve"> (mutex) </w:t>
+      </w:r>
+      <w:r>
+        <w:rPr>
+          <w:rtl/>
+        </w:rPr>
+        <w:t>ומשתני תנא</w:t>
+      </w:r>
+      <w:r>
+        <w:rPr>
+          <w:rFonts w:hint="cs"/>
+          <w:rtl/>
+        </w:rPr>
+        <w:t>י</w:t>
+      </w:r>
+      <w:r>
+        <w:t xml:space="preserve"> (condition variables) </w:t>
+      </w:r>
+      <w:r>
+        <w:rPr>
+          <w:rFonts w:hint="cs"/>
+          <w:rtl/>
+        </w:rPr>
+        <w:t xml:space="preserve">, </w:t>
+      </w:r>
+      <w:r>
+        <w:rPr>
+          <w:rtl/>
+        </w:rPr>
+        <w:t>כאשר מערכת זו מתוכננת לפעול ברציפות ולבצע פעולות באופן מחזורי</w:t>
+      </w:r>
+      <w:r>
+        <w:t>.</w:t>
       </w:r>
     </w:p>
     <w:p>
@@ -214,15 +137,88 @@
           <w:bCs/>
           <w:rtl/>
         </w:rPr>
-        <w:t>דרישות תוכנה</w:t>
+        <w:t>שליחת הודעות אקראיות לתהליכים</w:t>
       </w:r>
     </w:p>
     <w:p>
+      <w:r>
+        <w:rPr>
+          <w:rtl/>
+        </w:rPr>
+        <w:t>המערכת שולחת הודעות אקראיות לתהליכים, כאשר כל הודעה היא מספר שנבחר באופן אקראי מתוך טווח מוגדר מראש. תהליך שליחת ההודעות מתבצע על ידי התוכנית הראשית, ובכל סבב נבחרת אחת מתוך שלוש אפשרויות אקראיות</w:t>
+      </w:r>
+      <w:r>
+        <w:t>:</w:t>
+      </w:r>
+    </w:p>
+    <w:p>
       <w:pPr>
         <w:numPr>
           <w:ilvl w:val="0"/>
-          <w:numId w:val="9"/>
+          <w:numId w:val="21"/>
         </w:numPr>
+      </w:pPr>
+      <w:r>
+        <w:rPr>
+          <w:rtl/>
+        </w:rPr>
+        <w:t>שליחת הודעה לתהליך הראשון</w:t>
+      </w:r>
+      <w:r>
+        <w:t>.</w:t>
+      </w:r>
+    </w:p>
+    <w:p>
+      <w:pPr>
+        <w:numPr>
+          <w:ilvl w:val="0"/>
+          <w:numId w:val="21"/>
+        </w:numPr>
+      </w:pPr>
+      <w:r>
+        <w:rPr>
+          <w:rtl/>
+        </w:rPr>
+        <w:t>שליחת הודעה לתהליך השני</w:t>
+      </w:r>
+      <w:r>
+        <w:t>.</w:t>
+      </w:r>
+    </w:p>
+    <w:p>
+      <w:pPr>
+        <w:numPr>
+          <w:ilvl w:val="0"/>
+          <w:numId w:val="21"/>
+        </w:numPr>
+      </w:pPr>
+      <w:r>
+        <w:rPr>
+          <w:rtl/>
+        </w:rPr>
+        <w:t>שליחת הודעה לשני התהליכים במקביל</w:t>
+      </w:r>
+      <w:r>
+        <w:t>.</w:t>
+      </w:r>
+    </w:p>
+    <w:p>
+      <w:r>
+        <w:rPr>
+          <w:rtl/>
+        </w:rPr>
+        <w:t>לכל תהליך יש תור שבו הוא שומר את ההודעות שהוא מקבל, וההודעות נשלחות בקצב של אחת לשנייה. כלומר, יש להשהות את שליחת ההודעות במשך שנייה אחת בין כל הודעה והודעה</w:t>
+      </w:r>
+      <w:r>
+        <w:t>.</w:t>
+      </w:r>
+    </w:p>
+    <w:p>
+      <w:pPr>
+        <w:rPr>
+          <w:b/>
+          <w:bCs/>
+        </w:rPr>
       </w:pPr>
       <w:r>
         <w:rPr>
@@ -230,85 +226,60 @@
           <w:bCs/>
           <w:rtl/>
         </w:rPr>
-        <w:t>קומפיילר</w:t>
-      </w:r>
-      <w:r>
+        <w:t>אחסון הודעות בתורים</w:t>
+      </w:r>
+    </w:p>
+    <w:p>
+      <w:r>
+        <w:rPr>
+          <w:rtl/>
+        </w:rPr>
+        <w:t>כל תהליך אחראי לאחסן את ההודעות שהוא מקבל בתור ייחודי לו. המערכת שומרת על שני תורים נפרדים</w:t>
+      </w:r>
+      <w:r>
+        <w:t>:</w:t>
+      </w:r>
+    </w:p>
+    <w:p>
+      <w:pPr>
+        <w:numPr>
+          <w:ilvl w:val="0"/>
+          <w:numId w:val="22"/>
+        </w:numPr>
+      </w:pPr>
+      <w:r>
+        <w:rPr>
+          <w:rtl/>
+        </w:rPr>
+        <w:t>תור אחד עבור ההודעות שהתקבלו בתהליך הראשון</w:t>
+      </w:r>
+      <w:r>
+        <w:t>.</w:t>
+      </w:r>
+    </w:p>
+    <w:p>
+      <w:pPr>
+        <w:numPr>
+          <w:ilvl w:val="0"/>
+          <w:numId w:val="22"/>
+        </w:numPr>
+      </w:pPr>
+      <w:r>
+        <w:rPr>
+          <w:rtl/>
+        </w:rPr>
+        <w:t>תור שני עבור ההודעות שהתקבלו בתהליך השני</w:t>
+      </w:r>
+      <w:r>
+        <w:t>.</w:t>
+      </w:r>
+    </w:p>
+    <w:p>
+      <w:pPr>
         <w:rPr>
           <w:b/>
           <w:bCs/>
         </w:rPr>
-        <w:t>:</w:t>
-      </w:r>
-    </w:p>
-    <w:p>
-      <w:pPr>
-        <w:numPr>
-          <w:ilvl w:val="1"/>
-          <w:numId w:val="9"/>
-        </w:numPr>
-      </w:pPr>
-      <w:r>
-        <w:t xml:space="preserve">GCC (GNU Compiler Collection) </w:t>
-      </w:r>
-      <w:r>
-        <w:rPr>
-          <w:rtl/>
-        </w:rPr>
-        <w:t>גרסה 9.0 ומעלה</w:t>
-      </w:r>
-    </w:p>
-    <w:p>
-      <w:pPr>
-        <w:numPr>
-          <w:ilvl w:val="1"/>
-          <w:numId w:val="9"/>
-        </w:numPr>
-      </w:pPr>
-      <w:r>
-        <w:t xml:space="preserve">Clang </w:t>
-      </w:r>
-      <w:r>
-        <w:rPr>
-          <w:rtl/>
-        </w:rPr>
-        <w:t>גרסה 10.0 ומעלה</w:t>
-      </w:r>
-    </w:p>
-    <w:p>
-      <w:pPr>
-        <w:numPr>
-          <w:ilvl w:val="1"/>
-          <w:numId w:val="9"/>
-        </w:numPr>
-      </w:pPr>
-      <w:r>
-        <w:t xml:space="preserve">Microsoft Visual Studio 2019 </w:t>
-      </w:r>
-      <w:r>
-        <w:rPr>
-          <w:rtl/>
-        </w:rPr>
-        <w:t>ומעלה</w:t>
-      </w:r>
-      <w:r>
-        <w:t xml:space="preserve"> (</w:t>
-      </w:r>
-      <w:r>
-        <w:rPr>
-          <w:rtl/>
-        </w:rPr>
-        <w:t>למשתמשי</w:t>
-      </w:r>
-      <w:r>
-        <w:t xml:space="preserve"> Windows)</w:t>
-      </w:r>
-    </w:p>
-    <w:p>
-      <w:pPr>
-        <w:numPr>
-          <w:ilvl w:val="0"/>
-          <w:numId w:val="9"/>
-        </w:numPr>
       </w:pPr>
       <w:r>
         <w:rPr>
@@ -316,48 +287,69 @@
           <w:bCs/>
           <w:rtl/>
         </w:rPr>
-        <w:t>ספריות</w:t>
-      </w:r>
-      <w:r>
-        <w:rPr>
-          <w:b/>
-          <w:bCs/>
-        </w:rPr>
-        <w:t>:</w:t>
+        <w:t>השוואת הודעות בין תורים</w:t>
       </w:r>
     </w:p>
     <w:p>
+      <w:r>
+        <w:rPr>
+          <w:rtl/>
+        </w:rPr>
+        <w:t>בכל חמש שניות, תהליך שלישי מבצע בדיקה של תורי ההודעות של התהליכים הראשון והשני. הוא משווה בין המספרים שנמצאים בראש כל תור</w:t>
+      </w:r>
+      <w:r>
+        <w:t>:</w:t>
+      </w:r>
+    </w:p>
+    <w:p>
       <w:pPr>
         <w:numPr>
-          <w:ilvl w:val="1"/>
-          <w:numId w:val="9"/>
+          <w:ilvl w:val="0"/>
+          <w:numId w:val="23"/>
         </w:numPr>
       </w:pPr>
       <w:r>
         <w:rPr>
           <w:rtl/>
         </w:rPr>
-        <w:t>ספריית</w:t>
-      </w:r>
-      <w:r>
-        <w:t xml:space="preserve"> C++ </w:t>
-      </w:r>
+        <w:t>אם המספרים זהים, הם מוסרים משני התורים</w:t>
+      </w:r>
+      <w:r>
+        <w:t>.</w:t>
+      </w:r>
+    </w:p>
+    <w:p>
+      <w:pPr>
+        <w:numPr>
+          <w:ilvl w:val="0"/>
+          <w:numId w:val="23"/>
+        </w:numPr>
+      </w:pPr>
       <w:r>
         <w:rPr>
           <w:rtl/>
         </w:rPr>
-        <w:t xml:space="preserve">סטנדרטית (כוללת </w:t>
-      </w:r>
-      <w:r>
-        <w:t>&lt;iostream&gt;, &lt;thread&gt;, &lt;mutex&gt;, &lt;</w:t>
-      </w:r>
-      <w:proofErr w:type="spellStart"/>
-      <w:r>
-        <w:t>condition_variable</w:t>
-      </w:r>
-      <w:proofErr w:type="spellEnd"/>
-      <w:r>
-        <w:t>&gt;, &lt;queue&gt;, &lt;chrono&gt;, &lt;random&gt;)</w:t>
+        <w:t>אם המספר בתור הראשון קטן מהמספר בתור השני, המספר הקטן מוסר מהתור הראשון</w:t>
+      </w:r>
+      <w:r>
+        <w:t>.</w:t>
+      </w:r>
+    </w:p>
+    <w:p>
+      <w:pPr>
+        <w:numPr>
+          <w:ilvl w:val="0"/>
+          <w:numId w:val="23"/>
+        </w:numPr>
+      </w:pPr>
+      <w:r>
+        <w:rPr>
+          <w:rtl/>
+        </w:rPr>
+        <w:t>אם המספר בתור השני קטן מהמספר בתור הראשון, המספר הקטן מוסר מהתור השני</w:t>
+      </w:r>
+      <w:r>
+        <w:t>.</w:t>
       </w:r>
     </w:p>
     <w:p>
@@ -373,15 +365,55 @@
           <w:bCs/>
           <w:rtl/>
         </w:rPr>
-        <w:t>בנייה והרצה</w:t>
+        <w:t>סנכרון תהליכים</w:t>
       </w:r>
     </w:p>
     <w:p>
-      <w:pPr>
-        <w:numPr>
-          <w:ilvl w:val="0"/>
-          <w:numId w:val="10"/>
-        </w:numPr>
+      <w:r>
+        <w:rPr>
+          <w:rtl/>
+        </w:rPr>
+        <w:t>הגישה לתורים חייבת להיות מסונכרנת בין כל התהליכים כדי למנוע מצבים של קריאה וכתיבה לא מבוקרת לתורים. לצורך כך, המערכת משתמשת במנעולים</w:t>
+      </w:r>
+      <w:r>
+        <w:t xml:space="preserve"> (mutex) </w:t>
+      </w:r>
+      <w:r>
+        <w:rPr>
+          <w:rtl/>
+        </w:rPr>
+        <w:t>ובמשתני תנאי</w:t>
+      </w:r>
+      <w:r>
+        <w:t xml:space="preserve"> (condition variables) </w:t>
+      </w:r>
+      <w:r>
+        <w:rPr>
+          <w:rtl/>
+        </w:rPr>
+        <w:t>שיאפשרו לתהליכים להמתין באופן אקטיבי להודעות חדשות ולהשתמש בתורים בצורה בטוחה</w:t>
+      </w:r>
+      <w:r>
+        <w:t>.</w:t>
+      </w:r>
+    </w:p>
+    <w:p>
+      <w:r>
+        <w:rPr>
+          <w:rtl/>
+        </w:rPr>
+        <w:t>המערכת חייבת לאפשר לתהליכים לפעול ברציפות מבלי להפריע זה לזה. כל תהליך יפעל רק כאשר יש לו הודעה חדשה שממתינה לעיבוד בתורו, כאשר תהליכי 1 ו-2 ימתינו להודעות מהתוכנית הראשית, ותהליך 3 ימתין לביצוע הבדיקה המחזורית</w:t>
+      </w:r>
+      <w:r>
+        <w:t>.</w:t>
+      </w:r>
+    </w:p>
+    <w:p>
+      <w:pPr>
+        <w:rPr>
+          <w:b/>
+          <w:bCs/>
+        </w:rPr>
       </w:pPr>
       <w:r>
         <w:rPr>
@@ -389,103 +421,26 @@
           <w:bCs/>
           <w:rtl/>
         </w:rPr>
-        <w:t>בניית הפרויקט</w:t>
-      </w:r>
-      <w:r>
+        <w:t>עדכון המשתמש</w:t>
+      </w:r>
+    </w:p>
+    <w:p>
+      <w:r>
+        <w:rPr>
+          <w:rtl/>
+        </w:rPr>
+        <w:t>המערכת צריכה לעדכן את המשתמש בכל פעם שמתבצעת פעולה כלשהי. לדוגמה, כאשר תהליך מקבל הודעה חדשה, יש להדפיס הודעה למסך המציינת את המספר שהתקבל ואת שם התהליך שקיבל אותו. כמו כן, במהלך הבדיקה המחזורית של תהליך 3, יש לעדכן את המשתמש במצב הנוכחי של התורים (גודל התור והמספרים בראש התור), ולציין אם נמצאו מספרים זהים או אם מספר כלשהו הוסר מאחד התורים</w:t>
+      </w:r>
+      <w:r>
+        <w:t>.</w:t>
+      </w:r>
+    </w:p>
+    <w:p>
+      <w:pPr>
         <w:rPr>
           <w:b/>
           <w:bCs/>
         </w:rPr>
-        <w:t>:</w:t>
-      </w:r>
-    </w:p>
-    <w:p>
-      <w:pPr>
-        <w:numPr>
-          <w:ilvl w:val="1"/>
-          <w:numId w:val="10"/>
-        </w:numPr>
-      </w:pPr>
-      <w:r>
-        <w:rPr>
-          <w:rtl/>
-        </w:rPr>
-        <w:t>ל</w:t>
-      </w:r>
-      <w:r>
-        <w:t>-GCC/Clang:</w:t>
-      </w:r>
-    </w:p>
-    <w:p>
-      <w:r>
-        <w:t>g++ -std=</w:t>
-      </w:r>
-      <w:proofErr w:type="spellStart"/>
-      <w:r>
-        <w:t>c++</w:t>
-      </w:r>
-      <w:proofErr w:type="spellEnd"/>
-      <w:r>
-        <w:t xml:space="preserve">17 -o </w:t>
-      </w:r>
-      <w:proofErr w:type="spellStart"/>
-      <w:r>
-        <w:t>number_comparison</w:t>
-      </w:r>
-      <w:proofErr w:type="spellEnd"/>
-      <w:r>
-        <w:t xml:space="preserve"> number_comparison.cpp</w:t>
-      </w:r>
-    </w:p>
-    <w:p>
-      <w:pPr>
-        <w:numPr>
-          <w:ilvl w:val="1"/>
-          <w:numId w:val="10"/>
-        </w:numPr>
-      </w:pPr>
-      <w:r>
-        <w:rPr>
-          <w:rtl/>
-        </w:rPr>
-        <w:t>ל</w:t>
-      </w:r>
-      <w:r>
-        <w:t>-Visual Studio:</w:t>
-      </w:r>
-    </w:p>
-    <w:p>
-      <w:pPr>
-        <w:numPr>
-          <w:ilvl w:val="2"/>
-          <w:numId w:val="10"/>
-        </w:numPr>
-      </w:pPr>
-      <w:r>
-        <w:rPr>
-          <w:rtl/>
-        </w:rPr>
-        <w:t>פתח את הפרויקט ב</w:t>
-      </w:r>
-      <w:r>
-        <w:t xml:space="preserve">-Visual Studio </w:t>
-      </w:r>
-      <w:r>
-        <w:rPr>
-          <w:rtl/>
-        </w:rPr>
-        <w:t>ובנה באמצעות ה</w:t>
-      </w:r>
-      <w:r>
-        <w:t>-IDE.</w:t>
-      </w:r>
-    </w:p>
-    <w:p>
-      <w:pPr>
-        <w:numPr>
-          <w:ilvl w:val="0"/>
-          <w:numId w:val="10"/>
-        </w:numPr>
       </w:pPr>
       <w:r>
         <w:rPr>
@@ -493,93 +448,77 @@
           <w:bCs/>
           <w:rtl/>
         </w:rPr>
-        <w:t>הרצת התוכנית</w:t>
-      </w:r>
-      <w:r>
+        <w:t>השהייה בין פעולות</w:t>
+      </w:r>
+    </w:p>
+    <w:p>
+      <w:r>
+        <w:rPr>
+          <w:rtl/>
+        </w:rPr>
+        <w:t>המערכת צריכה לבצע השהיות בין פעולות שונות</w:t>
+      </w:r>
+      <w:r>
+        <w:t>:</w:t>
+      </w:r>
+    </w:p>
+    <w:p>
+      <w:pPr>
+        <w:numPr>
+          <w:ilvl w:val="0"/>
+          <w:numId w:val="24"/>
+        </w:numPr>
+      </w:pPr>
+      <w:r>
+        <w:rPr>
+          <w:rtl/>
+        </w:rPr>
+        <w:t>השהייה של שנייה אחת בין כל שליחת הודעה מהתוכנית הראשית</w:t>
+      </w:r>
+      <w:r>
+        <w:t>.</w:t>
+      </w:r>
+    </w:p>
+    <w:p>
+      <w:pPr>
+        <w:numPr>
+          <w:ilvl w:val="0"/>
+          <w:numId w:val="24"/>
+        </w:numPr>
+      </w:pPr>
+      <w:r>
+        <w:rPr>
+          <w:rtl/>
+        </w:rPr>
+        <w:t>השהייה של חמש שניות בין כל בדיקה של תהליך 3 לצורך השוואת התורים</w:t>
+      </w:r>
+      <w:r>
+        <w:t>.</w:t>
+      </w:r>
+    </w:p>
+    <w:p>
+      <w:pPr>
         <w:rPr>
           <w:b/>
           <w:bCs/>
         </w:rPr>
-        <w:t>:</w:t>
-      </w:r>
-    </w:p>
-    <w:p>
-      <w:pPr>
-        <w:numPr>
-          <w:ilvl w:val="1"/>
-          <w:numId w:val="10"/>
-        </w:numPr>
-      </w:pPr>
-      <w:r>
-        <w:rPr>
-          <w:rtl/>
-        </w:rPr>
-        <w:t>הרץ את הבינרי שנבנה</w:t>
-      </w:r>
-      <w:r>
-        <w:t>:</w:t>
-      </w:r>
-    </w:p>
-    <w:p>
-      <w:proofErr w:type="gramStart"/>
-      <w:r>
-        <w:t>./</w:t>
-      </w:r>
-      <w:proofErr w:type="spellStart"/>
-      <w:proofErr w:type="gramEnd"/>
-      <w:r>
-        <w:t>number_comparison</w:t>
-      </w:r>
-      <w:proofErr w:type="spellEnd"/>
-    </w:p>
-    <w:p>
-      <w:pPr>
-        <w:rPr>
-          <w:b/>
-          <w:bCs/>
-        </w:rPr>
-      </w:pPr>
-      <w:proofErr w:type="spellStart"/>
+      </w:pPr>
       <w:r>
         <w:rPr>
           <w:b/>
           <w:bCs/>
           <w:rtl/>
         </w:rPr>
-        <w:t>תלותים</w:t>
-      </w:r>
-      <w:proofErr w:type="spellEnd"/>
+        <w:lastRenderedPageBreak/>
+        <w:t>עבודה מתמשכת</w:t>
+      </w:r>
     </w:p>
     <w:p>
-      <w:pPr>
-        <w:numPr>
-          <w:ilvl w:val="0"/>
-          <w:numId w:val="11"/>
-        </w:numPr>
-      </w:pPr>
       <w:r>
         <w:rPr>
           <w:rtl/>
         </w:rPr>
-        <w:t>הפרויקט תלוי בספריות</w:t>
-      </w:r>
-      <w:r>
-        <w:t xml:space="preserve"> C++ </w:t>
-      </w:r>
-      <w:r>
-        <w:rPr>
-          <w:rtl/>
-        </w:rPr>
-        <w:t>סטנדרטיות. ודא שהקומפיילר שלך תומך ב</w:t>
-      </w:r>
-      <w:r>
-        <w:t xml:space="preserve">-C++17 </w:t>
-      </w:r>
-      <w:r>
-        <w:rPr>
-          <w:rtl/>
-        </w:rPr>
-        <w:t>או מאוחר יותר</w:t>
+        <w:t>המערכת מתוכננת לפעול ברציפות ולבצע את הפעולות באופן מחזורי. התהליכים צריכים להמשיך לפעול לאורך זמן, לשלוח ולקבל הודעות באופן סדיר, ולבצע השוואות בין ההודעות שנמצאות בתורים בכל מחזור</w:t>
       </w:r>
       <w:r>
         <w:t>.</w:t>
@@ -598,207 +537,18 @@
           <w:bCs/>
           <w:rtl/>
         </w:rPr>
-        <w:t>פרמטרי קונפיגורציה</w:t>
+        <w:t>ייצור מספרים אקראיים</w:t>
       </w:r>
     </w:p>
     <w:p>
-      <w:pPr>
-        <w:numPr>
-          <w:ilvl w:val="0"/>
-          <w:numId w:val="12"/>
-        </w:numPr>
-      </w:pPr>
-      <w:r>
-        <w:rPr>
-          <w:b/>
-          <w:bCs/>
-        </w:rPr>
-        <w:t xml:space="preserve"> </w:t>
-      </w:r>
-      <w:proofErr w:type="spellStart"/>
-      <w:r>
-        <w:rPr>
-          <w:b/>
-          <w:bCs/>
-        </w:rPr>
-        <w:t>message_delay_seconds</w:t>
-      </w:r>
-      <w:proofErr w:type="spellEnd"/>
-      <w:r>
-        <w:rPr>
-          <w:b/>
-          <w:bCs/>
-        </w:rPr>
-        <w:t>:</w:t>
-      </w:r>
-      <w:r>
-        <w:t xml:space="preserve"> </w:t>
-      </w:r>
       <w:r>
         <w:rPr>
           <w:rtl/>
         </w:rPr>
-        <w:t>זמן המתנה בשניות בין שליחת הודעות חדשות (ברירת מחדל: 1 שניה)</w:t>
-      </w:r>
-    </w:p>
-    <w:p>
-      <w:pPr>
-        <w:numPr>
-          <w:ilvl w:val="0"/>
-          <w:numId w:val="12"/>
-        </w:numPr>
-      </w:pPr>
-      <w:r>
-        <w:rPr>
-          <w:b/>
-          <w:bCs/>
-        </w:rPr>
-        <w:t xml:space="preserve"> </w:t>
-      </w:r>
-      <w:proofErr w:type="spellStart"/>
-      <w:r>
-        <w:rPr>
-          <w:b/>
-          <w:bCs/>
-        </w:rPr>
-        <w:t>check_interval_seconds</w:t>
-      </w:r>
-      <w:proofErr w:type="spellEnd"/>
-      <w:r>
-        <w:rPr>
-          <w:b/>
-          <w:bCs/>
-        </w:rPr>
-        <w:t>:</w:t>
-      </w:r>
-      <w:r>
-        <w:t xml:space="preserve"> </w:t>
-      </w:r>
-      <w:r>
-        <w:rPr>
-          <w:rtl/>
-        </w:rPr>
-        <w:t>זמן המתנה בשניות שבו תהליך 3 בודק את התורים (ברירת מחדל: 5 שניות)</w:t>
-      </w:r>
-    </w:p>
-    <w:p>
-      <w:pPr>
-        <w:numPr>
-          <w:ilvl w:val="0"/>
-          <w:numId w:val="12"/>
-        </w:numPr>
-      </w:pPr>
-      <w:r>
-        <w:rPr>
-          <w:b/>
-          <w:bCs/>
-        </w:rPr>
-        <w:t xml:space="preserve"> </w:t>
-      </w:r>
-      <w:proofErr w:type="spellStart"/>
-      <w:r>
-        <w:rPr>
-          <w:b/>
-          <w:bCs/>
-        </w:rPr>
-        <w:t>max_initial_random_number</w:t>
-      </w:r>
-      <w:proofErr w:type="spellEnd"/>
-      <w:r>
-        <w:rPr>
-          <w:b/>
-          <w:bCs/>
-        </w:rPr>
-        <w:t>:</w:t>
-      </w:r>
-      <w:r>
-        <w:t xml:space="preserve"> </w:t>
-      </w:r>
-      <w:r>
-        <w:rPr>
-          <w:rtl/>
-        </w:rPr>
-        <w:t>הגבול העליון לערך ההתחלתי של מספרים רנדומליים (ברירת מחדל: 10)</w:t>
-      </w:r>
-    </w:p>
-    <w:p>
-      <w:pPr>
-        <w:numPr>
-          <w:ilvl w:val="0"/>
-          <w:numId w:val="12"/>
-        </w:numPr>
-      </w:pPr>
-      <w:r>
-        <w:rPr>
-          <w:b/>
-          <w:bCs/>
-        </w:rPr>
-        <w:t xml:space="preserve"> </w:t>
-      </w:r>
-      <w:proofErr w:type="spellStart"/>
-      <w:r>
-        <w:rPr>
-          <w:b/>
-          <w:bCs/>
-        </w:rPr>
-        <w:t>max_increment</w:t>
-      </w:r>
-      <w:proofErr w:type="spellEnd"/>
-      <w:r>
-        <w:rPr>
-          <w:b/>
-          <w:bCs/>
-        </w:rPr>
-        <w:t>:</w:t>
-      </w:r>
-      <w:r>
-        <w:t xml:space="preserve"> </w:t>
-      </w:r>
-      <w:r>
-        <w:rPr>
-          <w:rtl/>
-        </w:rPr>
-        <w:t>הגבול העליון להגדלת המספרים ליצירת המספר הבא (ברירת מחדל: 10)</w:t>
-      </w:r>
-    </w:p>
-    <w:p>
-      <w:pPr>
-        <w:numPr>
-          <w:ilvl w:val="0"/>
-          <w:numId w:val="12"/>
-        </w:numPr>
-      </w:pPr>
-      <w:r>
-        <w:rPr>
-          <w:b/>
-          <w:bCs/>
-        </w:rPr>
-        <w:t xml:space="preserve"> </w:t>
-      </w:r>
-      <w:proofErr w:type="spellStart"/>
-      <w:r>
-        <w:rPr>
-          <w:b/>
-          <w:bCs/>
-        </w:rPr>
-        <w:t>increment_value</w:t>
-      </w:r>
-      <w:proofErr w:type="spellEnd"/>
-      <w:r>
-        <w:rPr>
-          <w:b/>
-          <w:bCs/>
-        </w:rPr>
-        <w:t>:</w:t>
-      </w:r>
-      <w:r>
-        <w:t xml:space="preserve"> </w:t>
-      </w:r>
-      <w:r>
-        <w:rPr>
-          <w:rtl/>
-        </w:rPr>
-        <w:t>ערך ההגדלה לכל מספר (ברירת מחדל: 10)</w:t>
+        <w:t>המערכת צריכה לייצר מספרים אקראיים בכל שליחת הודעה. המספרים ייבחרו מתוך טווחים מסוימים שנקבעים בהתאם להודעה האחרונה שנשלחה לתהליך הרלוונטי. לדוגמה, המספר שישלח לתהליך 1 צריך להיות גבוה יותר מהמספר האחרון שנשלח לתהליך זה, וכך גם לתהליך 2</w:t>
+      </w:r>
+      <w:r>
+        <w:t>.</w:t>
       </w:r>
     </w:p>
     <w:p>
@@ -814,529 +564,17 @@
           <w:bCs/>
           <w:rtl/>
         </w:rPr>
-        <w:t>התנהגות צפויה</w:t>
+        <w:t>יציבות המערכת</w:t>
       </w:r>
     </w:p>
     <w:p>
-      <w:pPr>
-        <w:numPr>
-          <w:ilvl w:val="0"/>
-          <w:numId w:val="13"/>
-        </w:numPr>
-      </w:pPr>
-      <w:r>
-        <w:rPr>
-          <w:b/>
-          <w:bCs/>
+      <w:r>
+        <w:rPr>
           <w:rtl/>
         </w:rPr>
-        <w:t>תהליך 1 ותהליך 2</w:t>
-      </w:r>
-      <w:r>
-        <w:rPr>
-          <w:b/>
-          <w:bCs/>
-        </w:rPr>
-        <w:t>:</w:t>
-      </w:r>
-    </w:p>
-    <w:p>
-      <w:pPr>
-        <w:numPr>
-          <w:ilvl w:val="1"/>
-          <w:numId w:val="13"/>
-        </w:numPr>
-      </w:pPr>
-      <w:r>
-        <w:rPr>
-          <w:rtl/>
-        </w:rPr>
-        <w:t xml:space="preserve">מקבלים ושולחים מספרים רנדומליים בזמנים קבועים (בהגדרה של </w:t>
-      </w:r>
-      <w:proofErr w:type="spellStart"/>
-      <w:r>
-        <w:t>message_delay_seconds</w:t>
-      </w:r>
-      <w:proofErr w:type="spellEnd"/>
-      <w:r>
-        <w:t xml:space="preserve">), </w:t>
-      </w:r>
-      <w:r>
-        <w:rPr>
-          <w:rtl/>
-        </w:rPr>
-        <w:t>ומוסיפים מספרים לתורים שלהם</w:t>
-      </w:r>
-      <w:r>
-        <w:t>.</w:t>
-      </w:r>
-    </w:p>
-    <w:p>
-      <w:pPr>
-        <w:numPr>
-          <w:ilvl w:val="1"/>
-          <w:numId w:val="13"/>
-        </w:numPr>
-      </w:pPr>
-      <w:r>
-        <w:rPr>
-          <w:rtl/>
-        </w:rPr>
-        <w:lastRenderedPageBreak/>
-        <w:t>התהליכים נמצאים במצב המתנה</w:t>
-      </w:r>
-      <w:r>
-        <w:t xml:space="preserve"> (wait) </w:t>
-      </w:r>
-      <w:r>
-        <w:rPr>
-          <w:rtl/>
-        </w:rPr>
-        <w:t>כאשר הם לא צריכים לשלוח הודעות, וממתינים להתראה לפני שליחה של הודעה חדשה</w:t>
-      </w:r>
-      <w:r>
-        <w:t>.</w:t>
-      </w:r>
-    </w:p>
-    <w:p>
-      <w:pPr>
-        <w:numPr>
-          <w:ilvl w:val="0"/>
-          <w:numId w:val="13"/>
-        </w:numPr>
-      </w:pPr>
-      <w:r>
-        <w:rPr>
-          <w:b/>
-          <w:bCs/>
-          <w:rtl/>
-        </w:rPr>
-        <w:t>תהליך 3</w:t>
-      </w:r>
-      <w:r>
-        <w:rPr>
-          <w:b/>
-          <w:bCs/>
-        </w:rPr>
-        <w:t>:</w:t>
-      </w:r>
-    </w:p>
-    <w:p>
-      <w:pPr>
-        <w:numPr>
-          <w:ilvl w:val="1"/>
-          <w:numId w:val="13"/>
-        </w:numPr>
-      </w:pPr>
-      <w:r>
-        <w:rPr>
-          <w:rtl/>
-        </w:rPr>
-        <w:t xml:space="preserve">בודק תקופתית את התורים של תהליך 1 ותהליך 2 (בהגדרה של </w:t>
-      </w:r>
-      <w:proofErr w:type="spellStart"/>
-      <w:r>
-        <w:t>check_interval_seconds</w:t>
-      </w:r>
-      <w:proofErr w:type="spellEnd"/>
-      <w:r>
-        <w:t>).</w:t>
-      </w:r>
-    </w:p>
-    <w:p>
-      <w:pPr>
-        <w:numPr>
-          <w:ilvl w:val="1"/>
-          <w:numId w:val="13"/>
-        </w:numPr>
-      </w:pPr>
-      <w:r>
-        <w:rPr>
-          <w:rtl/>
-        </w:rPr>
-        <w:t>משווה בין המספרים בתורים ומדפיס מידע על מספרים משותפים או מוסרים</w:t>
-      </w:r>
-      <w:r>
-        <w:t>.</w:t>
-      </w:r>
-    </w:p>
-    <w:p>
-      <w:pPr>
-        <w:numPr>
-          <w:ilvl w:val="1"/>
-          <w:numId w:val="13"/>
-        </w:numPr>
-      </w:pPr>
-      <w:r>
-        <w:rPr>
-          <w:rtl/>
-        </w:rPr>
-        <w:t>התהליך ממתין להתראות על הודעות חדשות בתורים, ומשווה בין המספרים רק כאשר יש הודעות חדשות לבדיקה</w:t>
-      </w:r>
-      <w:r>
-        <w:t>.</w:t>
-      </w:r>
-    </w:p>
-    <w:p>
-      <w:pPr>
-        <w:rPr>
-          <w:b/>
-          <w:bCs/>
-        </w:rPr>
-      </w:pPr>
-      <w:r>
-        <w:rPr>
-          <w:b/>
-          <w:bCs/>
-          <w:rtl/>
-        </w:rPr>
-        <w:t>פתרון בעיות</w:t>
-      </w:r>
-    </w:p>
-    <w:p>
-      <w:pPr>
-        <w:numPr>
-          <w:ilvl w:val="0"/>
-          <w:numId w:val="14"/>
-        </w:numPr>
-      </w:pPr>
-      <w:r>
-        <w:rPr>
-          <w:b/>
-          <w:bCs/>
-          <w:rtl/>
-        </w:rPr>
-        <w:t xml:space="preserve">בעיות </w:t>
-      </w:r>
-      <w:proofErr w:type="spellStart"/>
-      <w:r>
-        <w:rPr>
-          <w:b/>
-          <w:bCs/>
-          <w:rtl/>
-        </w:rPr>
-        <w:t>קימפול</w:t>
-      </w:r>
-      <w:proofErr w:type="spellEnd"/>
-      <w:r>
-        <w:rPr>
-          <w:b/>
-          <w:bCs/>
-        </w:rPr>
-        <w:t>:</w:t>
-      </w:r>
-      <w:r>
-        <w:t xml:space="preserve"> </w:t>
-      </w:r>
-      <w:r>
-        <w:rPr>
-          <w:rtl/>
-        </w:rPr>
-        <w:t>ודא שאתה משתמש בקומפיילר תואם ושה</w:t>
-      </w:r>
-      <w:r>
-        <w:t xml:space="preserve">-C++17 </w:t>
-      </w:r>
-      <w:r>
-        <w:rPr>
-          <w:rtl/>
-        </w:rPr>
-        <w:t>או מאוחר יותר מופעל</w:t>
-      </w:r>
-      <w:r>
-        <w:t>.</w:t>
-      </w:r>
-    </w:p>
-    <w:p>
-      <w:pPr>
-        <w:numPr>
-          <w:ilvl w:val="0"/>
-          <w:numId w:val="14"/>
-        </w:numPr>
-      </w:pPr>
-      <w:r>
-        <w:rPr>
-          <w:b/>
-          <w:bCs/>
-          <w:rtl/>
-        </w:rPr>
-        <w:t>בעיות הרצה</w:t>
-      </w:r>
-      <w:r>
-        <w:rPr>
-          <w:b/>
-          <w:bCs/>
-        </w:rPr>
-        <w:t>:</w:t>
-      </w:r>
-      <w:r>
-        <w:t xml:space="preserve"> </w:t>
-      </w:r>
-      <w:r>
-        <w:rPr>
-          <w:rtl/>
-        </w:rPr>
-        <w:t>ודא שאין בעיות במשאבי המערכת ושהתוכנית יש לה את ההרשאות המתאימות להרצה</w:t>
-      </w:r>
-      <w:r>
-        <w:t>.</w:t>
-      </w:r>
-    </w:p>
-    <w:p>
-      <w:r>
-        <w:pict w14:anchorId="1032D613">
-          <v:rect id="_x0000_i1043" style="width:0;height:1.5pt" o:hralign="center" o:hrstd="t" o:hr="t" fillcolor="#a0a0a0" stroked="f"/>
-        </w:pict>
-      </w:r>
-    </w:p>
-    <w:p>
-      <w:pPr>
-        <w:rPr>
-          <w:b/>
-          <w:bCs/>
-        </w:rPr>
-      </w:pPr>
-      <w:r>
-        <w:rPr>
-          <w:b/>
-          <w:bCs/>
-          <w:rtl/>
-        </w:rPr>
-        <w:t>תיאור עקרוני של התוכנית</w:t>
-      </w:r>
-      <w:r>
-        <w:rPr>
-          <w:b/>
-          <w:bCs/>
-        </w:rPr>
-        <w:t>:</w:t>
-      </w:r>
-    </w:p>
-    <w:p>
-      <w:pPr>
-        <w:numPr>
-          <w:ilvl w:val="0"/>
-          <w:numId w:val="15"/>
-        </w:numPr>
-      </w:pPr>
-      <w:r>
-        <w:rPr>
-          <w:b/>
-          <w:bCs/>
-          <w:rtl/>
-        </w:rPr>
-        <w:t>ניהול תורים</w:t>
-      </w:r>
-      <w:r>
-        <w:rPr>
-          <w:b/>
-          <w:bCs/>
-        </w:rPr>
-        <w:t>:</w:t>
-      </w:r>
-    </w:p>
-    <w:p>
-      <w:pPr>
-        <w:numPr>
-          <w:ilvl w:val="1"/>
-          <w:numId w:val="15"/>
-        </w:numPr>
-      </w:pPr>
-      <w:r>
-        <w:rPr>
-          <w:rtl/>
-        </w:rPr>
-        <w:t>כל תהליך משתמש בתור משלו כדי לשמור על המספרים שהוא שולח. תורים אלה מנוהלים עם מנעולים</w:t>
-      </w:r>
-      <w:r>
-        <w:t xml:space="preserve"> (mutex) </w:t>
-      </w:r>
-      <w:r>
-        <w:rPr>
-          <w:rtl/>
-        </w:rPr>
-        <w:t>כדי למנוע גישה מקבילה לא מבוקרת לנתונים</w:t>
-      </w:r>
-      <w:r>
-        <w:t>.</w:t>
-      </w:r>
-    </w:p>
-    <w:p>
-      <w:pPr>
-        <w:numPr>
-          <w:ilvl w:val="0"/>
-          <w:numId w:val="15"/>
-        </w:numPr>
-      </w:pPr>
-      <w:proofErr w:type="spellStart"/>
-      <w:r>
-        <w:rPr>
-          <w:b/>
-          <w:bCs/>
-          <w:rtl/>
-        </w:rPr>
-        <w:t>השיהיה</w:t>
-      </w:r>
-      <w:proofErr w:type="spellEnd"/>
-      <w:r>
-        <w:rPr>
-          <w:b/>
-          <w:bCs/>
-          <w:rtl/>
-        </w:rPr>
-        <w:t xml:space="preserve"> והמתנה</w:t>
-      </w:r>
-      <w:r>
-        <w:rPr>
-          <w:b/>
-          <w:bCs/>
-        </w:rPr>
-        <w:t>:</w:t>
-      </w:r>
-    </w:p>
-    <w:p>
-      <w:pPr>
-        <w:numPr>
-          <w:ilvl w:val="1"/>
-          <w:numId w:val="15"/>
-        </w:numPr>
-      </w:pPr>
-      <w:r>
-        <w:rPr>
-          <w:rtl/>
-        </w:rPr>
-        <w:t>התהליכים מבצעים השהיות</w:t>
-      </w:r>
-      <w:r>
-        <w:t xml:space="preserve"> (sleep) </w:t>
-      </w:r>
-      <w:r>
-        <w:rPr>
-          <w:rtl/>
-        </w:rPr>
-        <w:t>בפרקי זמן מוגדרים. תהליך 3 משתמש במשתנה תנאי</w:t>
-      </w:r>
-      <w:r>
-        <w:t xml:space="preserve"> (</w:t>
-      </w:r>
-      <w:proofErr w:type="spellStart"/>
-      <w:r>
-        <w:t>condition_variable</w:t>
-      </w:r>
-      <w:proofErr w:type="spellEnd"/>
-      <w:r>
-        <w:t xml:space="preserve">) </w:t>
-      </w:r>
-      <w:r>
-        <w:rPr>
-          <w:rtl/>
-        </w:rPr>
-        <w:t>כדי לחכות להתראות על הודעות חדשות בתורים</w:t>
-      </w:r>
-      <w:r>
-        <w:t>.</w:t>
-      </w:r>
-    </w:p>
-    <w:p>
-      <w:pPr>
-        <w:numPr>
-          <w:ilvl w:val="0"/>
-          <w:numId w:val="15"/>
-        </w:numPr>
-      </w:pPr>
-      <w:r>
-        <w:rPr>
-          <w:b/>
-          <w:bCs/>
-          <w:rtl/>
-        </w:rPr>
-        <w:t>שימוש בתהליכים מקביליים</w:t>
-      </w:r>
-      <w:r>
-        <w:rPr>
-          <w:b/>
-          <w:bCs/>
-        </w:rPr>
-        <w:t>:</w:t>
-      </w:r>
-    </w:p>
-    <w:p>
-      <w:pPr>
-        <w:numPr>
-          <w:ilvl w:val="1"/>
-          <w:numId w:val="15"/>
-        </w:numPr>
-      </w:pPr>
-      <w:r>
-        <w:rPr>
-          <w:rtl/>
-        </w:rPr>
-        <w:t>התוכנית עושה שימוש בתהליכים מקביליים כדי לשפר את ביצועי התוכנית ולהשיג עבודה מקבילית</w:t>
-      </w:r>
-      <w:r>
-        <w:t>.</w:t>
-      </w:r>
-    </w:p>
-    <w:p>
-      <w:pPr>
-        <w:numPr>
-          <w:ilvl w:val="0"/>
-          <w:numId w:val="15"/>
-        </w:numPr>
-      </w:pPr>
-      <w:r>
-        <w:rPr>
-          <w:b/>
-          <w:bCs/>
-          <w:rtl/>
-        </w:rPr>
-        <w:t>השוואה והדפסה</w:t>
-      </w:r>
-      <w:r>
-        <w:rPr>
-          <w:b/>
-          <w:bCs/>
-        </w:rPr>
-        <w:t>:</w:t>
-      </w:r>
-    </w:p>
-    <w:p>
-      <w:pPr>
-        <w:numPr>
-          <w:ilvl w:val="1"/>
-          <w:numId w:val="15"/>
-        </w:numPr>
-      </w:pPr>
-      <w:r>
-        <w:rPr>
-          <w:rtl/>
-        </w:rPr>
-        <w:t>תהליך 3 עורך השוואות בין המספרים בתורים ומדפיס מידע על המספרים המשותפים והמספרים המוסרים</w:t>
-      </w:r>
-      <w:r>
-        <w:t>.</w:t>
-      </w:r>
-    </w:p>
-    <w:p>
-      <w:pPr>
-        <w:numPr>
-          <w:ilvl w:val="0"/>
-          <w:numId w:val="15"/>
-        </w:numPr>
-      </w:pPr>
-      <w:r>
-        <w:rPr>
-          <w:b/>
-          <w:bCs/>
-          <w:rtl/>
-        </w:rPr>
-        <w:t>התוכנית מדגימה כיצד ניתן להשתמש בתהליכים מקביליים ובתיאום בין תהליכים כדי לבצע פעולות סימולטניות, כגון שליחה והשוואה של מספרים רנדומליים בזמן אמת</w:t>
-      </w:r>
-      <w:r>
-        <w:rPr>
-          <w:b/>
-          <w:bCs/>
-        </w:rPr>
+        <w:t>המערכת צריכה להיות יציבה ולהימנע ממצבים שבהם גישה מקבילית לא מבוקרת לתורים עלולה לגרום לבעיות כמו קריסות או קונפליקטים בין תהליכים</w:t>
+      </w:r>
+      <w:r>
         <w:t>.</w:t>
       </w:r>
     </w:p>
@@ -1505,6 +743,304 @@
     </w:lvl>
   </w:abstractNum>
   <w:abstractNum w:abstractNumId="1" w15:restartNumberingAfterBreak="0">
+    <w:nsid w:val="0A201232"/>
+    <w:multiLevelType w:val="multilevel"/>
+    <w:tmpl w:val="96B2BB68"/>
+    <w:lvl w:ilvl="0">
+      <w:start w:val="1"/>
+      <w:numFmt w:val="bullet"/>
+      <w:lvlText w:val=""/>
+      <w:lvlJc w:val="left"/>
+      <w:pPr>
+        <w:tabs>
+          <w:tab w:val="num" w:pos="720"/>
+        </w:tabs>
+        <w:ind w:left="720" w:hanging="360"/>
+      </w:pPr>
+      <w:rPr>
+        <w:rFonts w:ascii="Symbol" w:hAnsi="Symbol" w:hint="default"/>
+        <w:sz w:val="20"/>
+      </w:rPr>
+    </w:lvl>
+    <w:lvl w:ilvl="1" w:tentative="1">
+      <w:start w:val="1"/>
+      <w:numFmt w:val="bullet"/>
+      <w:lvlText w:val="o"/>
+      <w:lvlJc w:val="left"/>
+      <w:pPr>
+        <w:tabs>
+          <w:tab w:val="num" w:pos="1440"/>
+        </w:tabs>
+        <w:ind w:left="1440" w:hanging="360"/>
+      </w:pPr>
+      <w:rPr>
+        <w:rFonts w:ascii="Courier New" w:hAnsi="Courier New" w:hint="default"/>
+        <w:sz w:val="20"/>
+      </w:rPr>
+    </w:lvl>
+    <w:lvl w:ilvl="2" w:tentative="1">
+      <w:start w:val="1"/>
+      <w:numFmt w:val="bullet"/>
+      <w:lvlText w:val=""/>
+      <w:lvlJc w:val="left"/>
+      <w:pPr>
+        <w:tabs>
+          <w:tab w:val="num" w:pos="2160"/>
+        </w:tabs>
+        <w:ind w:left="2160" w:hanging="360"/>
+      </w:pPr>
+      <w:rPr>
+        <w:rFonts w:ascii="Wingdings" w:hAnsi="Wingdings" w:hint="default"/>
+        <w:sz w:val="20"/>
+      </w:rPr>
+    </w:lvl>
+    <w:lvl w:ilvl="3" w:tentative="1">
+      <w:start w:val="1"/>
+      <w:numFmt w:val="bullet"/>
+      <w:lvlText w:val=""/>
+      <w:lvlJc w:val="left"/>
+      <w:pPr>
+        <w:tabs>
+          <w:tab w:val="num" w:pos="2880"/>
+        </w:tabs>
+        <w:ind w:left="2880" w:hanging="360"/>
+      </w:pPr>
+      <w:rPr>
+        <w:rFonts w:ascii="Wingdings" w:hAnsi="Wingdings" w:hint="default"/>
+        <w:sz w:val="20"/>
+      </w:rPr>
+    </w:lvl>
+    <w:lvl w:ilvl="4" w:tentative="1">
+      <w:start w:val="1"/>
+      <w:numFmt w:val="bullet"/>
+      <w:lvlText w:val=""/>
+      <w:lvlJc w:val="left"/>
+      <w:pPr>
+        <w:tabs>
+          <w:tab w:val="num" w:pos="3600"/>
+        </w:tabs>
+        <w:ind w:left="3600" w:hanging="360"/>
+      </w:pPr>
+      <w:rPr>
+        <w:rFonts w:ascii="Wingdings" w:hAnsi="Wingdings" w:hint="default"/>
+        <w:sz w:val="20"/>
+      </w:rPr>
+    </w:lvl>
+    <w:lvl w:ilvl="5" w:tentative="1">
+      <w:start w:val="1"/>
+      <w:numFmt w:val="bullet"/>
+      <w:lvlText w:val=""/>
+      <w:lvlJc w:val="left"/>
+      <w:pPr>
+        <w:tabs>
+          <w:tab w:val="num" w:pos="4320"/>
+        </w:tabs>
+        <w:ind w:left="4320" w:hanging="360"/>
+      </w:pPr>
+      <w:rPr>
+        <w:rFonts w:ascii="Wingdings" w:hAnsi="Wingdings" w:hint="default"/>
+        <w:sz w:val="20"/>
+      </w:rPr>
+    </w:lvl>
+    <w:lvl w:ilvl="6" w:tentative="1">
+      <w:start w:val="1"/>
+      <w:numFmt w:val="bullet"/>
+      <w:lvlText w:val=""/>
+      <w:lvlJc w:val="left"/>
+      <w:pPr>
+        <w:tabs>
+          <w:tab w:val="num" w:pos="5040"/>
+        </w:tabs>
+        <w:ind w:left="5040" w:hanging="360"/>
+      </w:pPr>
+      <w:rPr>
+        <w:rFonts w:ascii="Wingdings" w:hAnsi="Wingdings" w:hint="default"/>
+        <w:sz w:val="20"/>
+      </w:rPr>
+    </w:lvl>
+    <w:lvl w:ilvl="7" w:tentative="1">
+      <w:start w:val="1"/>
+      <w:numFmt w:val="bullet"/>
+      <w:lvlText w:val=""/>
+      <w:lvlJc w:val="left"/>
+      <w:pPr>
+        <w:tabs>
+          <w:tab w:val="num" w:pos="5760"/>
+        </w:tabs>
+        <w:ind w:left="5760" w:hanging="360"/>
+      </w:pPr>
+      <w:rPr>
+        <w:rFonts w:ascii="Wingdings" w:hAnsi="Wingdings" w:hint="default"/>
+        <w:sz w:val="20"/>
+      </w:rPr>
+    </w:lvl>
+    <w:lvl w:ilvl="8" w:tentative="1">
+      <w:start w:val="1"/>
+      <w:numFmt w:val="bullet"/>
+      <w:lvlText w:val=""/>
+      <w:lvlJc w:val="left"/>
+      <w:pPr>
+        <w:tabs>
+          <w:tab w:val="num" w:pos="6480"/>
+        </w:tabs>
+        <w:ind w:left="6480" w:hanging="360"/>
+      </w:pPr>
+      <w:rPr>
+        <w:rFonts w:ascii="Wingdings" w:hAnsi="Wingdings" w:hint="default"/>
+        <w:sz w:val="20"/>
+      </w:rPr>
+    </w:lvl>
+  </w:abstractNum>
+  <w:abstractNum w:abstractNumId="2" w15:restartNumberingAfterBreak="0">
+    <w:nsid w:val="111B5E99"/>
+    <w:multiLevelType w:val="multilevel"/>
+    <w:tmpl w:val="AAE0DE4E"/>
+    <w:lvl w:ilvl="0">
+      <w:start w:val="1"/>
+      <w:numFmt w:val="bullet"/>
+      <w:lvlText w:val=""/>
+      <w:lvlJc w:val="left"/>
+      <w:pPr>
+        <w:tabs>
+          <w:tab w:val="num" w:pos="720"/>
+        </w:tabs>
+        <w:ind w:left="720" w:hanging="360"/>
+      </w:pPr>
+      <w:rPr>
+        <w:rFonts w:ascii="Symbol" w:hAnsi="Symbol" w:hint="default"/>
+        <w:sz w:val="20"/>
+      </w:rPr>
+    </w:lvl>
+    <w:lvl w:ilvl="1" w:tentative="1">
+      <w:start w:val="1"/>
+      <w:numFmt w:val="bullet"/>
+      <w:lvlText w:val="o"/>
+      <w:lvlJc w:val="left"/>
+      <w:pPr>
+        <w:tabs>
+          <w:tab w:val="num" w:pos="1440"/>
+        </w:tabs>
+        <w:ind w:left="1440" w:hanging="360"/>
+      </w:pPr>
+      <w:rPr>
+        <w:rFonts w:ascii="Courier New" w:hAnsi="Courier New" w:hint="default"/>
+        <w:sz w:val="20"/>
+      </w:rPr>
+    </w:lvl>
+    <w:lvl w:ilvl="2" w:tentative="1">
+      <w:start w:val="1"/>
+      <w:numFmt w:val="bullet"/>
+      <w:lvlText w:val=""/>
+      <w:lvlJc w:val="left"/>
+      <w:pPr>
+        <w:tabs>
+          <w:tab w:val="num" w:pos="2160"/>
+        </w:tabs>
+        <w:ind w:left="2160" w:hanging="360"/>
+      </w:pPr>
+      <w:rPr>
+        <w:rFonts w:ascii="Wingdings" w:hAnsi="Wingdings" w:hint="default"/>
+        <w:sz w:val="20"/>
+      </w:rPr>
+    </w:lvl>
+    <w:lvl w:ilvl="3" w:tentative="1">
+      <w:start w:val="1"/>
+      <w:numFmt w:val="bullet"/>
+      <w:lvlText w:val=""/>
+      <w:lvlJc w:val="left"/>
+      <w:pPr>
+        <w:tabs>
+          <w:tab w:val="num" w:pos="2880"/>
+        </w:tabs>
+        <w:ind w:left="2880" w:hanging="360"/>
+      </w:pPr>
+      <w:rPr>
+        <w:rFonts w:ascii="Wingdings" w:hAnsi="Wingdings" w:hint="default"/>
+        <w:sz w:val="20"/>
+      </w:rPr>
+    </w:lvl>
+    <w:lvl w:ilvl="4" w:tentative="1">
+      <w:start w:val="1"/>
+      <w:numFmt w:val="bullet"/>
+      <w:lvlText w:val=""/>
+      <w:lvlJc w:val="left"/>
+      <w:pPr>
+        <w:tabs>
+          <w:tab w:val="num" w:pos="3600"/>
+        </w:tabs>
+        <w:ind w:left="3600" w:hanging="360"/>
+      </w:pPr>
+      <w:rPr>
+        <w:rFonts w:ascii="Wingdings" w:hAnsi="Wingdings" w:hint="default"/>
+        <w:sz w:val="20"/>
+      </w:rPr>
+    </w:lvl>
+    <w:lvl w:ilvl="5" w:tentative="1">
+      <w:start w:val="1"/>
+      <w:numFmt w:val="bullet"/>
+      <w:lvlText w:val=""/>
+      <w:lvlJc w:val="left"/>
+      <w:pPr>
+        <w:tabs>
+          <w:tab w:val="num" w:pos="4320"/>
+        </w:tabs>
+        <w:ind w:left="4320" w:hanging="360"/>
+      </w:pPr>
+      <w:rPr>
+        <w:rFonts w:ascii="Wingdings" w:hAnsi="Wingdings" w:hint="default"/>
+        <w:sz w:val="20"/>
+      </w:rPr>
+    </w:lvl>
+    <w:lvl w:ilvl="6" w:tentative="1">
+      <w:start w:val="1"/>
+      <w:numFmt w:val="bullet"/>
+      <w:lvlText w:val=""/>
+      <w:lvlJc w:val="left"/>
+      <w:pPr>
+        <w:tabs>
+          <w:tab w:val="num" w:pos="5040"/>
+        </w:tabs>
+        <w:ind w:left="5040" w:hanging="360"/>
+      </w:pPr>
+      <w:rPr>
+        <w:rFonts w:ascii="Wingdings" w:hAnsi="Wingdings" w:hint="default"/>
+        <w:sz w:val="20"/>
+      </w:rPr>
+    </w:lvl>
+    <w:lvl w:ilvl="7" w:tentative="1">
+      <w:start w:val="1"/>
+      <w:numFmt w:val="bullet"/>
+      <w:lvlText w:val=""/>
+      <w:lvlJc w:val="left"/>
+      <w:pPr>
+        <w:tabs>
+          <w:tab w:val="num" w:pos="5760"/>
+        </w:tabs>
+        <w:ind w:left="5760" w:hanging="360"/>
+      </w:pPr>
+      <w:rPr>
+        <w:rFonts w:ascii="Wingdings" w:hAnsi="Wingdings" w:hint="default"/>
+        <w:sz w:val="20"/>
+      </w:rPr>
+    </w:lvl>
+    <w:lvl w:ilvl="8" w:tentative="1">
+      <w:start w:val="1"/>
+      <w:numFmt w:val="bullet"/>
+      <w:lvlText w:val=""/>
+      <w:lvlJc w:val="left"/>
+      <w:pPr>
+        <w:tabs>
+          <w:tab w:val="num" w:pos="6480"/>
+        </w:tabs>
+        <w:ind w:left="6480" w:hanging="360"/>
+      </w:pPr>
+      <w:rPr>
+        <w:rFonts w:ascii="Wingdings" w:hAnsi="Wingdings" w:hint="default"/>
+        <w:sz w:val="20"/>
+      </w:rPr>
+    </w:lvl>
+  </w:abstractNum>
+  <w:abstractNum w:abstractNumId="3" w15:restartNumberingAfterBreak="0">
     <w:nsid w:val="15B730E7"/>
     <w:multiLevelType w:val="multilevel"/>
     <w:tmpl w:val="9AAC2B78"/>
@@ -1653,7 +1189,7 @@
       </w:rPr>
     </w:lvl>
   </w:abstractNum>
-  <w:abstractNum w:abstractNumId="2" w15:restartNumberingAfterBreak="0">
+  <w:abstractNum w:abstractNumId="4" w15:restartNumberingAfterBreak="0">
     <w:nsid w:val="21A4556D"/>
     <w:multiLevelType w:val="multilevel"/>
     <w:tmpl w:val="0F22CDE2"/>
@@ -1802,7 +1338,7 @@
       </w:rPr>
     </w:lvl>
   </w:abstractNum>
-  <w:abstractNum w:abstractNumId="3" w15:restartNumberingAfterBreak="0">
+  <w:abstractNum w:abstractNumId="5" w15:restartNumberingAfterBreak="0">
     <w:nsid w:val="29084E3E"/>
     <w:multiLevelType w:val="multilevel"/>
     <w:tmpl w:val="B650CD06"/>
@@ -1951,7 +1487,156 @@
       </w:rPr>
     </w:lvl>
   </w:abstractNum>
-  <w:abstractNum w:abstractNumId="4" w15:restartNumberingAfterBreak="0">
+  <w:abstractNum w:abstractNumId="6" w15:restartNumberingAfterBreak="0">
+    <w:nsid w:val="2B1A429F"/>
+    <w:multiLevelType w:val="multilevel"/>
+    <w:tmpl w:val="1CAE9D8C"/>
+    <w:lvl w:ilvl="0">
+      <w:start w:val="1"/>
+      <w:numFmt w:val="bullet"/>
+      <w:lvlText w:val=""/>
+      <w:lvlJc w:val="left"/>
+      <w:pPr>
+        <w:tabs>
+          <w:tab w:val="num" w:pos="720"/>
+        </w:tabs>
+        <w:ind w:left="720" w:hanging="360"/>
+      </w:pPr>
+      <w:rPr>
+        <w:rFonts w:ascii="Symbol" w:hAnsi="Symbol" w:hint="default"/>
+        <w:sz w:val="20"/>
+      </w:rPr>
+    </w:lvl>
+    <w:lvl w:ilvl="1" w:tentative="1">
+      <w:start w:val="1"/>
+      <w:numFmt w:val="bullet"/>
+      <w:lvlText w:val="o"/>
+      <w:lvlJc w:val="left"/>
+      <w:pPr>
+        <w:tabs>
+          <w:tab w:val="num" w:pos="1440"/>
+        </w:tabs>
+        <w:ind w:left="1440" w:hanging="360"/>
+      </w:pPr>
+      <w:rPr>
+        <w:rFonts w:ascii="Courier New" w:hAnsi="Courier New" w:hint="default"/>
+        <w:sz w:val="20"/>
+      </w:rPr>
+    </w:lvl>
+    <w:lvl w:ilvl="2" w:tentative="1">
+      <w:start w:val="1"/>
+      <w:numFmt w:val="bullet"/>
+      <w:lvlText w:val=""/>
+      <w:lvlJc w:val="left"/>
+      <w:pPr>
+        <w:tabs>
+          <w:tab w:val="num" w:pos="2160"/>
+        </w:tabs>
+        <w:ind w:left="2160" w:hanging="360"/>
+      </w:pPr>
+      <w:rPr>
+        <w:rFonts w:ascii="Wingdings" w:hAnsi="Wingdings" w:hint="default"/>
+        <w:sz w:val="20"/>
+      </w:rPr>
+    </w:lvl>
+    <w:lvl w:ilvl="3" w:tentative="1">
+      <w:start w:val="1"/>
+      <w:numFmt w:val="bullet"/>
+      <w:lvlText w:val=""/>
+      <w:lvlJc w:val="left"/>
+      <w:pPr>
+        <w:tabs>
+          <w:tab w:val="num" w:pos="2880"/>
+        </w:tabs>
+        <w:ind w:left="2880" w:hanging="360"/>
+      </w:pPr>
+      <w:rPr>
+        <w:rFonts w:ascii="Wingdings" w:hAnsi="Wingdings" w:hint="default"/>
+        <w:sz w:val="20"/>
+      </w:rPr>
+    </w:lvl>
+    <w:lvl w:ilvl="4" w:tentative="1">
+      <w:start w:val="1"/>
+      <w:numFmt w:val="bullet"/>
+      <w:lvlText w:val=""/>
+      <w:lvlJc w:val="left"/>
+      <w:pPr>
+        <w:tabs>
+          <w:tab w:val="num" w:pos="3600"/>
+        </w:tabs>
+        <w:ind w:left="3600" w:hanging="360"/>
+      </w:pPr>
+      <w:rPr>
+        <w:rFonts w:ascii="Wingdings" w:hAnsi="Wingdings" w:hint="default"/>
+        <w:sz w:val="20"/>
+      </w:rPr>
+    </w:lvl>
+    <w:lvl w:ilvl="5" w:tentative="1">
+      <w:start w:val="1"/>
+      <w:numFmt w:val="bullet"/>
+      <w:lvlText w:val=""/>
+      <w:lvlJc w:val="left"/>
+      <w:pPr>
+        <w:tabs>
+          <w:tab w:val="num" w:pos="4320"/>
+        </w:tabs>
+        <w:ind w:left="4320" w:hanging="360"/>
+      </w:pPr>
+      <w:rPr>
+        <w:rFonts w:ascii="Wingdings" w:hAnsi="Wingdings" w:hint="default"/>
+        <w:sz w:val="20"/>
+      </w:rPr>
+    </w:lvl>
+    <w:lvl w:ilvl="6" w:tentative="1">
+      <w:start w:val="1"/>
+      <w:numFmt w:val="bullet"/>
+      <w:lvlText w:val=""/>
+      <w:lvlJc w:val="left"/>
+      <w:pPr>
+        <w:tabs>
+          <w:tab w:val="num" w:pos="5040"/>
+        </w:tabs>
+        <w:ind w:left="5040" w:hanging="360"/>
+      </w:pPr>
+      <w:rPr>
+        <w:rFonts w:ascii="Wingdings" w:hAnsi="Wingdings" w:hint="default"/>
+        <w:sz w:val="20"/>
+      </w:rPr>
+    </w:lvl>
+    <w:lvl w:ilvl="7" w:tentative="1">
+      <w:start w:val="1"/>
+      <w:numFmt w:val="bullet"/>
+      <w:lvlText w:val=""/>
+      <w:lvlJc w:val="left"/>
+      <w:pPr>
+        <w:tabs>
+          <w:tab w:val="num" w:pos="5760"/>
+        </w:tabs>
+        <w:ind w:left="5760" w:hanging="360"/>
+      </w:pPr>
+      <w:rPr>
+        <w:rFonts w:ascii="Wingdings" w:hAnsi="Wingdings" w:hint="default"/>
+        <w:sz w:val="20"/>
+      </w:rPr>
+    </w:lvl>
+    <w:lvl w:ilvl="8" w:tentative="1">
+      <w:start w:val="1"/>
+      <w:numFmt w:val="bullet"/>
+      <w:lvlText w:val=""/>
+      <w:lvlJc w:val="left"/>
+      <w:pPr>
+        <w:tabs>
+          <w:tab w:val="num" w:pos="6480"/>
+        </w:tabs>
+        <w:ind w:left="6480" w:hanging="360"/>
+      </w:pPr>
+      <w:rPr>
+        <w:rFonts w:ascii="Wingdings" w:hAnsi="Wingdings" w:hint="default"/>
+        <w:sz w:val="20"/>
+      </w:rPr>
+    </w:lvl>
+  </w:abstractNum>
+  <w:abstractNum w:abstractNumId="7" w15:restartNumberingAfterBreak="0">
     <w:nsid w:val="2FAA44BA"/>
     <w:multiLevelType w:val="multilevel"/>
     <w:tmpl w:val="CEBCACBA"/>
@@ -2100,7 +1785,124 @@
       </w:rPr>
     </w:lvl>
   </w:abstractNum>
-  <w:abstractNum w:abstractNumId="5" w15:restartNumberingAfterBreak="0">
+  <w:abstractNum w:abstractNumId="8" w15:restartNumberingAfterBreak="0">
+    <w:nsid w:val="3188784A"/>
+    <w:multiLevelType w:val="multilevel"/>
+    <w:tmpl w:val="EC287A3E"/>
+    <w:lvl w:ilvl="0">
+      <w:start w:val="1"/>
+      <w:numFmt w:val="decimal"/>
+      <w:lvlText w:val="%1."/>
+      <w:lvlJc w:val="left"/>
+      <w:pPr>
+        <w:tabs>
+          <w:tab w:val="num" w:pos="720"/>
+        </w:tabs>
+        <w:ind w:left="720" w:hanging="360"/>
+      </w:pPr>
+    </w:lvl>
+    <w:lvl w:ilvl="1">
+      <w:start w:val="1"/>
+      <w:numFmt w:val="bullet"/>
+      <w:lvlText w:val="o"/>
+      <w:lvlJc w:val="left"/>
+      <w:pPr>
+        <w:tabs>
+          <w:tab w:val="num" w:pos="1440"/>
+        </w:tabs>
+        <w:ind w:left="1440" w:hanging="360"/>
+      </w:pPr>
+      <w:rPr>
+        <w:rFonts w:ascii="Courier New" w:hAnsi="Courier New" w:hint="default"/>
+        <w:sz w:val="20"/>
+      </w:rPr>
+    </w:lvl>
+    <w:lvl w:ilvl="2">
+      <w:start w:val="1"/>
+      <w:numFmt w:val="decimal"/>
+      <w:lvlText w:val="%3."/>
+      <w:lvlJc w:val="left"/>
+      <w:pPr>
+        <w:tabs>
+          <w:tab w:val="num" w:pos="2160"/>
+        </w:tabs>
+        <w:ind w:left="2160" w:hanging="360"/>
+      </w:pPr>
+    </w:lvl>
+    <w:lvl w:ilvl="3" w:tentative="1">
+      <w:start w:val="1"/>
+      <w:numFmt w:val="decimal"/>
+      <w:lvlText w:val="%4."/>
+      <w:lvlJc w:val="left"/>
+      <w:pPr>
+        <w:tabs>
+          <w:tab w:val="num" w:pos="2880"/>
+        </w:tabs>
+        <w:ind w:left="2880" w:hanging="360"/>
+      </w:pPr>
+    </w:lvl>
+    <w:lvl w:ilvl="4" w:tentative="1">
+      <w:start w:val="1"/>
+      <w:numFmt w:val="decimal"/>
+      <w:lvlText w:val="%5."/>
+      <w:lvlJc w:val="left"/>
+      <w:pPr>
+        <w:tabs>
+          <w:tab w:val="num" w:pos="3600"/>
+        </w:tabs>
+        <w:ind w:left="3600" w:hanging="360"/>
+      </w:pPr>
+    </w:lvl>
+    <w:lvl w:ilvl="5" w:tentative="1">
+      <w:start w:val="1"/>
+      <w:numFmt w:val="decimal"/>
+      <w:lvlText w:val="%6."/>
+      <w:lvlJc w:val="left"/>
+      <w:pPr>
+        <w:tabs>
+          <w:tab w:val="num" w:pos="4320"/>
+        </w:tabs>
+        <w:ind w:left="4320" w:hanging="360"/>
+      </w:pPr>
+    </w:lvl>
+    <w:lvl w:ilvl="6" w:tentative="1">
+      <w:start w:val="1"/>
+      <w:numFmt w:val="decimal"/>
+      <w:lvlText w:val="%7."/>
+      <w:lvlJc w:val="left"/>
+      <w:pPr>
+        <w:tabs>
+          <w:tab w:val="num" w:pos="5040"/>
+        </w:tabs>
+        <w:ind w:left="5040" w:hanging="360"/>
+      </w:pPr>
+    </w:lvl>
+    <w:lvl w:ilvl="7" w:tentative="1">
+      <w:start w:val="1"/>
+      <w:numFmt w:val="decimal"/>
+      <w:lvlText w:val="%8."/>
+      <w:lvlJc w:val="left"/>
+      <w:pPr>
+        <w:tabs>
+          <w:tab w:val="num" w:pos="5760"/>
+        </w:tabs>
+        <w:ind w:left="5760" w:hanging="360"/>
+      </w:pPr>
+    </w:lvl>
+    <w:lvl w:ilvl="8" w:tentative="1">
+      <w:start w:val="1"/>
+      <w:numFmt w:val="decimal"/>
+      <w:lvlText w:val="%9."/>
+      <w:lvlJc w:val="left"/>
+      <w:pPr>
+        <w:tabs>
+          <w:tab w:val="num" w:pos="6480"/>
+        </w:tabs>
+        <w:ind w:left="6480" w:hanging="360"/>
+      </w:pPr>
+    </w:lvl>
+  </w:abstractNum>
+  <w:abstractNum w:abstractNumId="9" w15:restartNumberingAfterBreak="0">
     <w:nsid w:val="33404DEE"/>
     <w:multiLevelType w:val="multilevel"/>
     <w:tmpl w:val="CEC2A81E"/>
@@ -2249,7 +2051,7 @@
       </w:rPr>
     </w:lvl>
   </w:abstractNum>
-  <w:abstractNum w:abstractNumId="6" w15:restartNumberingAfterBreak="0">
+  <w:abstractNum w:abstractNumId="10" w15:restartNumberingAfterBreak="0">
     <w:nsid w:val="37D34C38"/>
     <w:multiLevelType w:val="multilevel"/>
     <w:tmpl w:val="72B62186"/>
@@ -2398,7 +2200,7 @@
       </w:rPr>
     </w:lvl>
   </w:abstractNum>
-  <w:abstractNum w:abstractNumId="7" w15:restartNumberingAfterBreak="0">
+  <w:abstractNum w:abstractNumId="11" w15:restartNumberingAfterBreak="0">
     <w:nsid w:val="3C4E30AB"/>
     <w:multiLevelType w:val="multilevel"/>
     <w:tmpl w:val="765E5A40"/>
@@ -2547,7 +2349,124 @@
       </w:rPr>
     </w:lvl>
   </w:abstractNum>
-  <w:abstractNum w:abstractNumId="8" w15:restartNumberingAfterBreak="0">
+  <w:abstractNum w:abstractNumId="12" w15:restartNumberingAfterBreak="0">
+    <w:nsid w:val="3DE41BDD"/>
+    <w:multiLevelType w:val="multilevel"/>
+    <w:tmpl w:val="58FAF568"/>
+    <w:lvl w:ilvl="0">
+      <w:start w:val="1"/>
+      <w:numFmt w:val="decimal"/>
+      <w:lvlText w:val="%1."/>
+      <w:lvlJc w:val="left"/>
+      <w:pPr>
+        <w:tabs>
+          <w:tab w:val="num" w:pos="720"/>
+        </w:tabs>
+        <w:ind w:left="720" w:hanging="360"/>
+      </w:pPr>
+    </w:lvl>
+    <w:lvl w:ilvl="1">
+      <w:start w:val="1"/>
+      <w:numFmt w:val="bullet"/>
+      <w:lvlText w:val="o"/>
+      <w:lvlJc w:val="left"/>
+      <w:pPr>
+        <w:tabs>
+          <w:tab w:val="num" w:pos="1440"/>
+        </w:tabs>
+        <w:ind w:left="1440" w:hanging="360"/>
+      </w:pPr>
+      <w:rPr>
+        <w:rFonts w:ascii="Courier New" w:hAnsi="Courier New" w:hint="default"/>
+        <w:sz w:val="20"/>
+      </w:rPr>
+    </w:lvl>
+    <w:lvl w:ilvl="2" w:tentative="1">
+      <w:start w:val="1"/>
+      <w:numFmt w:val="decimal"/>
+      <w:lvlText w:val="%3."/>
+      <w:lvlJc w:val="left"/>
+      <w:pPr>
+        <w:tabs>
+          <w:tab w:val="num" w:pos="2160"/>
+        </w:tabs>
+        <w:ind w:left="2160" w:hanging="360"/>
+      </w:pPr>
+    </w:lvl>
+    <w:lvl w:ilvl="3" w:tentative="1">
+      <w:start w:val="1"/>
+      <w:numFmt w:val="decimal"/>
+      <w:lvlText w:val="%4."/>
+      <w:lvlJc w:val="left"/>
+      <w:pPr>
+        <w:tabs>
+          <w:tab w:val="num" w:pos="2880"/>
+        </w:tabs>
+        <w:ind w:left="2880" w:hanging="360"/>
+      </w:pPr>
+    </w:lvl>
+    <w:lvl w:ilvl="4" w:tentative="1">
+      <w:start w:val="1"/>
+      <w:numFmt w:val="decimal"/>
+      <w:lvlText w:val="%5."/>
+      <w:lvlJc w:val="left"/>
+      <w:pPr>
+        <w:tabs>
+          <w:tab w:val="num" w:pos="3600"/>
+        </w:tabs>
+        <w:ind w:left="3600" w:hanging="360"/>
+      </w:pPr>
+    </w:lvl>
+    <w:lvl w:ilvl="5" w:tentative="1">
+      <w:start w:val="1"/>
+      <w:numFmt w:val="decimal"/>
+      <w:lvlText w:val="%6."/>
+      <w:lvlJc w:val="left"/>
+      <w:pPr>
+        <w:tabs>
+          <w:tab w:val="num" w:pos="4320"/>
+        </w:tabs>
+        <w:ind w:left="4320" w:hanging="360"/>
+      </w:pPr>
+    </w:lvl>
+    <w:lvl w:ilvl="6" w:tentative="1">
+      <w:start w:val="1"/>
+      <w:numFmt w:val="decimal"/>
+      <w:lvlText w:val="%7."/>
+      <w:lvlJc w:val="left"/>
+      <w:pPr>
+        <w:tabs>
+          <w:tab w:val="num" w:pos="5040"/>
+        </w:tabs>
+        <w:ind w:left="5040" w:hanging="360"/>
+      </w:pPr>
+    </w:lvl>
+    <w:lvl w:ilvl="7" w:tentative="1">
+      <w:start w:val="1"/>
+      <w:numFmt w:val="decimal"/>
+      <w:lvlText w:val="%8."/>
+      <w:lvlJc w:val="left"/>
+      <w:pPr>
+        <w:tabs>
+          <w:tab w:val="num" w:pos="5760"/>
+        </w:tabs>
+        <w:ind w:left="5760" w:hanging="360"/>
+      </w:pPr>
+    </w:lvl>
+    <w:lvl w:ilvl="8" w:tentative="1">
+      <w:start w:val="1"/>
+      <w:numFmt w:val="decimal"/>
+      <w:lvlText w:val="%9."/>
+      <w:lvlJc w:val="left"/>
+      <w:pPr>
+        <w:tabs>
+          <w:tab w:val="num" w:pos="6480"/>
+        </w:tabs>
+        <w:ind w:left="6480" w:hanging="360"/>
+      </w:pPr>
+    </w:lvl>
+  </w:abstractNum>
+  <w:abstractNum w:abstractNumId="13" w15:restartNumberingAfterBreak="0">
     <w:nsid w:val="48035D06"/>
     <w:multiLevelType w:val="multilevel"/>
     <w:tmpl w:val="E78A20AC"/>
@@ -2696,7 +2615,7 @@
       </w:rPr>
     </w:lvl>
   </w:abstractNum>
-  <w:abstractNum w:abstractNumId="9" w15:restartNumberingAfterBreak="0">
+  <w:abstractNum w:abstractNumId="14" w15:restartNumberingAfterBreak="0">
     <w:nsid w:val="4AB845D5"/>
     <w:multiLevelType w:val="multilevel"/>
     <w:tmpl w:val="815C300A"/>
@@ -2845,7 +2764,156 @@
       </w:rPr>
     </w:lvl>
   </w:abstractNum>
-  <w:abstractNum w:abstractNumId="10" w15:restartNumberingAfterBreak="0">
+  <w:abstractNum w:abstractNumId="15" w15:restartNumberingAfterBreak="0">
+    <w:nsid w:val="4DA874D6"/>
+    <w:multiLevelType w:val="multilevel"/>
+    <w:tmpl w:val="FCEC90B2"/>
+    <w:lvl w:ilvl="0">
+      <w:start w:val="1"/>
+      <w:numFmt w:val="bullet"/>
+      <w:lvlText w:val=""/>
+      <w:lvlJc w:val="left"/>
+      <w:pPr>
+        <w:tabs>
+          <w:tab w:val="num" w:pos="720"/>
+        </w:tabs>
+        <w:ind w:left="720" w:hanging="360"/>
+      </w:pPr>
+      <w:rPr>
+        <w:rFonts w:ascii="Symbol" w:hAnsi="Symbol" w:hint="default"/>
+        <w:sz w:val="20"/>
+      </w:rPr>
+    </w:lvl>
+    <w:lvl w:ilvl="1" w:tentative="1">
+      <w:start w:val="1"/>
+      <w:numFmt w:val="bullet"/>
+      <w:lvlText w:val="o"/>
+      <w:lvlJc w:val="left"/>
+      <w:pPr>
+        <w:tabs>
+          <w:tab w:val="num" w:pos="1440"/>
+        </w:tabs>
+        <w:ind w:left="1440" w:hanging="360"/>
+      </w:pPr>
+      <w:rPr>
+        <w:rFonts w:ascii="Courier New" w:hAnsi="Courier New" w:hint="default"/>
+        <w:sz w:val="20"/>
+      </w:rPr>
+    </w:lvl>
+    <w:lvl w:ilvl="2" w:tentative="1">
+      <w:start w:val="1"/>
+      <w:numFmt w:val="bullet"/>
+      <w:lvlText w:val=""/>
+      <w:lvlJc w:val="left"/>
+      <w:pPr>
+        <w:tabs>
+          <w:tab w:val="num" w:pos="2160"/>
+        </w:tabs>
+        <w:ind w:left="2160" w:hanging="360"/>
+      </w:pPr>
+      <w:rPr>
+        <w:rFonts w:ascii="Wingdings" w:hAnsi="Wingdings" w:hint="default"/>
+        <w:sz w:val="20"/>
+      </w:rPr>
+    </w:lvl>
+    <w:lvl w:ilvl="3" w:tentative="1">
+      <w:start w:val="1"/>
+      <w:numFmt w:val="bullet"/>
+      <w:lvlText w:val=""/>
+      <w:lvlJc w:val="left"/>
+      <w:pPr>
+        <w:tabs>
+          <w:tab w:val="num" w:pos="2880"/>
+        </w:tabs>
+        <w:ind w:left="2880" w:hanging="360"/>
+      </w:pPr>
+      <w:rPr>
+        <w:rFonts w:ascii="Wingdings" w:hAnsi="Wingdings" w:hint="default"/>
+        <w:sz w:val="20"/>
+      </w:rPr>
+    </w:lvl>
+    <w:lvl w:ilvl="4" w:tentative="1">
+      <w:start w:val="1"/>
+      <w:numFmt w:val="bullet"/>
+      <w:lvlText w:val=""/>
+      <w:lvlJc w:val="left"/>
+      <w:pPr>
+        <w:tabs>
+          <w:tab w:val="num" w:pos="3600"/>
+        </w:tabs>
+        <w:ind w:left="3600" w:hanging="360"/>
+      </w:pPr>
+      <w:rPr>
+        <w:rFonts w:ascii="Wingdings" w:hAnsi="Wingdings" w:hint="default"/>
+        <w:sz w:val="20"/>
+      </w:rPr>
+    </w:lvl>
+    <w:lvl w:ilvl="5" w:tentative="1">
+      <w:start w:val="1"/>
+      <w:numFmt w:val="bullet"/>
+      <w:lvlText w:val=""/>
+      <w:lvlJc w:val="left"/>
+      <w:pPr>
+        <w:tabs>
+          <w:tab w:val="num" w:pos="4320"/>
+        </w:tabs>
+        <w:ind w:left="4320" w:hanging="360"/>
+      </w:pPr>
+      <w:rPr>
+        <w:rFonts w:ascii="Wingdings" w:hAnsi="Wingdings" w:hint="default"/>
+        <w:sz w:val="20"/>
+      </w:rPr>
+    </w:lvl>
+    <w:lvl w:ilvl="6" w:tentative="1">
+      <w:start w:val="1"/>
+      <w:numFmt w:val="bullet"/>
+      <w:lvlText w:val=""/>
+      <w:lvlJc w:val="left"/>
+      <w:pPr>
+        <w:tabs>
+          <w:tab w:val="num" w:pos="5040"/>
+        </w:tabs>
+        <w:ind w:left="5040" w:hanging="360"/>
+      </w:pPr>
+      <w:rPr>
+        <w:rFonts w:ascii="Wingdings" w:hAnsi="Wingdings" w:hint="default"/>
+        <w:sz w:val="20"/>
+      </w:rPr>
+    </w:lvl>
+    <w:lvl w:ilvl="7" w:tentative="1">
+      <w:start w:val="1"/>
+      <w:numFmt w:val="bullet"/>
+      <w:lvlText w:val=""/>
+      <w:lvlJc w:val="left"/>
+      <w:pPr>
+        <w:tabs>
+          <w:tab w:val="num" w:pos="5760"/>
+        </w:tabs>
+        <w:ind w:left="5760" w:hanging="360"/>
+      </w:pPr>
+      <w:rPr>
+        <w:rFonts w:ascii="Wingdings" w:hAnsi="Wingdings" w:hint="default"/>
+        <w:sz w:val="20"/>
+      </w:rPr>
+    </w:lvl>
+    <w:lvl w:ilvl="8" w:tentative="1">
+      <w:start w:val="1"/>
+      <w:numFmt w:val="bullet"/>
+      <w:lvlText w:val=""/>
+      <w:lvlJc w:val="left"/>
+      <w:pPr>
+        <w:tabs>
+          <w:tab w:val="num" w:pos="6480"/>
+        </w:tabs>
+        <w:ind w:left="6480" w:hanging="360"/>
+      </w:pPr>
+      <w:rPr>
+        <w:rFonts w:ascii="Wingdings" w:hAnsi="Wingdings" w:hint="default"/>
+        <w:sz w:val="20"/>
+      </w:rPr>
+    </w:lvl>
+  </w:abstractNum>
+  <w:abstractNum w:abstractNumId="16" w15:restartNumberingAfterBreak="0">
     <w:nsid w:val="50C13758"/>
     <w:multiLevelType w:val="multilevel"/>
     <w:tmpl w:val="C5284850"/>
@@ -2966,7 +3034,120 @@
       </w:pPr>
     </w:lvl>
   </w:abstractNum>
-  <w:abstractNum w:abstractNumId="11" w15:restartNumberingAfterBreak="0">
+  <w:abstractNum w:abstractNumId="17" w15:restartNumberingAfterBreak="0">
+    <w:nsid w:val="50E81CA2"/>
+    <w:multiLevelType w:val="multilevel"/>
+    <w:tmpl w:val="2E84E9B0"/>
+    <w:lvl w:ilvl="0">
+      <w:start w:val="1"/>
+      <w:numFmt w:val="decimal"/>
+      <w:lvlText w:val="%1."/>
+      <w:lvlJc w:val="left"/>
+      <w:pPr>
+        <w:tabs>
+          <w:tab w:val="num" w:pos="720"/>
+        </w:tabs>
+        <w:ind w:left="720" w:hanging="360"/>
+      </w:pPr>
+    </w:lvl>
+    <w:lvl w:ilvl="1" w:tentative="1">
+      <w:start w:val="1"/>
+      <w:numFmt w:val="decimal"/>
+      <w:lvlText w:val="%2."/>
+      <w:lvlJc w:val="left"/>
+      <w:pPr>
+        <w:tabs>
+          <w:tab w:val="num" w:pos="1440"/>
+        </w:tabs>
+        <w:ind w:left="1440" w:hanging="360"/>
+      </w:pPr>
+    </w:lvl>
+    <w:lvl w:ilvl="2" w:tentative="1">
+      <w:start w:val="1"/>
+      <w:numFmt w:val="decimal"/>
+      <w:lvlText w:val="%3."/>
+      <w:lvlJc w:val="left"/>
+      <w:pPr>
+        <w:tabs>
+          <w:tab w:val="num" w:pos="2160"/>
+        </w:tabs>
+        <w:ind w:left="2160" w:hanging="360"/>
+      </w:pPr>
+    </w:lvl>
+    <w:lvl w:ilvl="3" w:tentative="1">
+      <w:start w:val="1"/>
+      <w:numFmt w:val="decimal"/>
+      <w:lvlText w:val="%4."/>
+      <w:lvlJc w:val="left"/>
+      <w:pPr>
+        <w:tabs>
+          <w:tab w:val="num" w:pos="2880"/>
+        </w:tabs>
+        <w:ind w:left="2880" w:hanging="360"/>
+      </w:pPr>
+    </w:lvl>
+    <w:lvl w:ilvl="4" w:tentative="1">
+      <w:start w:val="1"/>
+      <w:numFmt w:val="decimal"/>
+      <w:lvlText w:val="%5."/>
+      <w:lvlJc w:val="left"/>
+      <w:pPr>
+        <w:tabs>
+          <w:tab w:val="num" w:pos="3600"/>
+        </w:tabs>
+        <w:ind w:left="3600" w:hanging="360"/>
+      </w:pPr>
+    </w:lvl>
+    <w:lvl w:ilvl="5" w:tentative="1">
+      <w:start w:val="1"/>
+      <w:numFmt w:val="decimal"/>
+      <w:lvlText w:val="%6."/>
+      <w:lvlJc w:val="left"/>
+      <w:pPr>
+        <w:tabs>
+          <w:tab w:val="num" w:pos="4320"/>
+        </w:tabs>
+        <w:ind w:left="4320" w:hanging="360"/>
+      </w:pPr>
+    </w:lvl>
+    <w:lvl w:ilvl="6" w:tentative="1">
+      <w:start w:val="1"/>
+      <w:numFmt w:val="decimal"/>
+      <w:lvlText w:val="%7."/>
+      <w:lvlJc w:val="left"/>
+      <w:pPr>
+        <w:tabs>
+          <w:tab w:val="num" w:pos="5040"/>
+        </w:tabs>
+        <w:ind w:left="5040" w:hanging="360"/>
+      </w:pPr>
+    </w:lvl>
+    <w:lvl w:ilvl="7" w:tentative="1">
+      <w:start w:val="1"/>
+      <w:numFmt w:val="decimal"/>
+      <w:lvlText w:val="%8."/>
+      <w:lvlJc w:val="left"/>
+      <w:pPr>
+        <w:tabs>
+          <w:tab w:val="num" w:pos="5760"/>
+        </w:tabs>
+        <w:ind w:left="5760" w:hanging="360"/>
+      </w:pPr>
+    </w:lvl>
+    <w:lvl w:ilvl="8" w:tentative="1">
+      <w:start w:val="1"/>
+      <w:numFmt w:val="decimal"/>
+      <w:lvlText w:val="%9."/>
+      <w:lvlJc w:val="left"/>
+      <w:pPr>
+        <w:tabs>
+          <w:tab w:val="num" w:pos="6480"/>
+        </w:tabs>
+        <w:ind w:left="6480" w:hanging="360"/>
+      </w:pPr>
+    </w:lvl>
+  </w:abstractNum>
+  <w:abstractNum w:abstractNumId="18" w15:restartNumberingAfterBreak="0">
     <w:nsid w:val="551C569C"/>
     <w:multiLevelType w:val="multilevel"/>
     <w:tmpl w:val="AD4CEF0C"/>
@@ -3115,7 +3296,120 @@
       </w:rPr>
     </w:lvl>
   </w:abstractNum>
-  <w:abstractNum w:abstractNumId="12" w15:restartNumberingAfterBreak="0">
+  <w:abstractNum w:abstractNumId="19" w15:restartNumberingAfterBreak="0">
+    <w:nsid w:val="5C78280E"/>
+    <w:multiLevelType w:val="multilevel"/>
+    <w:tmpl w:val="9218295C"/>
+    <w:lvl w:ilvl="0">
+      <w:start w:val="1"/>
+      <w:numFmt w:val="decimal"/>
+      <w:lvlText w:val="%1."/>
+      <w:lvlJc w:val="left"/>
+      <w:pPr>
+        <w:tabs>
+          <w:tab w:val="num" w:pos="720"/>
+        </w:tabs>
+        <w:ind w:left="720" w:hanging="360"/>
+      </w:pPr>
+    </w:lvl>
+    <w:lvl w:ilvl="1" w:tentative="1">
+      <w:start w:val="1"/>
+      <w:numFmt w:val="decimal"/>
+      <w:lvlText w:val="%2."/>
+      <w:lvlJc w:val="left"/>
+      <w:pPr>
+        <w:tabs>
+          <w:tab w:val="num" w:pos="1440"/>
+        </w:tabs>
+        <w:ind w:left="1440" w:hanging="360"/>
+      </w:pPr>
+    </w:lvl>
+    <w:lvl w:ilvl="2" w:tentative="1">
+      <w:start w:val="1"/>
+      <w:numFmt w:val="decimal"/>
+      <w:lvlText w:val="%3."/>
+      <w:lvlJc w:val="left"/>
+      <w:pPr>
+        <w:tabs>
+          <w:tab w:val="num" w:pos="2160"/>
+        </w:tabs>
+        <w:ind w:left="2160" w:hanging="360"/>
+      </w:pPr>
+    </w:lvl>
+    <w:lvl w:ilvl="3" w:tentative="1">
+      <w:start w:val="1"/>
+      <w:numFmt w:val="decimal"/>
+      <w:lvlText w:val="%4."/>
+      <w:lvlJc w:val="left"/>
+      <w:pPr>
+        <w:tabs>
+          <w:tab w:val="num" w:pos="2880"/>
+        </w:tabs>
+        <w:ind w:left="2880" w:hanging="360"/>
+      </w:pPr>
+    </w:lvl>
+    <w:lvl w:ilvl="4" w:tentative="1">
+      <w:start w:val="1"/>
+      <w:numFmt w:val="decimal"/>
+      <w:lvlText w:val="%5."/>
+      <w:lvlJc w:val="left"/>
+      <w:pPr>
+        <w:tabs>
+          <w:tab w:val="num" w:pos="3600"/>
+        </w:tabs>
+        <w:ind w:left="3600" w:hanging="360"/>
+      </w:pPr>
+    </w:lvl>
+    <w:lvl w:ilvl="5" w:tentative="1">
+      <w:start w:val="1"/>
+      <w:numFmt w:val="decimal"/>
+      <w:lvlText w:val="%6."/>
+      <w:lvlJc w:val="left"/>
+      <w:pPr>
+        <w:tabs>
+          <w:tab w:val="num" w:pos="4320"/>
+        </w:tabs>
+        <w:ind w:left="4320" w:hanging="360"/>
+      </w:pPr>
+    </w:lvl>
+    <w:lvl w:ilvl="6" w:tentative="1">
+      <w:start w:val="1"/>
+      <w:numFmt w:val="decimal"/>
+      <w:lvlText w:val="%7."/>
+      <w:lvlJc w:val="left"/>
+      <w:pPr>
+        <w:tabs>
+          <w:tab w:val="num" w:pos="5040"/>
+        </w:tabs>
+        <w:ind w:left="5040" w:hanging="360"/>
+      </w:pPr>
+    </w:lvl>
+    <w:lvl w:ilvl="7" w:tentative="1">
+      <w:start w:val="1"/>
+      <w:numFmt w:val="decimal"/>
+      <w:lvlText w:val="%8."/>
+      <w:lvlJc w:val="left"/>
+      <w:pPr>
+        <w:tabs>
+          <w:tab w:val="num" w:pos="5760"/>
+        </w:tabs>
+        <w:ind w:left="5760" w:hanging="360"/>
+      </w:pPr>
+    </w:lvl>
+    <w:lvl w:ilvl="8" w:tentative="1">
+      <w:start w:val="1"/>
+      <w:numFmt w:val="decimal"/>
+      <w:lvlText w:val="%9."/>
+      <w:lvlJc w:val="left"/>
+      <w:pPr>
+        <w:tabs>
+          <w:tab w:val="num" w:pos="6480"/>
+        </w:tabs>
+        <w:ind w:left="6480" w:hanging="360"/>
+      </w:pPr>
+    </w:lvl>
+  </w:abstractNum>
+  <w:abstractNum w:abstractNumId="20" w15:restartNumberingAfterBreak="0">
     <w:nsid w:val="67E50B02"/>
     <w:multiLevelType w:val="multilevel"/>
     <w:tmpl w:val="080063C4"/>
@@ -3264,7 +3558,152 @@
       </w:rPr>
     </w:lvl>
   </w:abstractNum>
-  <w:abstractNum w:abstractNumId="13" w15:restartNumberingAfterBreak="0">
+  <w:abstractNum w:abstractNumId="21" w15:restartNumberingAfterBreak="0">
+    <w:nsid w:val="6F1E3421"/>
+    <w:multiLevelType w:val="multilevel"/>
+    <w:tmpl w:val="41A236DE"/>
+    <w:lvl w:ilvl="0">
+      <w:start w:val="1"/>
+      <w:numFmt w:val="bullet"/>
+      <w:lvlText w:val=""/>
+      <w:lvlJc w:val="left"/>
+      <w:pPr>
+        <w:tabs>
+          <w:tab w:val="num" w:pos="720"/>
+        </w:tabs>
+        <w:ind w:left="720" w:hanging="360"/>
+      </w:pPr>
+      <w:rPr>
+        <w:rFonts w:ascii="Symbol" w:hAnsi="Symbol" w:hint="default"/>
+        <w:sz w:val="20"/>
+      </w:rPr>
+    </w:lvl>
+    <w:lvl w:ilvl="1">
+      <w:start w:val="1"/>
+      <w:numFmt w:val="decimal"/>
+      <w:lvlText w:val="%2."/>
+      <w:lvlJc w:val="left"/>
+      <w:pPr>
+        <w:tabs>
+          <w:tab w:val="num" w:pos="1440"/>
+        </w:tabs>
+        <w:ind w:left="1440" w:hanging="360"/>
+      </w:pPr>
+    </w:lvl>
+    <w:lvl w:ilvl="2" w:tentative="1">
+      <w:start w:val="1"/>
+      <w:numFmt w:val="bullet"/>
+      <w:lvlText w:val=""/>
+      <w:lvlJc w:val="left"/>
+      <w:pPr>
+        <w:tabs>
+          <w:tab w:val="num" w:pos="2160"/>
+        </w:tabs>
+        <w:ind w:left="2160" w:hanging="360"/>
+      </w:pPr>
+      <w:rPr>
+        <w:rFonts w:ascii="Wingdings" w:hAnsi="Wingdings" w:hint="default"/>
+        <w:sz w:val="20"/>
+      </w:rPr>
+    </w:lvl>
+    <w:lvl w:ilvl="3" w:tentative="1">
+      <w:start w:val="1"/>
+      <w:numFmt w:val="bullet"/>
+      <w:lvlText w:val=""/>
+      <w:lvlJc w:val="left"/>
+      <w:pPr>
+        <w:tabs>
+          <w:tab w:val="num" w:pos="2880"/>
+        </w:tabs>
+        <w:ind w:left="2880" w:hanging="360"/>
+      </w:pPr>
+      <w:rPr>
+        <w:rFonts w:ascii="Wingdings" w:hAnsi="Wingdings" w:hint="default"/>
+        <w:sz w:val="20"/>
+      </w:rPr>
+    </w:lvl>
+    <w:lvl w:ilvl="4" w:tentative="1">
+      <w:start w:val="1"/>
+      <w:numFmt w:val="bullet"/>
+      <w:lvlText w:val=""/>
+      <w:lvlJc w:val="left"/>
+      <w:pPr>
+        <w:tabs>
+          <w:tab w:val="num" w:pos="3600"/>
+        </w:tabs>
+        <w:ind w:left="3600" w:hanging="360"/>
+      </w:pPr>
+      <w:rPr>
+        <w:rFonts w:ascii="Wingdings" w:hAnsi="Wingdings" w:hint="default"/>
+        <w:sz w:val="20"/>
+      </w:rPr>
+    </w:lvl>
+    <w:lvl w:ilvl="5" w:tentative="1">
+      <w:start w:val="1"/>
+      <w:numFmt w:val="bullet"/>
+      <w:lvlText w:val=""/>
+      <w:lvlJc w:val="left"/>
+      <w:pPr>
+        <w:tabs>
+          <w:tab w:val="num" w:pos="4320"/>
+        </w:tabs>
+        <w:ind w:left="4320" w:hanging="360"/>
+      </w:pPr>
+      <w:rPr>
+        <w:rFonts w:ascii="Wingdings" w:hAnsi="Wingdings" w:hint="default"/>
+        <w:sz w:val="20"/>
+      </w:rPr>
+    </w:lvl>
+    <w:lvl w:ilvl="6" w:tentative="1">
+      <w:start w:val="1"/>
+      <w:numFmt w:val="bullet"/>
+      <w:lvlText w:val=""/>
+      <w:lvlJc w:val="left"/>
+      <w:pPr>
+        <w:tabs>
+          <w:tab w:val="num" w:pos="5040"/>
+        </w:tabs>
+        <w:ind w:left="5040" w:hanging="360"/>
+      </w:pPr>
+      <w:rPr>
+        <w:rFonts w:ascii="Wingdings" w:hAnsi="Wingdings" w:hint="default"/>
+        <w:sz w:val="20"/>
+      </w:rPr>
+    </w:lvl>
+    <w:lvl w:ilvl="7" w:tentative="1">
+      <w:start w:val="1"/>
+      <w:numFmt w:val="bullet"/>
+      <w:lvlText w:val=""/>
+      <w:lvlJc w:val="left"/>
+      <w:pPr>
+        <w:tabs>
+          <w:tab w:val="num" w:pos="5760"/>
+        </w:tabs>
+        <w:ind w:left="5760" w:hanging="360"/>
+      </w:pPr>
+      <w:rPr>
+        <w:rFonts w:ascii="Wingdings" w:hAnsi="Wingdings" w:hint="default"/>
+        <w:sz w:val="20"/>
+      </w:rPr>
+    </w:lvl>
+    <w:lvl w:ilvl="8" w:tentative="1">
+      <w:start w:val="1"/>
+      <w:numFmt w:val="bullet"/>
+      <w:lvlText w:val=""/>
+      <w:lvlJc w:val="left"/>
+      <w:pPr>
+        <w:tabs>
+          <w:tab w:val="num" w:pos="6480"/>
+        </w:tabs>
+        <w:ind w:left="6480" w:hanging="360"/>
+      </w:pPr>
+      <w:rPr>
+        <w:rFonts w:ascii="Wingdings" w:hAnsi="Wingdings" w:hint="default"/>
+        <w:sz w:val="20"/>
+      </w:rPr>
+    </w:lvl>
+  </w:abstractNum>
+  <w:abstractNum w:abstractNumId="22" w15:restartNumberingAfterBreak="0">
     <w:nsid w:val="7AAF549D"/>
     <w:multiLevelType w:val="multilevel"/>
     <w:tmpl w:val="C1C404C4"/>
@@ -3385,7 +3824,7 @@
       </w:pPr>
     </w:lvl>
   </w:abstractNum>
-  <w:abstractNum w:abstractNumId="14" w15:restartNumberingAfterBreak="0">
+  <w:abstractNum w:abstractNumId="23" w15:restartNumberingAfterBreak="0">
     <w:nsid w:val="7BAC3670"/>
     <w:multiLevelType w:val="multilevel"/>
     <w:tmpl w:val="2A94EAFA"/>
@@ -3535,49 +3974,76 @@
     </w:lvl>
   </w:abstractNum>
   <w:num w:numId="1" w16cid:durableId="492985597">
-    <w:abstractNumId w:val="11"/>
+    <w:abstractNumId w:val="18"/>
   </w:num>
   <w:num w:numId="2" w16cid:durableId="2075546200">
+    <w:abstractNumId w:val="5"/>
+  </w:num>
+  <w:num w:numId="3" w16cid:durableId="1518537505">
+    <w:abstractNumId w:val="16"/>
+  </w:num>
+  <w:num w:numId="4" w16cid:durableId="231816647">
     <w:abstractNumId w:val="3"/>
   </w:num>
-  <w:num w:numId="3" w16cid:durableId="1518537505">
+  <w:num w:numId="5" w16cid:durableId="1665282132">
+    <w:abstractNumId w:val="13"/>
+  </w:num>
+  <w:num w:numId="6" w16cid:durableId="460422657">
+    <w:abstractNumId w:val="14"/>
+  </w:num>
+  <w:num w:numId="7" w16cid:durableId="2087846942">
+    <w:abstractNumId w:val="9"/>
+  </w:num>
+  <w:num w:numId="8" w16cid:durableId="254019918">
+    <w:abstractNumId w:val="23"/>
+  </w:num>
+  <w:num w:numId="9" w16cid:durableId="936527208">
     <w:abstractNumId w:val="10"/>
   </w:num>
-  <w:num w:numId="4" w16cid:durableId="231816647">
-    <w:abstractNumId w:val="1"/>
-  </w:num>
-  <w:num w:numId="5" w16cid:durableId="1665282132">
-    <w:abstractNumId w:val="8"/>
-  </w:num>
-  <w:num w:numId="6" w16cid:durableId="460422657">
-    <w:abstractNumId w:val="9"/>
-  </w:num>
-  <w:num w:numId="7" w16cid:durableId="2087846942">
-    <w:abstractNumId w:val="5"/>
-  </w:num>
-  <w:num w:numId="8" w16cid:durableId="254019918">
-    <w:abstractNumId w:val="14"/>
-  </w:num>
-  <w:num w:numId="9" w16cid:durableId="936527208">
-    <w:abstractNumId w:val="6"/>
-  </w:num>
   <w:num w:numId="10" w16cid:durableId="609820547">
-    <w:abstractNumId w:val="13"/>
+    <w:abstractNumId w:val="22"/>
   </w:num>
   <w:num w:numId="11" w16cid:durableId="1921480304">
+    <w:abstractNumId w:val="7"/>
+  </w:num>
+  <w:num w:numId="12" w16cid:durableId="1820268115">
+    <w:abstractNumId w:val="20"/>
+  </w:num>
+  <w:num w:numId="13" w16cid:durableId="111633592">
     <w:abstractNumId w:val="4"/>
   </w:num>
-  <w:num w:numId="12" w16cid:durableId="1820268115">
-    <w:abstractNumId w:val="12"/>
-  </w:num>
-  <w:num w:numId="13" w16cid:durableId="111633592">
-    <w:abstractNumId w:val="2"/>
-  </w:num>
   <w:num w:numId="14" w16cid:durableId="1826507090">
-    <w:abstractNumId w:val="7"/>
+    <w:abstractNumId w:val="11"/>
   </w:num>
   <w:num w:numId="15" w16cid:durableId="1667785816">
     <w:abstractNumId w:val="0"/>
+  </w:num>
+  <w:num w:numId="16" w16cid:durableId="731268311">
+    <w:abstractNumId w:val="21"/>
+  </w:num>
+  <w:num w:numId="17" w16cid:durableId="514416183">
+    <w:abstractNumId w:val="12"/>
+  </w:num>
+  <w:num w:numId="18" w16cid:durableId="1416584662">
+    <w:abstractNumId w:val="6"/>
+  </w:num>
+  <w:num w:numId="19" w16cid:durableId="452403700">
+    <w:abstractNumId w:val="8"/>
+  </w:num>
+  <w:num w:numId="20" w16cid:durableId="1206483108">
+    <w:abstractNumId w:val="15"/>
+  </w:num>
+  <w:num w:numId="21" w16cid:durableId="1555432521">
+    <w:abstractNumId w:val="17"/>
+  </w:num>
+  <w:num w:numId="22" w16cid:durableId="2009553225">
+    <w:abstractNumId w:val="2"/>
+  </w:num>
+  <w:num w:numId="23" w16cid:durableId="351997717">
+    <w:abstractNumId w:val="1"/>
+  </w:num>
+  <w:num w:numId="24" w16cid:durableId="18314582">
+    <w:abstractNumId w:val="19"/>
   </w:num>
 </w:numbering>
 </file>

</xml_diff>

<commit_message>
finish the mission version 2 add to systemRequirements.docx the difference between version1 to version2
</commit_message>
<xml_diff>
--- a/ThreadMessageSync/systemRequirements.docx
+++ b/ThreadMessageSync/systemRequirements.docx
@@ -568,6 +568,11 @@
       </w:r>
     </w:p>
     <w:p>
+      <w:pPr>
+        <w:rPr>
+          <w:rtl/>
+        </w:rPr>
+      </w:pPr>
       <w:r>
         <w:rPr>
           <w:rtl/>
@@ -578,7 +583,2482 @@
         <w:t>.</w:t>
       </w:r>
     </w:p>
-    <w:p/>
+    <w:p>
+      <w:pPr>
+        <w:rPr>
+          <w:rtl/>
+        </w:rPr>
+      </w:pPr>
+    </w:p>
+    <w:p>
+      <w:pPr>
+        <w:bidi w:val="0"/>
+        <w:rPr>
+          <w:rtl/>
+        </w:rPr>
+      </w:pPr>
+      <w:r>
+        <w:rPr>
+          <w:rtl/>
+        </w:rPr>
+        <w:br w:type="page"/>
+      </w:r>
+    </w:p>
+    <w:p>
+      <w:pPr>
+        <w:rPr>
+          <w:b/>
+          <w:bCs/>
+          <w:rtl/>
+        </w:rPr>
+      </w:pPr>
+      <w:r>
+        <w:rPr>
+          <w:rFonts w:hint="cs"/>
+          <w:b/>
+          <w:bCs/>
+          <w:rtl/>
+        </w:rPr>
+        <w:lastRenderedPageBreak/>
+        <w:t xml:space="preserve">הבדלים בין </w:t>
+      </w:r>
+      <w:r>
+        <w:rPr>
+          <w:b/>
+          <w:bCs/>
+        </w:rPr>
+        <w:t>version</w:t>
+      </w:r>
+      <w:r>
+        <w:rPr>
+          <w:b/>
+          <w:bCs/>
+        </w:rPr>
+        <w:t>1</w:t>
+      </w:r>
+      <w:r>
+        <w:rPr>
+          <w:rFonts w:hint="cs"/>
+          <w:b/>
+          <w:bCs/>
+          <w:rtl/>
+        </w:rPr>
+        <w:t xml:space="preserve"> לבין </w:t>
+      </w:r>
+      <w:r>
+        <w:rPr>
+          <w:b/>
+          <w:bCs/>
+        </w:rPr>
+        <w:t>version</w:t>
+      </w:r>
+      <w:r>
+        <w:rPr>
+          <w:b/>
+          <w:bCs/>
+        </w:rPr>
+        <w:t>2</w:t>
+      </w:r>
+      <w:r>
+        <w:rPr>
+          <w:rFonts w:hint="cs"/>
+          <w:b/>
+          <w:bCs/>
+          <w:rtl/>
+        </w:rPr>
+        <w:t>:</w:t>
+      </w:r>
+    </w:p>
+    <w:p>
+      <w:pPr>
+        <w:pStyle w:val="ListParagraph"/>
+        <w:numPr>
+          <w:ilvl w:val="0"/>
+          <w:numId w:val="25"/>
+        </w:numPr>
+        <w:rPr>
+          <w:b/>
+          <w:bCs/>
+        </w:rPr>
+      </w:pPr>
+      <w:r>
+        <w:rPr>
+          <w:noProof/>
+        </w:rPr>
+        <mc:AlternateContent>
+          <mc:Choice Requires="wps">
+            <w:drawing>
+              <wp:anchor distT="45720" distB="45720" distL="114300" distR="114300" simplePos="0" relativeHeight="251659264" behindDoc="0" locked="0" layoutInCell="1" allowOverlap="1" wp14:anchorId="6AE9550A" wp14:editId="44B15796">
+                <wp:simplePos x="0" y="0"/>
+                <wp:positionH relativeFrom="column">
+                  <wp:posOffset>-182880</wp:posOffset>
+                </wp:positionH>
+                <wp:positionV relativeFrom="paragraph">
+                  <wp:posOffset>242570</wp:posOffset>
+                </wp:positionV>
+                <wp:extent cx="4716780" cy="1866900"/>
+                <wp:effectExtent l="0" t="0" r="26670" b="19050"/>
+                <wp:wrapSquare wrapText="bothSides"/>
+                <wp:docPr id="217" name="Text Box 2"/>
+                <wp:cNvGraphicFramePr>
+                  <a:graphicFrameLocks xmlns:a="http://schemas.openxmlformats.org/drawingml/2006/main"/>
+                </wp:cNvGraphicFramePr>
+                <a:graphic xmlns:a="http://schemas.openxmlformats.org/drawingml/2006/main">
+                  <a:graphicData uri="http://schemas.microsoft.com/office/word/2010/wordprocessingShape">
+                    <wps:wsp>
+                      <wps:cNvSpPr txBox="1">
+                        <a:spLocks noChangeArrowheads="1"/>
+                      </wps:cNvSpPr>
+                      <wps:spPr bwMode="auto">
+                        <a:xfrm>
+                          <a:off x="0" y="0"/>
+                          <a:ext cx="4716780" cy="1866900"/>
+                        </a:xfrm>
+                        <a:prstGeom prst="rect">
+                          <a:avLst/>
+                        </a:prstGeom>
+                        <a:solidFill>
+                          <a:schemeClr val="tx1"/>
+                        </a:solidFill>
+                        <a:ln w="9525">
+                          <a:solidFill>
+                            <a:schemeClr val="tx1"/>
+                          </a:solidFill>
+                          <a:miter lim="800000"/>
+                          <a:headEnd/>
+                          <a:tailEnd/>
+                        </a:ln>
+                      </wps:spPr>
+                      <wps:txbx>
+                        <w:txbxContent>
+                          <w:p>
+                            <w:pPr>
+                              <w:bidi w:val="0"/>
+                              <w:spacing w:after="0"/>
+                              <w:rPr>
+                                <w:b/>
+                                <w:bCs/>
+                              </w:rPr>
+                            </w:pPr>
+                            <w:r>
+                              <w:t xml:space="preserve">// </w:t>
+                            </w:r>
+                            <w:r>
+                              <w:rPr>
+                                <w:b/>
+                                <w:bCs/>
+                              </w:rPr>
+                              <w:t>version</w:t>
+                            </w:r>
+                            <w:r>
+                              <w:rPr>
+                                <w:b/>
+                                <w:bCs/>
+                              </w:rPr>
+                              <w:t>1</w:t>
+                            </w:r>
+                          </w:p>
+                          <w:p>
+                            <w:pPr>
+                              <w:bidi w:val="0"/>
+                              <w:spacing w:after="0"/>
+                            </w:pPr>
+                            <w:r>
+                              <w:t xml:space="preserve">// </w:t>
+                            </w:r>
+                            <w:r>
+                              <w:t>Two separate functions for thread 1 and thread 2:</w:t>
+                            </w:r>
+                          </w:p>
+                          <w:p>
+                            <w:pPr>
+                              <w:bidi w:val="0"/>
+                              <w:spacing w:after="0"/>
+                            </w:pPr>
+                            <w:r>
+                              <w:t>void threadFunction1</w:t>
+                            </w:r>
+                            <w:proofErr w:type="gramStart"/>
+                            <w:r>
+                              <w:rPr>
+                                <w:rtl/>
+                              </w:rPr>
+                              <w:t xml:space="preserve">() </w:t>
+                            </w:r>
+                            <w:r>
+                              <w:t xml:space="preserve"> {</w:t>
+                            </w:r>
+                            <w:proofErr w:type="gramEnd"/>
+                          </w:p>
+                          <w:p>
+                            <w:pPr>
+                              <w:bidi w:val="0"/>
+                              <w:spacing w:after="0"/>
+                              <w:rPr>
+                                <w:rtl/>
+                              </w:rPr>
+                            </w:pPr>
+                            <w:r>
+                              <w:rPr>
+                                <w:rtl/>
+                              </w:rPr>
+                              <w:t xml:space="preserve">   </w:t>
+                            </w:r>
+                            <w:r>
+                              <w:t>// code</w:t>
+                            </w:r>
+                          </w:p>
+                          <w:p>
+                            <w:pPr>
+                              <w:bidi w:val="0"/>
+                              <w:spacing w:after="0"/>
+                              <w:rPr>
+                                <w:rtl/>
+                              </w:rPr>
+                            </w:pPr>
+                            <w:r>
+                              <w:t>}</w:t>
+                            </w:r>
+                          </w:p>
+                          <w:p>
+                            <w:pPr>
+                              <w:bidi w:val="0"/>
+                              <w:rPr>
+                                <w:rtl/>
+                              </w:rPr>
+                            </w:pPr>
+                          </w:p>
+                          <w:p>
+                            <w:pPr>
+                              <w:bidi w:val="0"/>
+                              <w:spacing w:after="0"/>
+                            </w:pPr>
+                            <w:r>
+                              <w:t>void threadFunction2</w:t>
+                            </w:r>
+                            <w:proofErr w:type="gramStart"/>
+                            <w:r>
+                              <w:rPr>
+                                <w:rtl/>
+                              </w:rPr>
+                              <w:t xml:space="preserve">() </w:t>
+                            </w:r>
+                            <w:r>
+                              <w:t xml:space="preserve"> {</w:t>
+                            </w:r>
+                            <w:proofErr w:type="gramEnd"/>
+                          </w:p>
+                          <w:p>
+                            <w:pPr>
+                              <w:bidi w:val="0"/>
+                              <w:spacing w:after="0"/>
+                              <w:rPr>
+                                <w:rtl/>
+                              </w:rPr>
+                            </w:pPr>
+                            <w:r>
+                              <w:rPr>
+                                <w:rtl/>
+                              </w:rPr>
+                              <w:t xml:space="preserve">    </w:t>
+                            </w:r>
+                            <w:r>
+                              <w:t>// code</w:t>
+                            </w:r>
+                          </w:p>
+                          <w:p>
+                            <w:pPr>
+                              <w:bidi w:val="0"/>
+                              <w:spacing w:after="0"/>
+                            </w:pPr>
+                            <w:r>
+                              <w:t>}</w:t>
+                            </w:r>
+                          </w:p>
+                        </w:txbxContent>
+                      </wps:txbx>
+                      <wps:bodyPr rot="0" vert="horz" wrap="square" lIns="91440" tIns="45720" rIns="91440" bIns="45720" anchor="t" anchorCtr="0">
+                        <a:noAutofit/>
+                      </wps:bodyPr>
+                    </wps:wsp>
+                  </a:graphicData>
+                </a:graphic>
+                <wp14:sizeRelH relativeFrom="margin">
+                  <wp14:pctWidth>0</wp14:pctWidth>
+                </wp14:sizeRelH>
+                <wp14:sizeRelV relativeFrom="margin">
+                  <wp14:pctHeight>0</wp14:pctHeight>
+                </wp14:sizeRelV>
+              </wp:anchor>
+            </w:drawing>
+          </mc:Choice>
+          <mc:Fallback>
+            <w:pict>
+              <v:shapetype w14:anchorId="6AE9550A" id="_x0000_t202" coordsize="21600,21600" o:spt="202" path="m,l,21600r21600,l21600,xe">
+                <v:stroke joinstyle="miter"/>
+                <v:path gradientshapeok="t" o:connecttype="rect"/>
+              </v:shapetype>
+              <v:shape id="Text Box 2" o:spid="_x0000_s1026" type="#_x0000_t202" style="position:absolute;left:0;text-align:left;margin-left:-14.4pt;margin-top:19.1pt;width:371.4pt;height:147pt;z-index:251659264;visibility:visible;mso-wrap-style:square;mso-width-percent:0;mso-height-percent:0;mso-wrap-distance-left:9pt;mso-wrap-distance-top:3.6pt;mso-wrap-distance-right:9pt;mso-wrap-distance-bottom:3.6pt;mso-position-horizontal:absolute;mso-position-horizontal-relative:text;mso-position-vertical:absolute;mso-position-vertical-relative:text;mso-width-percent:0;mso-height-percent:0;mso-width-relative:margin;mso-height-relative:margin;v-text-anchor:top" o:gfxdata="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" fillcolor="black [3213]" strokecolor="black [3213]">
+                <v:textbox>
+                  <w:txbxContent>
+                    <w:p>
+                      <w:pPr>
+                        <w:bidi w:val="0"/>
+                        <w:spacing w:after="0"/>
+                        <w:rPr>
+                          <w:b/>
+                          <w:bCs/>
+                        </w:rPr>
+                      </w:pPr>
+                      <w:r>
+                        <w:t xml:space="preserve">// </w:t>
+                      </w:r>
+                      <w:r>
+                        <w:rPr>
+                          <w:b/>
+                          <w:bCs/>
+                        </w:rPr>
+                        <w:t>version</w:t>
+                      </w:r>
+                      <w:r>
+                        <w:rPr>
+                          <w:b/>
+                          <w:bCs/>
+                        </w:rPr>
+                        <w:t>1</w:t>
+                      </w:r>
+                    </w:p>
+                    <w:p>
+                      <w:pPr>
+                        <w:bidi w:val="0"/>
+                        <w:spacing w:after="0"/>
+                      </w:pPr>
+                      <w:r>
+                        <w:t xml:space="preserve">// </w:t>
+                      </w:r>
+                      <w:r>
+                        <w:t>Two separate functions for thread 1 and thread 2:</w:t>
+                      </w:r>
+                    </w:p>
+                    <w:p>
+                      <w:pPr>
+                        <w:bidi w:val="0"/>
+                        <w:spacing w:after="0"/>
+                      </w:pPr>
+                      <w:r>
+                        <w:t>void threadFunction1</w:t>
+                      </w:r>
+                      <w:proofErr w:type="gramStart"/>
+                      <w:r>
+                        <w:rPr>
+                          <w:rtl/>
+                        </w:rPr>
+                        <w:t xml:space="preserve">() </w:t>
+                      </w:r>
+                      <w:r>
+                        <w:t xml:space="preserve"> {</w:t>
+                      </w:r>
+                      <w:proofErr w:type="gramEnd"/>
+                    </w:p>
+                    <w:p>
+                      <w:pPr>
+                        <w:bidi w:val="0"/>
+                        <w:spacing w:after="0"/>
+                        <w:rPr>
+                          <w:rtl/>
+                        </w:rPr>
+                      </w:pPr>
+                      <w:r>
+                        <w:rPr>
+                          <w:rtl/>
+                        </w:rPr>
+                        <w:t xml:space="preserve">   </w:t>
+                      </w:r>
+                      <w:r>
+                        <w:t>// code</w:t>
+                      </w:r>
+                    </w:p>
+                    <w:p>
+                      <w:pPr>
+                        <w:bidi w:val="0"/>
+                        <w:spacing w:after="0"/>
+                        <w:rPr>
+                          <w:rtl/>
+                        </w:rPr>
+                      </w:pPr>
+                      <w:r>
+                        <w:t>}</w:t>
+                      </w:r>
+                    </w:p>
+                    <w:p>
+                      <w:pPr>
+                        <w:bidi w:val="0"/>
+                        <w:rPr>
+                          <w:rtl/>
+                        </w:rPr>
+                      </w:pPr>
+                    </w:p>
+                    <w:p>
+                      <w:pPr>
+                        <w:bidi w:val="0"/>
+                        <w:spacing w:after="0"/>
+                      </w:pPr>
+                      <w:r>
+                        <w:t>void threadFunction2</w:t>
+                      </w:r>
+                      <w:proofErr w:type="gramStart"/>
+                      <w:r>
+                        <w:rPr>
+                          <w:rtl/>
+                        </w:rPr>
+                        <w:t xml:space="preserve">() </w:t>
+                      </w:r>
+                      <w:r>
+                        <w:t xml:space="preserve"> {</w:t>
+                      </w:r>
+                      <w:proofErr w:type="gramEnd"/>
+                    </w:p>
+                    <w:p>
+                      <w:pPr>
+                        <w:bidi w:val="0"/>
+                        <w:spacing w:after="0"/>
+                        <w:rPr>
+                          <w:rtl/>
+                        </w:rPr>
+                      </w:pPr>
+                      <w:r>
+                        <w:rPr>
+                          <w:rtl/>
+                        </w:rPr>
+                        <w:t xml:space="preserve">    </w:t>
+                      </w:r>
+                      <w:r>
+                        <w:t>// code</w:t>
+                      </w:r>
+                    </w:p>
+                    <w:p>
+                      <w:pPr>
+                        <w:bidi w:val="0"/>
+                        <w:spacing w:after="0"/>
+                      </w:pPr>
+                      <w:r>
+                        <w:t>}</w:t>
+                      </w:r>
+                    </w:p>
+                  </w:txbxContent>
+                </v:textbox>
+                <w10:wrap type="square"/>
+              </v:shape>
+            </w:pict>
+          </mc:Fallback>
+        </mc:AlternateContent>
+      </w:r>
+      <w:r>
+        <w:rPr>
+          <w:b/>
+          <w:bCs/>
+          <w:rtl/>
+        </w:rPr>
+        <w:t>שימוש בפונקציה כללית לניהול הודעות</w:t>
+      </w:r>
+    </w:p>
+    <w:p>
+      <w:pPr>
+        <w:ind w:left="360"/>
+        <w:rPr>
+          <w:b/>
+          <w:bCs/>
+        </w:rPr>
+      </w:pPr>
+    </w:p>
+    <w:p>
+      <w:pPr>
+        <w:ind w:left="360"/>
+        <w:rPr>
+          <w:b/>
+          <w:bCs/>
+        </w:rPr>
+      </w:pPr>
+    </w:p>
+    <w:p>
+      <w:pPr>
+        <w:ind w:left="360"/>
+        <w:rPr>
+          <w:b/>
+          <w:bCs/>
+        </w:rPr>
+      </w:pPr>
+    </w:p>
+    <w:p>
+      <w:pPr>
+        <w:ind w:left="360"/>
+        <w:rPr>
+          <w:b/>
+          <w:bCs/>
+        </w:rPr>
+      </w:pPr>
+    </w:p>
+    <w:p>
+      <w:pPr>
+        <w:ind w:left="360"/>
+        <w:rPr>
+          <w:b/>
+          <w:bCs/>
+        </w:rPr>
+      </w:pPr>
+    </w:p>
+    <w:p>
+      <w:pPr>
+        <w:ind w:left="360"/>
+        <w:rPr>
+          <w:b/>
+          <w:bCs/>
+        </w:rPr>
+      </w:pPr>
+      <w:r>
+        <w:rPr>
+          <w:noProof/>
+        </w:rPr>
+        <mc:AlternateContent>
+          <mc:Choice Requires="wps">
+            <w:drawing>
+              <wp:anchor distT="45720" distB="45720" distL="114300" distR="114300" simplePos="0" relativeHeight="251661312" behindDoc="0" locked="0" layoutInCell="1" allowOverlap="1" wp14:anchorId="26904D6A" wp14:editId="67F17609">
+                <wp:simplePos x="0" y="0"/>
+                <wp:positionH relativeFrom="column">
+                  <wp:posOffset>-190500</wp:posOffset>
+                </wp:positionH>
+                <wp:positionV relativeFrom="paragraph">
+                  <wp:posOffset>483870</wp:posOffset>
+                </wp:positionV>
+                <wp:extent cx="6659880" cy="1404620"/>
+                <wp:effectExtent l="0" t="0" r="26670" b="27305"/>
+                <wp:wrapSquare wrapText="bothSides"/>
+                <wp:docPr id="941937205" name="Text Box 2"/>
+                <wp:cNvGraphicFramePr>
+                  <a:graphicFrameLocks xmlns:a="http://schemas.openxmlformats.org/drawingml/2006/main"/>
+                </wp:cNvGraphicFramePr>
+                <a:graphic xmlns:a="http://schemas.openxmlformats.org/drawingml/2006/main">
+                  <a:graphicData uri="http://schemas.microsoft.com/office/word/2010/wordprocessingShape">
+                    <wps:wsp>
+                      <wps:cNvSpPr txBox="1">
+                        <a:spLocks noChangeArrowheads="1"/>
+                      </wps:cNvSpPr>
+                      <wps:spPr bwMode="auto">
+                        <a:xfrm>
+                          <a:off x="0" y="0"/>
+                          <a:ext cx="6659880" cy="1404620"/>
+                        </a:xfrm>
+                        <a:prstGeom prst="rect">
+                          <a:avLst/>
+                        </a:prstGeom>
+                        <a:solidFill>
+                          <a:schemeClr val="tx1"/>
+                        </a:solidFill>
+                        <a:ln w="9525">
+                          <a:solidFill>
+                            <a:schemeClr val="tx1"/>
+                          </a:solidFill>
+                          <a:miter lim="800000"/>
+                          <a:headEnd/>
+                          <a:tailEnd/>
+                        </a:ln>
+                      </wps:spPr>
+                      <wps:txbx>
+                        <w:txbxContent>
+                          <w:p>
+                            <w:pPr>
+                              <w:bidi w:val="0"/>
+                              <w:spacing w:after="0"/>
+                              <w:rPr>
+                                <w:b/>
+                                <w:bCs/>
+                              </w:rPr>
+                            </w:pPr>
+                            <w:r>
+                              <w:t xml:space="preserve">// </w:t>
+                            </w:r>
+                            <w:r>
+                              <w:rPr>
+                                <w:b/>
+                                <w:bCs/>
+                              </w:rPr>
+                              <w:t>version</w:t>
+                            </w:r>
+                            <w:r>
+                              <w:rPr>
+                                <w:b/>
+                                <w:bCs/>
+                              </w:rPr>
+                              <w:t>2</w:t>
+                            </w:r>
+                          </w:p>
+                          <w:p>
+                            <w:pPr>
+                              <w:bidi w:val="0"/>
+                              <w:spacing w:after="0"/>
+                            </w:pPr>
+                            <w:r>
+                              <w:t>//</w:t>
+                            </w:r>
+                            <w:r>
+                              <w:t xml:space="preserve"> </w:t>
+                            </w:r>
+                            <w:r>
+                              <w:t>One general function that serves both threads:</w:t>
+                            </w:r>
+                          </w:p>
+                          <w:p>
+                            <w:pPr>
+                              <w:bidi w:val="0"/>
+                              <w:spacing w:after="0"/>
+                            </w:pPr>
+                            <w:r>
+                              <w:t xml:space="preserve">void </w:t>
+                            </w:r>
+                            <w:proofErr w:type="spellStart"/>
+                            <w:r>
+                              <w:t>threadFunction</w:t>
+                            </w:r>
+                            <w:proofErr w:type="spellEnd"/>
+                            <w:r>
+                              <w:t xml:space="preserve"> </w:t>
+                            </w:r>
+                            <w:r>
+                              <w:t xml:space="preserve">(queue&lt;int&gt;&amp; </w:t>
+                            </w:r>
+                            <w:proofErr w:type="spellStart"/>
+                            <w:r>
+                              <w:t>message_queue</w:t>
+                            </w:r>
+                            <w:proofErr w:type="spellEnd"/>
+                            <w:r>
+                              <w:t xml:space="preserve">, </w:t>
+                            </w:r>
+                            <w:proofErr w:type="spellStart"/>
+                            <w:r>
+                              <w:t>condition_variable</w:t>
+                            </w:r>
+                            <w:proofErr w:type="spellEnd"/>
+                            <w:r>
+                              <w:t xml:space="preserve">&amp; cv, bool&amp; </w:t>
+                            </w:r>
+                            <w:proofErr w:type="spellStart"/>
+                            <w:r>
+                              <w:t>new_message_flag</w:t>
+                            </w:r>
+                            <w:proofErr w:type="spellEnd"/>
+                            <w:r>
+                              <w:t xml:space="preserve">, </w:t>
+                            </w:r>
+                            <w:r>
+                              <w:br/>
+                            </w:r>
+                            <w:r>
+                              <w:t xml:space="preserve">const string&amp; </w:t>
+                            </w:r>
+                            <w:proofErr w:type="spellStart"/>
+                            <w:r>
+                              <w:t>thread_name</w:t>
+                            </w:r>
+                            <w:proofErr w:type="spellEnd"/>
+                            <w:r>
+                              <w:t xml:space="preserve">) { </w:t>
+                            </w:r>
+                          </w:p>
+                          <w:p>
+                            <w:pPr>
+                              <w:bidi w:val="0"/>
+                              <w:spacing w:after="0"/>
+                            </w:pPr>
+                            <w:r>
+                              <w:t xml:space="preserve">      </w:t>
+                            </w:r>
+                            <w:r>
+                              <w:t xml:space="preserve">// </w:t>
+                            </w:r>
+                            <w:r>
+                              <w:t>code</w:t>
+                            </w:r>
+                          </w:p>
+                          <w:p>
+                            <w:pPr>
+                              <w:bidi w:val="0"/>
+                              <w:spacing w:after="0"/>
+                            </w:pPr>
+                            <w:r>
+                              <w:t>}</w:t>
+                            </w:r>
+                          </w:p>
+                        </w:txbxContent>
+                      </wps:txbx>
+                      <wps:bodyPr rot="0" vert="horz" wrap="square" lIns="91440" tIns="45720" rIns="91440" bIns="45720" anchor="t" anchorCtr="0">
+                        <a:spAutoFit/>
+                      </wps:bodyPr>
+                    </wps:wsp>
+                  </a:graphicData>
+                </a:graphic>
+                <wp14:sizeRelH relativeFrom="margin">
+                  <wp14:pctWidth>0</wp14:pctWidth>
+                </wp14:sizeRelH>
+                <wp14:sizeRelV relativeFrom="margin">
+                  <wp14:pctHeight>20000</wp14:pctHeight>
+                </wp14:sizeRelV>
+              </wp:anchor>
+            </w:drawing>
+          </mc:Choice>
+          <mc:Fallback>
+            <w:pict>
+              <v:shape w14:anchorId="26904D6A" id="_x0000_s1027" type="#_x0000_t202" style="position:absolute;left:0;text-align:left;margin-left:-15pt;margin-top:38.1pt;width:524.4pt;height:110.6pt;z-index:251661312;visibility:visible;mso-wrap-style:square;mso-width-percent:0;mso-height-percent:200;mso-wrap-distance-left:9pt;mso-wrap-distance-top:3.6pt;mso-wrap-distance-right:9pt;mso-wrap-distance-bottom:3.6pt;mso-position-horizontal:absolute;mso-position-horizontal-relative:text;mso-position-vertical:absolute;mso-position-vertical-relative:text;mso-width-percent:0;mso-height-percent:200;mso-width-relative:margin;mso-height-relative:margin;v-text-anchor:top" o:gfxdata="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" fillcolor="black [3213]" strokecolor="black [3213]">
+                <v:textbox style="mso-fit-shape-to-text:t">
+                  <w:txbxContent>
+                    <w:p>
+                      <w:pPr>
+                        <w:bidi w:val="0"/>
+                        <w:spacing w:after="0"/>
+                        <w:rPr>
+                          <w:b/>
+                          <w:bCs/>
+                        </w:rPr>
+                      </w:pPr>
+                      <w:r>
+                        <w:t xml:space="preserve">// </w:t>
+                      </w:r>
+                      <w:r>
+                        <w:rPr>
+                          <w:b/>
+                          <w:bCs/>
+                        </w:rPr>
+                        <w:t>version</w:t>
+                      </w:r>
+                      <w:r>
+                        <w:rPr>
+                          <w:b/>
+                          <w:bCs/>
+                        </w:rPr>
+                        <w:t>2</w:t>
+                      </w:r>
+                    </w:p>
+                    <w:p>
+                      <w:pPr>
+                        <w:bidi w:val="0"/>
+                        <w:spacing w:after="0"/>
+                      </w:pPr>
+                      <w:r>
+                        <w:t>//</w:t>
+                      </w:r>
+                      <w:r>
+                        <w:t xml:space="preserve"> </w:t>
+                      </w:r>
+                      <w:r>
+                        <w:t>One general function that serves both threads:</w:t>
+                      </w:r>
+                    </w:p>
+                    <w:p>
+                      <w:pPr>
+                        <w:bidi w:val="0"/>
+                        <w:spacing w:after="0"/>
+                      </w:pPr>
+                      <w:r>
+                        <w:t xml:space="preserve">void </w:t>
+                      </w:r>
+                      <w:proofErr w:type="spellStart"/>
+                      <w:r>
+                        <w:t>threadFunction</w:t>
+                      </w:r>
+                      <w:proofErr w:type="spellEnd"/>
+                      <w:r>
+                        <w:t xml:space="preserve"> </w:t>
+                      </w:r>
+                      <w:r>
+                        <w:t xml:space="preserve">(queue&lt;int&gt;&amp; </w:t>
+                      </w:r>
+                      <w:proofErr w:type="spellStart"/>
+                      <w:r>
+                        <w:t>message_queue</w:t>
+                      </w:r>
+                      <w:proofErr w:type="spellEnd"/>
+                      <w:r>
+                        <w:t xml:space="preserve">, </w:t>
+                      </w:r>
+                      <w:proofErr w:type="spellStart"/>
+                      <w:r>
+                        <w:t>condition_variable</w:t>
+                      </w:r>
+                      <w:proofErr w:type="spellEnd"/>
+                      <w:r>
+                        <w:t xml:space="preserve">&amp; cv, bool&amp; </w:t>
+                      </w:r>
+                      <w:proofErr w:type="spellStart"/>
+                      <w:r>
+                        <w:t>new_message_flag</w:t>
+                      </w:r>
+                      <w:proofErr w:type="spellEnd"/>
+                      <w:r>
+                        <w:t xml:space="preserve">, </w:t>
+                      </w:r>
+                      <w:r>
+                        <w:br/>
+                      </w:r>
+                      <w:r>
+                        <w:t xml:space="preserve">const string&amp; </w:t>
+                      </w:r>
+                      <w:proofErr w:type="spellStart"/>
+                      <w:r>
+                        <w:t>thread_name</w:t>
+                      </w:r>
+                      <w:proofErr w:type="spellEnd"/>
+                      <w:r>
+                        <w:t xml:space="preserve">) { </w:t>
+                      </w:r>
+                    </w:p>
+                    <w:p>
+                      <w:pPr>
+                        <w:bidi w:val="0"/>
+                        <w:spacing w:after="0"/>
+                      </w:pPr>
+                      <w:r>
+                        <w:t xml:space="preserve">      </w:t>
+                      </w:r>
+                      <w:r>
+                        <w:t xml:space="preserve">// </w:t>
+                      </w:r>
+                      <w:r>
+                        <w:t>code</w:t>
+                      </w:r>
+                    </w:p>
+                    <w:p>
+                      <w:pPr>
+                        <w:bidi w:val="0"/>
+                        <w:spacing w:after="0"/>
+                      </w:pPr>
+                      <w:r>
+                        <w:t>}</w:t>
+                      </w:r>
+                    </w:p>
+                  </w:txbxContent>
+                </v:textbox>
+                <w10:wrap type="square"/>
+              </v:shape>
+            </w:pict>
+          </mc:Fallback>
+        </mc:AlternateContent>
+      </w:r>
+    </w:p>
+    <w:p>
+      <w:pPr>
+        <w:ind w:left="360"/>
+        <w:rPr>
+          <w:rtl/>
+        </w:rPr>
+      </w:pPr>
+      <w:r>
+        <w:rPr>
+          <w:rtl/>
+        </w:rPr>
+        <w:t xml:space="preserve">הפונקציה </w:t>
+      </w:r>
+      <w:proofErr w:type="spellStart"/>
+      <w:r>
+        <w:t>threadFunction</w:t>
+      </w:r>
+      <w:proofErr w:type="spellEnd"/>
+      <w:r>
+        <w:t xml:space="preserve"> </w:t>
+      </w:r>
+      <w:r>
+        <w:rPr>
+          <w:rFonts w:hint="cs"/>
+          <w:rtl/>
+        </w:rPr>
+        <w:t xml:space="preserve"> </w:t>
+      </w:r>
+      <w:r>
+        <w:rPr>
+          <w:rtl/>
+        </w:rPr>
+        <w:t>היא דוגמה לפונקציה כללית שמשרתת שני תהליכים</w:t>
+      </w:r>
+      <w:r>
+        <w:t xml:space="preserve"> (threads</w:t>
+      </w:r>
+      <w:r>
+        <w:t>)</w:t>
+      </w:r>
+      <w:r>
+        <w:rPr>
+          <w:rFonts w:hint="cs"/>
+          <w:rtl/>
+        </w:rPr>
+        <w:t xml:space="preserve"> .</w:t>
+      </w:r>
+      <w:r>
+        <w:rPr>
+          <w:rtl/>
+        </w:rPr>
+        <w:br/>
+      </w:r>
+      <w:proofErr w:type="spellStart"/>
+      <w:r>
+        <w:rPr>
+          <w:rFonts w:hint="cs"/>
+          <w:rtl/>
+        </w:rPr>
+        <w:t>הקלטים</w:t>
+      </w:r>
+      <w:proofErr w:type="spellEnd"/>
+      <w:r>
+        <w:rPr>
+          <w:rtl/>
+        </w:rPr>
+        <w:t xml:space="preserve"> שלה הן מצביעים</w:t>
+      </w:r>
+      <w:r>
+        <w:t xml:space="preserve"> (references) </w:t>
+      </w:r>
+      <w:r>
+        <w:rPr>
+          <w:rtl/>
+        </w:rPr>
+        <w:t>למשתנים שונים, כך שהיא יכולה לשתף מידע בין התהליכים ולהגיב לשינויים בזמן אמת</w:t>
+      </w:r>
+      <w:r>
+        <w:t>.</w:t>
+      </w:r>
+    </w:p>
+    <w:p>
+      <w:pPr>
+        <w:ind w:left="360"/>
+        <w:rPr>
+          <w:b/>
+          <w:bCs/>
+        </w:rPr>
+      </w:pPr>
+      <w:r>
+        <w:rPr>
+          <w:b/>
+          <w:bCs/>
+          <w:rtl/>
+        </w:rPr>
+        <w:t>קלטים של הפונקציה</w:t>
+      </w:r>
+    </w:p>
+    <w:p>
+      <w:pPr>
+        <w:numPr>
+          <w:ilvl w:val="0"/>
+          <w:numId w:val="27"/>
+        </w:numPr>
+      </w:pPr>
+      <w:r>
+        <w:rPr>
+          <w:b/>
+          <w:bCs/>
+        </w:rPr>
+        <w:t xml:space="preserve">queue&lt;int&gt;&amp; </w:t>
+      </w:r>
+      <w:proofErr w:type="spellStart"/>
+      <w:r>
+        <w:rPr>
+          <w:b/>
+          <w:bCs/>
+        </w:rPr>
+        <w:t>message_</w:t>
+      </w:r>
+      <w:proofErr w:type="gramStart"/>
+      <w:r>
+        <w:rPr>
+          <w:b/>
+          <w:bCs/>
+        </w:rPr>
+        <w:t>queue</w:t>
+      </w:r>
+      <w:proofErr w:type="spellEnd"/>
+      <w:r>
+        <w:rPr>
+          <w:rFonts w:hint="cs"/>
+          <w:rtl/>
+        </w:rPr>
+        <w:t xml:space="preserve"> </w:t>
+      </w:r>
+      <w:r>
+        <w:rPr>
+          <w:rFonts w:hint="cs"/>
+          <w:b/>
+          <w:bCs/>
+          <w:rtl/>
+        </w:rPr>
+        <w:t>:</w:t>
+      </w:r>
+      <w:proofErr w:type="gramEnd"/>
+      <w:r>
+        <w:rPr>
+          <w:b/>
+          <w:bCs/>
+        </w:rPr>
+        <w:t xml:space="preserve"> </w:t>
+      </w:r>
+      <w:r>
+        <w:rPr>
+          <w:rtl/>
+        </w:rPr>
+        <w:br/>
+      </w:r>
+      <w:r>
+        <w:t xml:space="preserve"> </w:t>
+      </w:r>
+      <w:r>
+        <w:rPr>
+          <w:rtl/>
+        </w:rPr>
+        <w:t>תור שמכיל הודעות. השימוש בהפניה</w:t>
+      </w:r>
+      <w:r>
+        <w:t xml:space="preserve"> (reference) </w:t>
+      </w:r>
+      <w:r>
+        <w:rPr>
+          <w:rtl/>
+        </w:rPr>
+        <w:t>מאפשר לתהליך לגשת לתור המקורי ולא ליצור עותק שלו</w:t>
+      </w:r>
+      <w:r>
+        <w:t>.</w:t>
+      </w:r>
+    </w:p>
+    <w:p>
+      <w:pPr>
+        <w:numPr>
+          <w:ilvl w:val="0"/>
+          <w:numId w:val="27"/>
+        </w:numPr>
+      </w:pPr>
+      <w:proofErr w:type="spellStart"/>
+      <w:r>
+        <w:rPr>
+          <w:b/>
+          <w:bCs/>
+        </w:rPr>
+        <w:t>condition_variable</w:t>
+      </w:r>
+      <w:proofErr w:type="spellEnd"/>
+      <w:r>
+        <w:rPr>
+          <w:b/>
+          <w:bCs/>
+        </w:rPr>
+        <w:t xml:space="preserve">&amp; </w:t>
+      </w:r>
+      <w:proofErr w:type="gramStart"/>
+      <w:r>
+        <w:rPr>
+          <w:b/>
+          <w:bCs/>
+        </w:rPr>
+        <w:t>cv</w:t>
+      </w:r>
+      <w:r>
+        <w:t xml:space="preserve"> </w:t>
+      </w:r>
+      <w:r>
+        <w:rPr>
+          <w:rFonts w:hint="cs"/>
+          <w:rtl/>
+        </w:rPr>
+        <w:t xml:space="preserve"> </w:t>
+      </w:r>
+      <w:r>
+        <w:rPr>
+          <w:rFonts w:hint="cs"/>
+          <w:b/>
+          <w:bCs/>
+          <w:rtl/>
+        </w:rPr>
+        <w:t>:</w:t>
+      </w:r>
+      <w:proofErr w:type="gramEnd"/>
+      <w:r>
+        <w:rPr>
+          <w:rtl/>
+        </w:rPr>
+        <w:br/>
+      </w:r>
+      <w:r>
+        <w:rPr>
+          <w:rtl/>
+        </w:rPr>
+        <w:t>משתנה שמטפל בהמתנות</w:t>
+      </w:r>
+      <w:r>
+        <w:t xml:space="preserve"> (blocking) </w:t>
+      </w:r>
+      <w:r>
+        <w:rPr>
+          <w:rtl/>
+        </w:rPr>
+        <w:t>של התהליכים. גם כאן, ההפניה משמעה שהשינויים משפיעים ישירות על ה</w:t>
+      </w:r>
+      <w:r>
+        <w:t>-</w:t>
+      </w:r>
+      <w:proofErr w:type="spellStart"/>
+      <w:r>
+        <w:t>condition_variable</w:t>
+      </w:r>
+      <w:proofErr w:type="spellEnd"/>
+      <w:r>
+        <w:t xml:space="preserve"> </w:t>
+      </w:r>
+      <w:r>
+        <w:rPr>
+          <w:rtl/>
+        </w:rPr>
+        <w:t>המקורי</w:t>
+      </w:r>
+      <w:r>
+        <w:t>.</w:t>
+      </w:r>
+    </w:p>
+    <w:p>
+      <w:pPr>
+        <w:numPr>
+          <w:ilvl w:val="0"/>
+          <w:numId w:val="27"/>
+        </w:numPr>
+      </w:pPr>
+      <w:r>
+        <w:rPr>
+          <w:b/>
+          <w:bCs/>
+        </w:rPr>
+        <w:t xml:space="preserve">bool&amp; </w:t>
+      </w:r>
+      <w:proofErr w:type="spellStart"/>
+      <w:r>
+        <w:rPr>
+          <w:b/>
+          <w:bCs/>
+        </w:rPr>
+        <w:t>new_message_</w:t>
+      </w:r>
+      <w:proofErr w:type="gramStart"/>
+      <w:r>
+        <w:rPr>
+          <w:b/>
+          <w:bCs/>
+        </w:rPr>
+        <w:t>flag</w:t>
+      </w:r>
+      <w:proofErr w:type="spellEnd"/>
+      <w:r>
+        <w:rPr>
+          <w:rFonts w:hint="cs"/>
+          <w:b/>
+          <w:bCs/>
+          <w:rtl/>
+        </w:rPr>
+        <w:t xml:space="preserve"> :</w:t>
+      </w:r>
+      <w:proofErr w:type="gramEnd"/>
+      <w:r>
+        <w:t xml:space="preserve"> </w:t>
+      </w:r>
+      <w:r>
+        <w:rPr>
+          <w:rtl/>
+        </w:rPr>
+        <w:br/>
+      </w:r>
+      <w:r>
+        <w:rPr>
+          <w:rtl/>
+        </w:rPr>
+        <w:t>דגל שמצביע אם יש הודעה חדשה. ההפניה מבטיחה שהשינויים ייראו בכל התהליכים</w:t>
+      </w:r>
+      <w:r>
+        <w:t>.</w:t>
+      </w:r>
+    </w:p>
+    <w:p>
+      <w:pPr>
+        <w:numPr>
+          <w:ilvl w:val="0"/>
+          <w:numId w:val="27"/>
+        </w:numPr>
+      </w:pPr>
+      <w:r>
+        <w:rPr>
+          <w:b/>
+          <w:bCs/>
+        </w:rPr>
+        <w:t xml:space="preserve">const string&amp; </w:t>
+      </w:r>
+      <w:proofErr w:type="spellStart"/>
+      <w:r>
+        <w:rPr>
+          <w:b/>
+          <w:bCs/>
+        </w:rPr>
+        <w:t>thread_</w:t>
+      </w:r>
+      <w:proofErr w:type="gramStart"/>
+      <w:r>
+        <w:rPr>
+          <w:b/>
+          <w:bCs/>
+        </w:rPr>
+        <w:t>name</w:t>
+      </w:r>
+      <w:proofErr w:type="spellEnd"/>
+      <w:r>
+        <w:rPr>
+          <w:rFonts w:hint="cs"/>
+          <w:b/>
+          <w:bCs/>
+          <w:rtl/>
+        </w:rPr>
+        <w:t xml:space="preserve"> :</w:t>
+      </w:r>
+      <w:proofErr w:type="gramEnd"/>
+      <w:r>
+        <w:rPr>
+          <w:rtl/>
+        </w:rPr>
+        <w:br/>
+      </w:r>
+      <w:r>
+        <w:rPr>
+          <w:rtl/>
+        </w:rPr>
+        <w:t>שם התהליך, שמועבר כהפניה כדי לחסוך בזיכרון, אבל לא צפוי להשתנות</w:t>
+      </w:r>
+      <w:r>
+        <w:t>.</w:t>
+      </w:r>
+    </w:p>
+    <w:p>
+      <w:pPr>
+        <w:ind w:left="360"/>
+        <w:rPr>
+          <w:b/>
+          <w:bCs/>
+        </w:rPr>
+      </w:pPr>
+      <w:r>
+        <w:rPr>
+          <w:b/>
+          <w:bCs/>
+          <w:rtl/>
+        </w:rPr>
+        <w:t>יתרונות השימוש בהפניה</w:t>
+      </w:r>
+    </w:p>
+    <w:p>
+      <w:pPr>
+        <w:pStyle w:val="ListParagraph"/>
+        <w:numPr>
+          <w:ilvl w:val="1"/>
+          <w:numId w:val="27"/>
+        </w:numPr>
+      </w:pPr>
+      <w:r>
+        <w:rPr>
+          <w:b/>
+          <w:bCs/>
+          <w:rtl/>
+        </w:rPr>
+        <w:t>שיתוף מידע בין תהליכים</w:t>
+      </w:r>
+      <w:r>
+        <w:t>:</w:t>
+      </w:r>
+    </w:p>
+    <w:p>
+      <w:pPr>
+        <w:ind w:left="1440"/>
+      </w:pPr>
+      <w:r>
+        <w:rPr>
+          <w:rtl/>
+        </w:rPr>
+        <w:t>כשאתה מעביר הפניה למשתנים, כל תהליך יכול לגשת ולשנות את אותם משתנים. זה מאפשר לתהליכים לשתף מידע בקלות</w:t>
+      </w:r>
+      <w:r>
+        <w:t>.</w:t>
+      </w:r>
+    </w:p>
+    <w:p>
+      <w:pPr>
+        <w:numPr>
+          <w:ilvl w:val="0"/>
+          <w:numId w:val="28"/>
+        </w:numPr>
+      </w:pPr>
+      <w:r>
+        <w:rPr>
+          <w:b/>
+          <w:bCs/>
+          <w:rtl/>
+        </w:rPr>
+        <w:t>חיסכון בזיכרון</w:t>
+      </w:r>
+      <w:r>
+        <w:t>:</w:t>
+      </w:r>
+    </w:p>
+    <w:p>
+      <w:pPr>
+        <w:ind w:left="1440"/>
+      </w:pPr>
+      <w:r>
+        <w:rPr>
+          <w:rtl/>
+        </w:rPr>
+        <w:t>במקום ליצור עותקים של התורים או הדגלים (שיכולים להיות גדולים), אתה משתמש במידע המקורי. זה חוסך מקום בזיכרון ומפחית את העלות של יצירת עותקים</w:t>
+      </w:r>
+      <w:r>
+        <w:t>.</w:t>
+      </w:r>
+    </w:p>
+    <w:p>
+      <w:pPr>
+        <w:numPr>
+          <w:ilvl w:val="0"/>
+          <w:numId w:val="28"/>
+        </w:numPr>
+      </w:pPr>
+      <w:r>
+        <w:rPr>
+          <w:b/>
+          <w:bCs/>
+          <w:rtl/>
+        </w:rPr>
+        <w:t>עדכון משתנים בזמן אמת</w:t>
+      </w:r>
+      <w:r>
+        <w:t>:</w:t>
+      </w:r>
+    </w:p>
+    <w:p>
+      <w:pPr>
+        <w:ind w:left="1440"/>
+        <w:rPr>
+          <w:rtl/>
+        </w:rPr>
+      </w:pPr>
+      <w:r>
+        <w:rPr>
+          <w:rtl/>
+        </w:rPr>
+        <w:t>כל שינוי שנעשה על ידי תהליך אחד ייראה מיד על ידי תהליכים אחרים. זה מאוד חשוב במצבים בהם התהליכים תלויים זה בזה וצריכים לפעול על בסיס המידע המעודכן</w:t>
+      </w:r>
+      <w:r>
+        <w:t>.</w:t>
+      </w:r>
+    </w:p>
+    <w:p>
+      <w:pPr>
+        <w:rPr>
+          <w:b/>
+          <w:bCs/>
+          <w:rtl/>
+        </w:rPr>
+      </w:pPr>
+      <w:r>
+        <w:rPr>
+          <w:rFonts w:hint="cs"/>
+          <w:b/>
+          <w:bCs/>
+          <w:rtl/>
+        </w:rPr>
+        <w:t>הערה:</w:t>
+      </w:r>
+    </w:p>
+    <w:p>
+      <w:r>
+        <w:rPr>
+          <w:rtl/>
+        </w:rPr>
+        <w:lastRenderedPageBreak/>
+        <w:t xml:space="preserve">הפונקציה </w:t>
+      </w:r>
+      <w:proofErr w:type="spellStart"/>
+      <w:r>
+        <w:t>threadFunction</w:t>
+      </w:r>
+      <w:proofErr w:type="spellEnd"/>
+      <w:r>
+        <w:t xml:space="preserve"> </w:t>
+      </w:r>
+      <w:r>
+        <w:rPr>
+          <w:rFonts w:hint="cs"/>
+          <w:rtl/>
+        </w:rPr>
+        <w:t xml:space="preserve"> </w:t>
+      </w:r>
+      <w:r>
+        <w:rPr>
+          <w:rtl/>
+        </w:rPr>
+        <w:t>מתמודדת עם גישה משותפת למחסניות (תורים) מבלי להיתקל בבעיות גישה מתחרה</w:t>
+      </w:r>
+      <w:r>
+        <w:rPr>
+          <w:rtl/>
+        </w:rPr>
+        <w:br/>
+      </w:r>
+      <w:r>
+        <w:t xml:space="preserve"> (race conditions) </w:t>
+      </w:r>
+      <w:r>
+        <w:rPr>
+          <w:rtl/>
+        </w:rPr>
+        <w:t>באמצעות שימוש במנעולים</w:t>
+      </w:r>
+      <w:r>
+        <w:t xml:space="preserve"> (mutex) </w:t>
+      </w:r>
+      <w:r>
+        <w:rPr>
+          <w:rtl/>
+        </w:rPr>
+        <w:t>ובמשתני תנאי</w:t>
+      </w:r>
+      <w:r>
+        <w:t xml:space="preserve"> </w:t>
+      </w:r>
+      <w:r>
+        <w:rPr>
+          <w:rFonts w:hint="cs"/>
+          <w:rtl/>
+        </w:rPr>
+        <w:t xml:space="preserve"> </w:t>
+      </w:r>
+      <w:r>
+        <w:t>(condition variables)</w:t>
+      </w:r>
+      <w:r>
+        <w:rPr>
+          <w:rFonts w:hint="cs"/>
+          <w:rtl/>
+        </w:rPr>
+        <w:t xml:space="preserve"> .</w:t>
+      </w:r>
+    </w:p>
+    <w:p>
+      <w:pPr>
+        <w:pStyle w:val="ListParagraph"/>
+        <w:numPr>
+          <w:ilvl w:val="0"/>
+          <w:numId w:val="25"/>
+        </w:numPr>
+        <w:rPr>
+          <w:b/>
+          <w:bCs/>
+        </w:rPr>
+      </w:pPr>
+      <w:r>
+        <w:rPr>
+          <w:b/>
+          <w:bCs/>
+          <w:rtl/>
+        </w:rPr>
+        <w:t>הסרת דגל הודעה עבור</w:t>
+      </w:r>
+      <w:r>
+        <w:rPr>
+          <w:b/>
+          <w:bCs/>
+        </w:rPr>
+        <w:t xml:space="preserve"> thread 3</w:t>
+      </w:r>
+      <w:r>
+        <w:rPr>
+          <w:b/>
+          <w:bCs/>
+        </w:rPr>
+        <w:t xml:space="preserve"> </w:t>
+      </w:r>
+    </w:p>
+    <w:p>
+      <w:pPr>
+        <w:pStyle w:val="ListParagraph"/>
+        <w:rPr>
+          <w:b/>
+          <w:bCs/>
+        </w:rPr>
+      </w:pPr>
+      <w:r>
+        <w:rPr>
+          <w:noProof/>
+        </w:rPr>
+        <mc:AlternateContent>
+          <mc:Choice Requires="wps">
+            <w:drawing>
+              <wp:anchor distT="45720" distB="45720" distL="114300" distR="114300" simplePos="0" relativeHeight="251663360" behindDoc="0" locked="0" layoutInCell="1" allowOverlap="1" wp14:anchorId="4C489C60" wp14:editId="112AAA23">
+                <wp:simplePos x="0" y="0"/>
+                <wp:positionH relativeFrom="margin">
+                  <wp:posOffset>-167640</wp:posOffset>
+                </wp:positionH>
+                <wp:positionV relativeFrom="paragraph">
+                  <wp:posOffset>83820</wp:posOffset>
+                </wp:positionV>
+                <wp:extent cx="4648200" cy="1404620"/>
+                <wp:effectExtent l="0" t="0" r="19050" b="26670"/>
+                <wp:wrapSquare wrapText="bothSides"/>
+                <wp:docPr id="2032871922" name="Text Box 2"/>
+                <wp:cNvGraphicFramePr>
+                  <a:graphicFrameLocks xmlns:a="http://schemas.openxmlformats.org/drawingml/2006/main"/>
+                </wp:cNvGraphicFramePr>
+                <a:graphic xmlns:a="http://schemas.openxmlformats.org/drawingml/2006/main">
+                  <a:graphicData uri="http://schemas.microsoft.com/office/word/2010/wordprocessingShape">
+                    <wps:wsp>
+                      <wps:cNvSpPr txBox="1">
+                        <a:spLocks noChangeArrowheads="1"/>
+                      </wps:cNvSpPr>
+                      <wps:spPr bwMode="auto">
+                        <a:xfrm>
+                          <a:off x="0" y="0"/>
+                          <a:ext cx="4648200" cy="1404620"/>
+                        </a:xfrm>
+                        <a:prstGeom prst="rect">
+                          <a:avLst/>
+                        </a:prstGeom>
+                        <a:solidFill>
+                          <a:schemeClr val="tx1"/>
+                        </a:solidFill>
+                        <a:ln w="9525">
+                          <a:solidFill>
+                            <a:schemeClr val="tx1"/>
+                          </a:solidFill>
+                          <a:miter lim="800000"/>
+                          <a:headEnd/>
+                          <a:tailEnd/>
+                        </a:ln>
+                      </wps:spPr>
+                      <wps:txbx>
+                        <w:txbxContent>
+                          <w:p>
+                            <w:pPr>
+                              <w:bidi w:val="0"/>
+                              <w:spacing w:after="0"/>
+                              <w:rPr>
+                                <w:b/>
+                                <w:bCs/>
+                              </w:rPr>
+                            </w:pPr>
+                            <w:r>
+                              <w:t xml:space="preserve">// </w:t>
+                            </w:r>
+                            <w:r>
+                              <w:rPr>
+                                <w:b/>
+                                <w:bCs/>
+                              </w:rPr>
+                              <w:t>version</w:t>
+                            </w:r>
+                            <w:r>
+                              <w:rPr>
+                                <w:b/>
+                                <w:bCs/>
+                              </w:rPr>
+                              <w:t>1</w:t>
+                            </w:r>
+                          </w:p>
+                          <w:p>
+                            <w:pPr>
+                              <w:bidi w:val="0"/>
+                              <w:spacing w:after="0"/>
+                            </w:pPr>
+                            <w:r>
+                              <w:t xml:space="preserve">bool new_message_thread3 = </w:t>
+                            </w:r>
+                            <w:proofErr w:type="gramStart"/>
+                            <w:r>
+                              <w:t>false;</w:t>
+                            </w:r>
+                            <w:proofErr w:type="gramEnd"/>
+                          </w:p>
+                        </w:txbxContent>
+                      </wps:txbx>
+                      <wps:bodyPr rot="0" vert="horz" wrap="square" lIns="91440" tIns="45720" rIns="91440" bIns="45720" anchor="t" anchorCtr="0">
+                        <a:spAutoFit/>
+                      </wps:bodyPr>
+                    </wps:wsp>
+                  </a:graphicData>
+                </a:graphic>
+                <wp14:sizeRelH relativeFrom="margin">
+                  <wp14:pctWidth>0</wp14:pctWidth>
+                </wp14:sizeRelH>
+                <wp14:sizeRelV relativeFrom="margin">
+                  <wp14:pctHeight>20000</wp14:pctHeight>
+                </wp14:sizeRelV>
+              </wp:anchor>
+            </w:drawing>
+          </mc:Choice>
+          <mc:Fallback>
+            <w:pict>
+              <v:shape w14:anchorId="4C489C60" id="_x0000_s1028" type="#_x0000_t202" style="position:absolute;left:0;text-align:left;margin-left:-13.2pt;margin-top:6.6pt;width:366pt;height:110.6pt;z-index:251663360;visibility:visible;mso-wrap-style:square;mso-width-percent:0;mso-height-percent:200;mso-wrap-distance-left:9pt;mso-wrap-distance-top:3.6pt;mso-wrap-distance-right:9pt;mso-wrap-distance-bottom:3.6pt;mso-position-horizontal:absolute;mso-position-horizontal-relative:margin;mso-position-vertical:absolute;mso-position-vertical-relative:text;mso-width-percent:0;mso-height-percent:200;mso-width-relative:margin;mso-height-relative:margin;v-text-anchor:top" o:gfxdata="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" fillcolor="black [3213]" strokecolor="black [3213]">
+                <v:textbox style="mso-fit-shape-to-text:t">
+                  <w:txbxContent>
+                    <w:p>
+                      <w:pPr>
+                        <w:bidi w:val="0"/>
+                        <w:spacing w:after="0"/>
+                        <w:rPr>
+                          <w:b/>
+                          <w:bCs/>
+                        </w:rPr>
+                      </w:pPr>
+                      <w:r>
+                        <w:t xml:space="preserve">// </w:t>
+                      </w:r>
+                      <w:r>
+                        <w:rPr>
+                          <w:b/>
+                          <w:bCs/>
+                        </w:rPr>
+                        <w:t>version</w:t>
+                      </w:r>
+                      <w:r>
+                        <w:rPr>
+                          <w:b/>
+                          <w:bCs/>
+                        </w:rPr>
+                        <w:t>1</w:t>
+                      </w:r>
+                    </w:p>
+                    <w:p>
+                      <w:pPr>
+                        <w:bidi w:val="0"/>
+                        <w:spacing w:after="0"/>
+                      </w:pPr>
+                      <w:r>
+                        <w:t xml:space="preserve">bool new_message_thread3 = </w:t>
+                      </w:r>
+                      <w:proofErr w:type="gramStart"/>
+                      <w:r>
+                        <w:t>false;</w:t>
+                      </w:r>
+                      <w:proofErr w:type="gramEnd"/>
+                    </w:p>
+                  </w:txbxContent>
+                </v:textbox>
+                <w10:wrap type="square" anchorx="margin"/>
+              </v:shape>
+            </w:pict>
+          </mc:Fallback>
+        </mc:AlternateContent>
+      </w:r>
+    </w:p>
+    <w:p>
+      <w:pPr>
+        <w:pStyle w:val="ListParagraph"/>
+        <w:rPr>
+          <w:b/>
+          <w:bCs/>
+        </w:rPr>
+      </w:pPr>
+    </w:p>
+    <w:p>
+      <w:pPr>
+        <w:pStyle w:val="ListParagraph"/>
+        <w:rPr>
+          <w:b/>
+          <w:bCs/>
+        </w:rPr>
+      </w:pPr>
+    </w:p>
+    <w:p>
+      <w:pPr>
+        <w:pStyle w:val="ListParagraph"/>
+        <w:rPr>
+          <w:b/>
+          <w:bCs/>
+        </w:rPr>
+      </w:pPr>
+      <w:r>
+        <w:rPr>
+          <w:noProof/>
+        </w:rPr>
+        <mc:AlternateContent>
+          <mc:Choice Requires="wps">
+            <w:drawing>
+              <wp:anchor distT="45720" distB="45720" distL="114300" distR="114300" simplePos="0" relativeHeight="251665408" behindDoc="0" locked="0" layoutInCell="1" allowOverlap="1" wp14:anchorId="4B56FDA8" wp14:editId="2CCDB95D">
+                <wp:simplePos x="0" y="0"/>
+                <wp:positionH relativeFrom="margin">
+                  <wp:posOffset>-160020</wp:posOffset>
+                </wp:positionH>
+                <wp:positionV relativeFrom="paragraph">
+                  <wp:posOffset>80010</wp:posOffset>
+                </wp:positionV>
+                <wp:extent cx="4648200" cy="1404620"/>
+                <wp:effectExtent l="0" t="0" r="19050" b="26670"/>
+                <wp:wrapSquare wrapText="bothSides"/>
+                <wp:docPr id="562533143" name="Text Box 2"/>
+                <wp:cNvGraphicFramePr>
+                  <a:graphicFrameLocks xmlns:a="http://schemas.openxmlformats.org/drawingml/2006/main"/>
+                </wp:cNvGraphicFramePr>
+                <a:graphic xmlns:a="http://schemas.openxmlformats.org/drawingml/2006/main">
+                  <a:graphicData uri="http://schemas.microsoft.com/office/word/2010/wordprocessingShape">
+                    <wps:wsp>
+                      <wps:cNvSpPr txBox="1">
+                        <a:spLocks noChangeArrowheads="1"/>
+                      </wps:cNvSpPr>
+                      <wps:spPr bwMode="auto">
+                        <a:xfrm>
+                          <a:off x="0" y="0"/>
+                          <a:ext cx="4648200" cy="1404620"/>
+                        </a:xfrm>
+                        <a:prstGeom prst="rect">
+                          <a:avLst/>
+                        </a:prstGeom>
+                        <a:solidFill>
+                          <a:schemeClr val="tx1"/>
+                        </a:solidFill>
+                        <a:ln w="9525">
+                          <a:solidFill>
+                            <a:schemeClr val="tx1"/>
+                          </a:solidFill>
+                          <a:miter lim="800000"/>
+                          <a:headEnd/>
+                          <a:tailEnd/>
+                        </a:ln>
+                      </wps:spPr>
+                      <wps:txbx>
+                        <w:txbxContent>
+                          <w:p>
+                            <w:pPr>
+                              <w:bidi w:val="0"/>
+                              <w:spacing w:after="0"/>
+                              <w:rPr>
+                                <w:b/>
+                                <w:bCs/>
+                              </w:rPr>
+                            </w:pPr>
+                            <w:r>
+                              <w:t xml:space="preserve">// </w:t>
+                            </w:r>
+                            <w:r>
+                              <w:rPr>
+                                <w:b/>
+                                <w:bCs/>
+                              </w:rPr>
+                              <w:t>version</w:t>
+                            </w:r>
+                            <w:r>
+                              <w:rPr>
+                                <w:rFonts w:hint="cs"/>
+                                <w:b/>
+                                <w:bCs/>
+                                <w:rtl/>
+                              </w:rPr>
+                              <w:t>2</w:t>
+                            </w:r>
+                          </w:p>
+                          <w:p>
+                            <w:pPr>
+                              <w:bidi w:val="0"/>
+                              <w:spacing w:after="0"/>
+                            </w:pPr>
+                            <w:r>
+                              <w:rPr>
+                                <w:rFonts w:hint="cs"/>
+                                <w:rtl/>
+                              </w:rPr>
+                              <w:t>//</w:t>
+                            </w:r>
+                            <w:r>
+                              <w:t xml:space="preserve">  </w:t>
+                            </w:r>
+                            <w:r>
+                              <w:t>bool new_message_thread3 = false;</w:t>
+                            </w:r>
+                          </w:p>
+                        </w:txbxContent>
+                      </wps:txbx>
+                      <wps:bodyPr rot="0" vert="horz" wrap="square" lIns="91440" tIns="45720" rIns="91440" bIns="45720" anchor="t" anchorCtr="0">
+                        <a:spAutoFit/>
+                      </wps:bodyPr>
+                    </wps:wsp>
+                  </a:graphicData>
+                </a:graphic>
+                <wp14:sizeRelH relativeFrom="margin">
+                  <wp14:pctWidth>0</wp14:pctWidth>
+                </wp14:sizeRelH>
+                <wp14:sizeRelV relativeFrom="margin">
+                  <wp14:pctHeight>20000</wp14:pctHeight>
+                </wp14:sizeRelV>
+              </wp:anchor>
+            </w:drawing>
+          </mc:Choice>
+          <mc:Fallback>
+            <w:pict>
+              <v:shape w14:anchorId="4B56FDA8" id="_x0000_s1029" type="#_x0000_t202" style="position:absolute;left:0;text-align:left;margin-left:-12.6pt;margin-top:6.3pt;width:366pt;height:110.6pt;z-index:251665408;visibility:visible;mso-wrap-style:square;mso-width-percent:0;mso-height-percent:200;mso-wrap-distance-left:9pt;mso-wrap-distance-top:3.6pt;mso-wrap-distance-right:9pt;mso-wrap-distance-bottom:3.6pt;mso-position-horizontal:absolute;mso-position-horizontal-relative:margin;mso-position-vertical:absolute;mso-position-vertical-relative:text;mso-width-percent:0;mso-height-percent:200;mso-width-relative:margin;mso-height-relative:margin;v-text-anchor:top" o:gfxdata="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" fillcolor="black [3213]" strokecolor="black [3213]">
+                <v:textbox style="mso-fit-shape-to-text:t">
+                  <w:txbxContent>
+                    <w:p>
+                      <w:pPr>
+                        <w:bidi w:val="0"/>
+                        <w:spacing w:after="0"/>
+                        <w:rPr>
+                          <w:b/>
+                          <w:bCs/>
+                        </w:rPr>
+                      </w:pPr>
+                      <w:r>
+                        <w:t xml:space="preserve">// </w:t>
+                      </w:r>
+                      <w:r>
+                        <w:rPr>
+                          <w:b/>
+                          <w:bCs/>
+                        </w:rPr>
+                        <w:t>version</w:t>
+                      </w:r>
+                      <w:r>
+                        <w:rPr>
+                          <w:rFonts w:hint="cs"/>
+                          <w:b/>
+                          <w:bCs/>
+                          <w:rtl/>
+                        </w:rPr>
+                        <w:t>2</w:t>
+                      </w:r>
+                    </w:p>
+                    <w:p>
+                      <w:pPr>
+                        <w:bidi w:val="0"/>
+                        <w:spacing w:after="0"/>
+                      </w:pPr>
+                      <w:r>
+                        <w:rPr>
+                          <w:rFonts w:hint="cs"/>
+                          <w:rtl/>
+                        </w:rPr>
+                        <w:t>//</w:t>
+                      </w:r>
+                      <w:r>
+                        <w:t xml:space="preserve">  </w:t>
+                      </w:r>
+                      <w:r>
+                        <w:t>bool new_message_thread3 = false;</w:t>
+                      </w:r>
+                    </w:p>
+                  </w:txbxContent>
+                </v:textbox>
+                <w10:wrap type="square" anchorx="margin"/>
+              </v:shape>
+            </w:pict>
+          </mc:Fallback>
+        </mc:AlternateContent>
+      </w:r>
+    </w:p>
+    <w:p>
+      <w:pPr>
+        <w:pStyle w:val="ListParagraph"/>
+        <w:rPr>
+          <w:b/>
+          <w:bCs/>
+        </w:rPr>
+      </w:pPr>
+    </w:p>
+    <w:p>
+      <w:pPr>
+        <w:pStyle w:val="ListParagraph"/>
+        <w:rPr>
+          <w:b/>
+          <w:bCs/>
+        </w:rPr>
+      </w:pPr>
+    </w:p>
+    <w:p>
+      <w:pPr>
+        <w:pStyle w:val="ListParagraph"/>
+        <w:rPr>
+          <w:b/>
+          <w:bCs/>
+        </w:rPr>
+      </w:pPr>
+    </w:p>
+    <w:p>
+      <w:pPr>
+        <w:pStyle w:val="ListParagraph"/>
+        <w:numPr>
+          <w:ilvl w:val="0"/>
+          <w:numId w:val="25"/>
+        </w:numPr>
+        <w:rPr>
+          <w:b/>
+          <w:bCs/>
+        </w:rPr>
+      </w:pPr>
+      <w:r>
+        <w:rPr>
+          <w:b/>
+          <w:bCs/>
+          <w:rtl/>
+        </w:rPr>
+        <w:t>שיפוט על שם התהליך להדפסה</w:t>
+      </w:r>
+    </w:p>
+    <w:p>
+      <w:pPr>
+        <w:pStyle w:val="ListParagraph"/>
+        <w:rPr>
+          <w:b/>
+          <w:bCs/>
+        </w:rPr>
+      </w:pPr>
+      <w:r>
+        <w:rPr>
+          <w:noProof/>
+        </w:rPr>
+        <mc:AlternateContent>
+          <mc:Choice Requires="wps">
+            <w:drawing>
+              <wp:anchor distT="45720" distB="45720" distL="114300" distR="114300" simplePos="0" relativeHeight="251667456" behindDoc="0" locked="0" layoutInCell="1" allowOverlap="1" wp14:anchorId="5F2EBD01" wp14:editId="14E84F3F">
+                <wp:simplePos x="0" y="0"/>
+                <wp:positionH relativeFrom="margin">
+                  <wp:posOffset>7620</wp:posOffset>
+                </wp:positionH>
+                <wp:positionV relativeFrom="paragraph">
+                  <wp:posOffset>145415</wp:posOffset>
+                </wp:positionV>
+                <wp:extent cx="4648200" cy="1404620"/>
+                <wp:effectExtent l="0" t="0" r="19050" b="26670"/>
+                <wp:wrapSquare wrapText="bothSides"/>
+                <wp:docPr id="1076961303" name="Text Box 2"/>
+                <wp:cNvGraphicFramePr>
+                  <a:graphicFrameLocks xmlns:a="http://schemas.openxmlformats.org/drawingml/2006/main"/>
+                </wp:cNvGraphicFramePr>
+                <a:graphic xmlns:a="http://schemas.openxmlformats.org/drawingml/2006/main">
+                  <a:graphicData uri="http://schemas.microsoft.com/office/word/2010/wordprocessingShape">
+                    <wps:wsp>
+                      <wps:cNvSpPr txBox="1">
+                        <a:spLocks noChangeArrowheads="1"/>
+                      </wps:cNvSpPr>
+                      <wps:spPr bwMode="auto">
+                        <a:xfrm>
+                          <a:off x="0" y="0"/>
+                          <a:ext cx="4648200" cy="1404620"/>
+                        </a:xfrm>
+                        <a:prstGeom prst="rect">
+                          <a:avLst/>
+                        </a:prstGeom>
+                        <a:solidFill>
+                          <a:schemeClr val="tx1"/>
+                        </a:solidFill>
+                        <a:ln w="9525">
+                          <a:solidFill>
+                            <a:schemeClr val="tx1"/>
+                          </a:solidFill>
+                          <a:miter lim="800000"/>
+                          <a:headEnd/>
+                          <a:tailEnd/>
+                        </a:ln>
+                      </wps:spPr>
+                      <wps:txbx>
+                        <w:txbxContent>
+                          <w:p>
+                            <w:pPr>
+                              <w:bidi w:val="0"/>
+                              <w:spacing w:after="0"/>
+                              <w:rPr>
+                                <w:b/>
+                                <w:bCs/>
+                                <w:rtl/>
+                              </w:rPr>
+                            </w:pPr>
+                            <w:r>
+                              <w:t xml:space="preserve">// </w:t>
+                            </w:r>
+                            <w:r>
+                              <w:rPr>
+                                <w:b/>
+                                <w:bCs/>
+                              </w:rPr>
+                              <w:t>version</w:t>
+                            </w:r>
+                            <w:r>
+                              <w:rPr>
+                                <w:b/>
+                                <w:bCs/>
+                              </w:rPr>
+                              <w:t>1</w:t>
+                            </w:r>
+                          </w:p>
+                          <w:p>
+                            <w:pPr>
+                              <w:bidi w:val="0"/>
+                              <w:spacing w:after="0"/>
+                            </w:pPr>
+                            <w:r>
+                              <w:t xml:space="preserve">// </w:t>
+                            </w:r>
+                            <w:r>
+                              <w:t>Prints with fixed name:</w:t>
+                            </w:r>
+                          </w:p>
+                          <w:p>
+                            <w:pPr>
+                              <w:bidi w:val="0"/>
+                              <w:spacing w:after="0"/>
+                            </w:pPr>
+                            <w:proofErr w:type="spellStart"/>
+                            <w:r>
+                              <w:t>cout</w:t>
+                            </w:r>
+                            <w:proofErr w:type="spellEnd"/>
+                            <w:r>
+                              <w:t xml:space="preserve"> &lt;&lt; "[Thread 1] Received number: " &lt;&lt; </w:t>
+                            </w:r>
+                            <w:proofErr w:type="spellStart"/>
+                            <w:r>
+                              <w:t>number_to_send</w:t>
+                            </w:r>
+                            <w:proofErr w:type="spellEnd"/>
+                            <w:r>
+                              <w:t xml:space="preserve"> &lt;&lt; </w:t>
+                            </w:r>
+                            <w:proofErr w:type="spellStart"/>
+                            <w:proofErr w:type="gramStart"/>
+                            <w:r>
+                              <w:t>endl</w:t>
+                            </w:r>
+                            <w:proofErr w:type="spellEnd"/>
+                            <w:r>
+                              <w:t>;</w:t>
+                            </w:r>
+                            <w:proofErr w:type="gramEnd"/>
+                          </w:p>
+                        </w:txbxContent>
+                      </wps:txbx>
+                      <wps:bodyPr rot="0" vert="horz" wrap="square" lIns="91440" tIns="45720" rIns="91440" bIns="45720" anchor="t" anchorCtr="0">
+                        <a:spAutoFit/>
+                      </wps:bodyPr>
+                    </wps:wsp>
+                  </a:graphicData>
+                </a:graphic>
+                <wp14:sizeRelH relativeFrom="margin">
+                  <wp14:pctWidth>0</wp14:pctWidth>
+                </wp14:sizeRelH>
+                <wp14:sizeRelV relativeFrom="margin">
+                  <wp14:pctHeight>20000</wp14:pctHeight>
+                </wp14:sizeRelV>
+              </wp:anchor>
+            </w:drawing>
+          </mc:Choice>
+          <mc:Fallback>
+            <w:pict>
+              <v:shape w14:anchorId="5F2EBD01" id="_x0000_s1030" type="#_x0000_t202" style="position:absolute;left:0;text-align:left;margin-left:.6pt;margin-top:11.45pt;width:366pt;height:110.6pt;z-index:251667456;visibility:visible;mso-wrap-style:square;mso-width-percent:0;mso-height-percent:200;mso-wrap-distance-left:9pt;mso-wrap-distance-top:3.6pt;mso-wrap-distance-right:9pt;mso-wrap-distance-bottom:3.6pt;mso-position-horizontal:absolute;mso-position-horizontal-relative:margin;mso-position-vertical:absolute;mso-position-vertical-relative:text;mso-width-percent:0;mso-height-percent:200;mso-width-relative:margin;mso-height-relative:margin;v-text-anchor:top" o:gfxdata="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" fillcolor="black [3213]" strokecolor="black [3213]">
+                <v:textbox style="mso-fit-shape-to-text:t">
+                  <w:txbxContent>
+                    <w:p>
+                      <w:pPr>
+                        <w:bidi w:val="0"/>
+                        <w:spacing w:after="0"/>
+                        <w:rPr>
+                          <w:b/>
+                          <w:bCs/>
+                          <w:rtl/>
+                        </w:rPr>
+                      </w:pPr>
+                      <w:r>
+                        <w:t xml:space="preserve">// </w:t>
+                      </w:r>
+                      <w:r>
+                        <w:rPr>
+                          <w:b/>
+                          <w:bCs/>
+                        </w:rPr>
+                        <w:t>version</w:t>
+                      </w:r>
+                      <w:r>
+                        <w:rPr>
+                          <w:b/>
+                          <w:bCs/>
+                        </w:rPr>
+                        <w:t>1</w:t>
+                      </w:r>
+                    </w:p>
+                    <w:p>
+                      <w:pPr>
+                        <w:bidi w:val="0"/>
+                        <w:spacing w:after="0"/>
+                      </w:pPr>
+                      <w:r>
+                        <w:t xml:space="preserve">// </w:t>
+                      </w:r>
+                      <w:r>
+                        <w:t>Prints with fixed name:</w:t>
+                      </w:r>
+                    </w:p>
+                    <w:p>
+                      <w:pPr>
+                        <w:bidi w:val="0"/>
+                        <w:spacing w:after="0"/>
+                      </w:pPr>
+                      <w:proofErr w:type="spellStart"/>
+                      <w:r>
+                        <w:t>cout</w:t>
+                      </w:r>
+                      <w:proofErr w:type="spellEnd"/>
+                      <w:r>
+                        <w:t xml:space="preserve"> &lt;&lt; "[Thread 1] Received number: " &lt;&lt; </w:t>
+                      </w:r>
+                      <w:proofErr w:type="spellStart"/>
+                      <w:r>
+                        <w:t>number_to_send</w:t>
+                      </w:r>
+                      <w:proofErr w:type="spellEnd"/>
+                      <w:r>
+                        <w:t xml:space="preserve"> &lt;&lt; </w:t>
+                      </w:r>
+                      <w:proofErr w:type="spellStart"/>
+                      <w:proofErr w:type="gramStart"/>
+                      <w:r>
+                        <w:t>endl</w:t>
+                      </w:r>
+                      <w:proofErr w:type="spellEnd"/>
+                      <w:r>
+                        <w:t>;</w:t>
+                      </w:r>
+                      <w:proofErr w:type="gramEnd"/>
+                    </w:p>
+                  </w:txbxContent>
+                </v:textbox>
+                <w10:wrap type="square" anchorx="margin"/>
+              </v:shape>
+            </w:pict>
+          </mc:Fallback>
+        </mc:AlternateContent>
+      </w:r>
+    </w:p>
+    <w:p>
+      <w:pPr>
+        <w:pStyle w:val="ListParagraph"/>
+        <w:rPr>
+          <w:b/>
+          <w:bCs/>
+        </w:rPr>
+      </w:pPr>
+    </w:p>
+    <w:p>
+      <w:pPr>
+        <w:pStyle w:val="ListParagraph"/>
+        <w:rPr>
+          <w:b/>
+          <w:bCs/>
+        </w:rPr>
+      </w:pPr>
+    </w:p>
+    <w:p>
+      <w:pPr>
+        <w:pStyle w:val="ListParagraph"/>
+        <w:rPr>
+          <w:b/>
+          <w:bCs/>
+        </w:rPr>
+      </w:pPr>
+    </w:p>
+    <w:p>
+      <w:pPr>
+        <w:pStyle w:val="ListParagraph"/>
+        <w:rPr>
+          <w:b/>
+          <w:bCs/>
+        </w:rPr>
+      </w:pPr>
+      <w:r>
+        <w:rPr>
+          <w:noProof/>
+        </w:rPr>
+        <mc:AlternateContent>
+          <mc:Choice Requires="wps">
+            <w:drawing>
+              <wp:anchor distT="45720" distB="45720" distL="114300" distR="114300" simplePos="0" relativeHeight="251668480" behindDoc="0" locked="0" layoutInCell="1" allowOverlap="1" wp14:anchorId="1C98E69C" wp14:editId="54D72FD1">
+                <wp:simplePos x="0" y="0"/>
+                <wp:positionH relativeFrom="margin">
+                  <wp:posOffset>0</wp:posOffset>
+                </wp:positionH>
+                <wp:positionV relativeFrom="paragraph">
+                  <wp:posOffset>179070</wp:posOffset>
+                </wp:positionV>
+                <wp:extent cx="5699760" cy="1404620"/>
+                <wp:effectExtent l="0" t="0" r="15240" b="26670"/>
+                <wp:wrapSquare wrapText="bothSides"/>
+                <wp:docPr id="1704214864" name="Text Box 2"/>
+                <wp:cNvGraphicFramePr>
+                  <a:graphicFrameLocks xmlns:a="http://schemas.openxmlformats.org/drawingml/2006/main"/>
+                </wp:cNvGraphicFramePr>
+                <a:graphic xmlns:a="http://schemas.openxmlformats.org/drawingml/2006/main">
+                  <a:graphicData uri="http://schemas.microsoft.com/office/word/2010/wordprocessingShape">
+                    <wps:wsp>
+                      <wps:cNvSpPr txBox="1">
+                        <a:spLocks noChangeArrowheads="1"/>
+                      </wps:cNvSpPr>
+                      <wps:spPr bwMode="auto">
+                        <a:xfrm>
+                          <a:off x="0" y="0"/>
+                          <a:ext cx="5699760" cy="1404620"/>
+                        </a:xfrm>
+                        <a:prstGeom prst="rect">
+                          <a:avLst/>
+                        </a:prstGeom>
+                        <a:solidFill>
+                          <a:schemeClr val="tx1"/>
+                        </a:solidFill>
+                        <a:ln w="9525">
+                          <a:solidFill>
+                            <a:schemeClr val="tx1"/>
+                          </a:solidFill>
+                          <a:miter lim="800000"/>
+                          <a:headEnd/>
+                          <a:tailEnd/>
+                        </a:ln>
+                      </wps:spPr>
+                      <wps:txbx>
+                        <w:txbxContent>
+                          <w:p>
+                            <w:pPr>
+                              <w:bidi w:val="0"/>
+                              <w:spacing w:after="0"/>
+                              <w:rPr>
+                                <w:b/>
+                                <w:bCs/>
+                              </w:rPr>
+                            </w:pPr>
+                            <w:r>
+                              <w:t xml:space="preserve">// </w:t>
+                            </w:r>
+                            <w:r>
+                              <w:rPr>
+                                <w:b/>
+                                <w:bCs/>
+                              </w:rPr>
+                              <w:t>version</w:t>
+                            </w:r>
+                            <w:r>
+                              <w:rPr>
+                                <w:rFonts w:hint="cs"/>
+                                <w:b/>
+                                <w:bCs/>
+                                <w:rtl/>
+                              </w:rPr>
+                              <w:t>2</w:t>
+                            </w:r>
+                          </w:p>
+                          <w:p>
+                            <w:pPr>
+                              <w:bidi w:val="0"/>
+                              <w:spacing w:after="0"/>
+                            </w:pPr>
+                            <w:r>
+                              <w:t xml:space="preserve">// </w:t>
+                            </w:r>
+                            <w:r>
+                              <w:t>Prints with variable name:</w:t>
+                            </w:r>
+                          </w:p>
+                          <w:p>
+                            <w:pPr>
+                              <w:bidi w:val="0"/>
+                              <w:spacing w:after="0"/>
+                            </w:pPr>
+                            <w:proofErr w:type="spellStart"/>
+                            <w:r>
+                              <w:t>cout</w:t>
+                            </w:r>
+                            <w:proofErr w:type="spellEnd"/>
+                            <w:r>
+                              <w:t xml:space="preserve"> &lt;&lt; "[" &lt;&lt; </w:t>
+                            </w:r>
+                            <w:proofErr w:type="spellStart"/>
+                            <w:r>
+                              <w:t>thread_name</w:t>
+                            </w:r>
+                            <w:proofErr w:type="spellEnd"/>
+                            <w:r>
+                              <w:t xml:space="preserve"> &lt;&lt; "] Received number: " &lt;&lt; </w:t>
+                            </w:r>
+                            <w:proofErr w:type="spellStart"/>
+                            <w:r>
+                              <w:t>number_to_send</w:t>
+                            </w:r>
+                            <w:proofErr w:type="spellEnd"/>
+                            <w:r>
+                              <w:t xml:space="preserve"> &lt;&lt; </w:t>
+                            </w:r>
+                            <w:proofErr w:type="spellStart"/>
+                            <w:proofErr w:type="gramStart"/>
+                            <w:r>
+                              <w:t>endl</w:t>
+                            </w:r>
+                            <w:proofErr w:type="spellEnd"/>
+                            <w:r>
+                              <w:t>;</w:t>
+                            </w:r>
+                            <w:proofErr w:type="gramEnd"/>
+                          </w:p>
+                        </w:txbxContent>
+                      </wps:txbx>
+                      <wps:bodyPr rot="0" vert="horz" wrap="square" lIns="91440" tIns="45720" rIns="91440" bIns="45720" anchor="t" anchorCtr="0">
+                        <a:spAutoFit/>
+                      </wps:bodyPr>
+                    </wps:wsp>
+                  </a:graphicData>
+                </a:graphic>
+                <wp14:sizeRelH relativeFrom="margin">
+                  <wp14:pctWidth>0</wp14:pctWidth>
+                </wp14:sizeRelH>
+                <wp14:sizeRelV relativeFrom="margin">
+                  <wp14:pctHeight>20000</wp14:pctHeight>
+                </wp14:sizeRelV>
+              </wp:anchor>
+            </w:drawing>
+          </mc:Choice>
+          <mc:Fallback>
+            <w:pict>
+              <v:shape w14:anchorId="1C98E69C" id="_x0000_s1031" type="#_x0000_t202" style="position:absolute;left:0;text-align:left;margin-left:0;margin-top:14.1pt;width:448.8pt;height:110.6pt;z-index:251668480;visibility:visible;mso-wrap-style:square;mso-width-percent:0;mso-height-percent:200;mso-wrap-distance-left:9pt;mso-wrap-distance-top:3.6pt;mso-wrap-distance-right:9pt;mso-wrap-distance-bottom:3.6pt;mso-position-horizontal:absolute;mso-position-horizontal-relative:margin;mso-position-vertical:absolute;mso-position-vertical-relative:text;mso-width-percent:0;mso-height-percent:200;mso-width-relative:margin;mso-height-relative:margin;v-text-anchor:top" o:gfxdata="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" fillcolor="black [3213]" strokecolor="black [3213]">
+                <v:textbox style="mso-fit-shape-to-text:t">
+                  <w:txbxContent>
+                    <w:p>
+                      <w:pPr>
+                        <w:bidi w:val="0"/>
+                        <w:spacing w:after="0"/>
+                        <w:rPr>
+                          <w:b/>
+                          <w:bCs/>
+                        </w:rPr>
+                      </w:pPr>
+                      <w:r>
+                        <w:t xml:space="preserve">// </w:t>
+                      </w:r>
+                      <w:r>
+                        <w:rPr>
+                          <w:b/>
+                          <w:bCs/>
+                        </w:rPr>
+                        <w:t>version</w:t>
+                      </w:r>
+                      <w:r>
+                        <w:rPr>
+                          <w:rFonts w:hint="cs"/>
+                          <w:b/>
+                          <w:bCs/>
+                          <w:rtl/>
+                        </w:rPr>
+                        <w:t>2</w:t>
+                      </w:r>
+                    </w:p>
+                    <w:p>
+                      <w:pPr>
+                        <w:bidi w:val="0"/>
+                        <w:spacing w:after="0"/>
+                      </w:pPr>
+                      <w:r>
+                        <w:t xml:space="preserve">// </w:t>
+                      </w:r>
+                      <w:r>
+                        <w:t>Prints with variable name:</w:t>
+                      </w:r>
+                    </w:p>
+                    <w:p>
+                      <w:pPr>
+                        <w:bidi w:val="0"/>
+                        <w:spacing w:after="0"/>
+                      </w:pPr>
+                      <w:proofErr w:type="spellStart"/>
+                      <w:r>
+                        <w:t>cout</w:t>
+                      </w:r>
+                      <w:proofErr w:type="spellEnd"/>
+                      <w:r>
+                        <w:t xml:space="preserve"> &lt;&lt; "[" &lt;&lt; </w:t>
+                      </w:r>
+                      <w:proofErr w:type="spellStart"/>
+                      <w:r>
+                        <w:t>thread_name</w:t>
+                      </w:r>
+                      <w:proofErr w:type="spellEnd"/>
+                      <w:r>
+                        <w:t xml:space="preserve"> &lt;&lt; "] Received number: " &lt;&lt; </w:t>
+                      </w:r>
+                      <w:proofErr w:type="spellStart"/>
+                      <w:r>
+                        <w:t>number_to_send</w:t>
+                      </w:r>
+                      <w:proofErr w:type="spellEnd"/>
+                      <w:r>
+                        <w:t xml:space="preserve"> &lt;&lt; </w:t>
+                      </w:r>
+                      <w:proofErr w:type="spellStart"/>
+                      <w:proofErr w:type="gramStart"/>
+                      <w:r>
+                        <w:t>endl</w:t>
+                      </w:r>
+                      <w:proofErr w:type="spellEnd"/>
+                      <w:r>
+                        <w:t>;</w:t>
+                      </w:r>
+                      <w:proofErr w:type="gramEnd"/>
+                    </w:p>
+                  </w:txbxContent>
+                </v:textbox>
+                <w10:wrap type="square" anchorx="margin"/>
+              </v:shape>
+            </w:pict>
+          </mc:Fallback>
+        </mc:AlternateContent>
+      </w:r>
+    </w:p>
+    <w:p>
+      <w:pPr>
+        <w:pStyle w:val="ListParagraph"/>
+        <w:rPr>
+          <w:b/>
+          <w:bCs/>
+        </w:rPr>
+      </w:pPr>
+    </w:p>
+    <w:p>
+      <w:pPr>
+        <w:pStyle w:val="ListParagraph"/>
+        <w:rPr>
+          <w:b/>
+          <w:bCs/>
+        </w:rPr>
+      </w:pPr>
+    </w:p>
+    <w:p>
+      <w:pPr>
+        <w:pStyle w:val="ListParagraph"/>
+        <w:rPr>
+          <w:b/>
+          <w:bCs/>
+        </w:rPr>
+      </w:pPr>
+    </w:p>
+    <w:p>
+      <w:pPr>
+        <w:pStyle w:val="ListParagraph"/>
+        <w:rPr>
+          <w:b/>
+          <w:bCs/>
+        </w:rPr>
+      </w:pPr>
+    </w:p>
+    <w:p>
+      <w:pPr>
+        <w:rPr>
+          <w:b/>
+          <w:bCs/>
+        </w:rPr>
+      </w:pPr>
+    </w:p>
     <w:sectPr>
       <w:pgSz w:w="11906" w:h="16838"/>
       <w:pgMar w:top="720" w:right="720" w:bottom="720" w:left="720" w:header="708" w:footer="708" w:gutter="0"/>
@@ -1190,6 +3670,95 @@
     </w:lvl>
   </w:abstractNum>
   <w:abstractNum w:abstractNumId="4" w15:restartNumberingAfterBreak="0">
+    <w:nsid w:val="18B750E8"/>
+    <w:multiLevelType w:val="hybridMultilevel"/>
+    <w:tmpl w:val="1598E912"/>
+    <w:lvl w:ilvl="0" w:tplc="0409000F">
+      <w:start w:val="1"/>
+      <w:numFmt w:val="decimal"/>
+      <w:lvlText w:val="%1."/>
+      <w:lvlJc w:val="left"/>
+      <w:pPr>
+        <w:ind w:left="720" w:hanging="360"/>
+      </w:pPr>
+      <w:rPr>
+        <w:rFonts w:hint="default"/>
+      </w:rPr>
+    </w:lvl>
+    <w:lvl w:ilvl="1" w:tplc="04090019" w:tentative="1">
+      <w:start w:val="1"/>
+      <w:numFmt w:val="lowerLetter"/>
+      <w:lvlText w:val="%2."/>
+      <w:lvlJc w:val="left"/>
+      <w:pPr>
+        <w:ind w:left="1440" w:hanging="360"/>
+      </w:pPr>
+    </w:lvl>
+    <w:lvl w:ilvl="2" w:tplc="0409001B" w:tentative="1">
+      <w:start w:val="1"/>
+      <w:numFmt w:val="lowerRoman"/>
+      <w:lvlText w:val="%3."/>
+      <w:lvlJc w:val="right"/>
+      <w:pPr>
+        <w:ind w:left="2160" w:hanging="180"/>
+      </w:pPr>
+    </w:lvl>
+    <w:lvl w:ilvl="3" w:tplc="0409000F" w:tentative="1">
+      <w:start w:val="1"/>
+      <w:numFmt w:val="decimal"/>
+      <w:lvlText w:val="%4."/>
+      <w:lvlJc w:val="left"/>
+      <w:pPr>
+        <w:ind w:left="2880" w:hanging="360"/>
+      </w:pPr>
+    </w:lvl>
+    <w:lvl w:ilvl="4" w:tplc="04090019" w:tentative="1">
+      <w:start w:val="1"/>
+      <w:numFmt w:val="lowerLetter"/>
+      <w:lvlText w:val="%5."/>
+      <w:lvlJc w:val="left"/>
+      <w:pPr>
+        <w:ind w:left="3600" w:hanging="360"/>
+      </w:pPr>
+    </w:lvl>
+    <w:lvl w:ilvl="5" w:tplc="0409001B" w:tentative="1">
+      <w:start w:val="1"/>
+      <w:numFmt w:val="lowerRoman"/>
+      <w:lvlText w:val="%6."/>
+      <w:lvlJc w:val="right"/>
+      <w:pPr>
+        <w:ind w:left="4320" w:hanging="180"/>
+      </w:pPr>
+    </w:lvl>
+    <w:lvl w:ilvl="6" w:tplc="0409000F" w:tentative="1">
+      <w:start w:val="1"/>
+      <w:numFmt w:val="decimal"/>
+      <w:lvlText w:val="%7."/>
+      <w:lvlJc w:val="left"/>
+      <w:pPr>
+        <w:ind w:left="5040" w:hanging="360"/>
+      </w:pPr>
+    </w:lvl>
+    <w:lvl w:ilvl="7" w:tplc="04090019" w:tentative="1">
+      <w:start w:val="1"/>
+      <w:numFmt w:val="lowerLetter"/>
+      <w:lvlText w:val="%8."/>
+      <w:lvlJc w:val="left"/>
+      <w:pPr>
+        <w:ind w:left="5760" w:hanging="360"/>
+      </w:pPr>
+    </w:lvl>
+    <w:lvl w:ilvl="8" w:tplc="0409001B" w:tentative="1">
+      <w:start w:val="1"/>
+      <w:numFmt w:val="lowerRoman"/>
+      <w:lvlText w:val="%9."/>
+      <w:lvlJc w:val="right"/>
+      <w:pPr>
+        <w:ind w:left="6480" w:hanging="180"/>
+      </w:pPr>
+    </w:lvl>
+  </w:abstractNum>
+  <w:abstractNum w:abstractNumId="5" w15:restartNumberingAfterBreak="0">
     <w:nsid w:val="21A4556D"/>
     <w:multiLevelType w:val="multilevel"/>
     <w:tmpl w:val="0F22CDE2"/>
@@ -1338,7 +3907,7 @@
       </w:rPr>
     </w:lvl>
   </w:abstractNum>
-  <w:abstractNum w:abstractNumId="5" w15:restartNumberingAfterBreak="0">
+  <w:abstractNum w:abstractNumId="6" w15:restartNumberingAfterBreak="0">
     <w:nsid w:val="29084E3E"/>
     <w:multiLevelType w:val="multilevel"/>
     <w:tmpl w:val="B650CD06"/>
@@ -1487,7 +4056,7 @@
       </w:rPr>
     </w:lvl>
   </w:abstractNum>
-  <w:abstractNum w:abstractNumId="6" w15:restartNumberingAfterBreak="0">
+  <w:abstractNum w:abstractNumId="7" w15:restartNumberingAfterBreak="0">
     <w:nsid w:val="2B1A429F"/>
     <w:multiLevelType w:val="multilevel"/>
     <w:tmpl w:val="1CAE9D8C"/>
@@ -1636,7 +4205,120 @@
       </w:rPr>
     </w:lvl>
   </w:abstractNum>
-  <w:abstractNum w:abstractNumId="7" w15:restartNumberingAfterBreak="0">
+  <w:abstractNum w:abstractNumId="8" w15:restartNumberingAfterBreak="0">
+    <w:nsid w:val="2F0170FA"/>
+    <w:multiLevelType w:val="hybridMultilevel"/>
+    <w:tmpl w:val="ECD2DAF2"/>
+    <w:lvl w:ilvl="0" w:tplc="960249D6">
+      <w:start w:val="4"/>
+      <w:numFmt w:val="bullet"/>
+      <w:lvlText w:val="-"/>
+      <w:lvlJc w:val="left"/>
+      <w:pPr>
+        <w:ind w:left="720" w:hanging="360"/>
+      </w:pPr>
+      <w:rPr>
+        <w:rFonts w:ascii="Arial" w:eastAsiaTheme="minorHAnsi" w:hAnsi="Arial" w:cs="Arial" w:hint="default"/>
+      </w:rPr>
+    </w:lvl>
+    <w:lvl w:ilvl="1" w:tplc="04090003" w:tentative="1">
+      <w:start w:val="1"/>
+      <w:numFmt w:val="bullet"/>
+      <w:lvlText w:val="o"/>
+      <w:lvlJc w:val="left"/>
+      <w:pPr>
+        <w:ind w:left="1440" w:hanging="360"/>
+      </w:pPr>
+      <w:rPr>
+        <w:rFonts w:ascii="Courier New" w:hAnsi="Courier New" w:cs="Courier New" w:hint="default"/>
+      </w:rPr>
+    </w:lvl>
+    <w:lvl w:ilvl="2" w:tplc="04090005" w:tentative="1">
+      <w:start w:val="1"/>
+      <w:numFmt w:val="bullet"/>
+      <w:lvlText w:val=""/>
+      <w:lvlJc w:val="left"/>
+      <w:pPr>
+        <w:ind w:left="2160" w:hanging="360"/>
+      </w:pPr>
+      <w:rPr>
+        <w:rFonts w:ascii="Wingdings" w:hAnsi="Wingdings" w:hint="default"/>
+      </w:rPr>
+    </w:lvl>
+    <w:lvl w:ilvl="3" w:tplc="04090001" w:tentative="1">
+      <w:start w:val="1"/>
+      <w:numFmt w:val="bullet"/>
+      <w:lvlText w:val=""/>
+      <w:lvlJc w:val="left"/>
+      <w:pPr>
+        <w:ind w:left="2880" w:hanging="360"/>
+      </w:pPr>
+      <w:rPr>
+        <w:rFonts w:ascii="Symbol" w:hAnsi="Symbol" w:hint="default"/>
+      </w:rPr>
+    </w:lvl>
+    <w:lvl w:ilvl="4" w:tplc="04090003" w:tentative="1">
+      <w:start w:val="1"/>
+      <w:numFmt w:val="bullet"/>
+      <w:lvlText w:val="o"/>
+      <w:lvlJc w:val="left"/>
+      <w:pPr>
+        <w:ind w:left="3600" w:hanging="360"/>
+      </w:pPr>
+      <w:rPr>
+        <w:rFonts w:ascii="Courier New" w:hAnsi="Courier New" w:cs="Courier New" w:hint="default"/>
+      </w:rPr>
+    </w:lvl>
+    <w:lvl w:ilvl="5" w:tplc="04090005" w:tentative="1">
+      <w:start w:val="1"/>
+      <w:numFmt w:val="bullet"/>
+      <w:lvlText w:val=""/>
+      <w:lvlJc w:val="left"/>
+      <w:pPr>
+        <w:ind w:left="4320" w:hanging="360"/>
+      </w:pPr>
+      <w:rPr>
+        <w:rFonts w:ascii="Wingdings" w:hAnsi="Wingdings" w:hint="default"/>
+      </w:rPr>
+    </w:lvl>
+    <w:lvl w:ilvl="6" w:tplc="04090001" w:tentative="1">
+      <w:start w:val="1"/>
+      <w:numFmt w:val="bullet"/>
+      <w:lvlText w:val=""/>
+      <w:lvlJc w:val="left"/>
+      <w:pPr>
+        <w:ind w:left="5040" w:hanging="360"/>
+      </w:pPr>
+      <w:rPr>
+        <w:rFonts w:ascii="Symbol" w:hAnsi="Symbol" w:hint="default"/>
+      </w:rPr>
+    </w:lvl>
+    <w:lvl w:ilvl="7" w:tplc="04090003" w:tentative="1">
+      <w:start w:val="1"/>
+      <w:numFmt w:val="bullet"/>
+      <w:lvlText w:val="o"/>
+      <w:lvlJc w:val="left"/>
+      <w:pPr>
+        <w:ind w:left="5760" w:hanging="360"/>
+      </w:pPr>
+      <w:rPr>
+        <w:rFonts w:ascii="Courier New" w:hAnsi="Courier New" w:cs="Courier New" w:hint="default"/>
+      </w:rPr>
+    </w:lvl>
+    <w:lvl w:ilvl="8" w:tplc="04090005" w:tentative="1">
+      <w:start w:val="1"/>
+      <w:numFmt w:val="bullet"/>
+      <w:lvlText w:val=""/>
+      <w:lvlJc w:val="left"/>
+      <w:pPr>
+        <w:ind w:left="6480" w:hanging="360"/>
+      </w:pPr>
+      <w:rPr>
+        <w:rFonts w:ascii="Wingdings" w:hAnsi="Wingdings" w:hint="default"/>
+      </w:rPr>
+    </w:lvl>
+  </w:abstractNum>
+  <w:abstractNum w:abstractNumId="9" w15:restartNumberingAfterBreak="0">
     <w:nsid w:val="2FAA44BA"/>
     <w:multiLevelType w:val="multilevel"/>
     <w:tmpl w:val="CEBCACBA"/>
@@ -1785,7 +4467,7 @@
       </w:rPr>
     </w:lvl>
   </w:abstractNum>
-  <w:abstractNum w:abstractNumId="8" w15:restartNumberingAfterBreak="0">
+  <w:abstractNum w:abstractNumId="10" w15:restartNumberingAfterBreak="0">
     <w:nsid w:val="3188784A"/>
     <w:multiLevelType w:val="multilevel"/>
     <w:tmpl w:val="EC287A3E"/>
@@ -1902,7 +4584,124 @@
       </w:pPr>
     </w:lvl>
   </w:abstractNum>
-  <w:abstractNum w:abstractNumId="9" w15:restartNumberingAfterBreak="0">
+  <w:abstractNum w:abstractNumId="11" w15:restartNumberingAfterBreak="0">
+    <w:nsid w:val="330202EA"/>
+    <w:multiLevelType w:val="multilevel"/>
+    <w:tmpl w:val="ECB0C50C"/>
+    <w:lvl w:ilvl="0">
+      <w:start w:val="1"/>
+      <w:numFmt w:val="decimal"/>
+      <w:lvlText w:val="%1."/>
+      <w:lvlJc w:val="left"/>
+      <w:pPr>
+        <w:tabs>
+          <w:tab w:val="num" w:pos="720"/>
+        </w:tabs>
+        <w:ind w:left="720" w:hanging="360"/>
+      </w:pPr>
+    </w:lvl>
+    <w:lvl w:ilvl="1">
+      <w:start w:val="1"/>
+      <w:numFmt w:val="bullet"/>
+      <w:lvlText w:val="o"/>
+      <w:lvlJc w:val="left"/>
+      <w:pPr>
+        <w:tabs>
+          <w:tab w:val="num" w:pos="1440"/>
+        </w:tabs>
+        <w:ind w:left="1440" w:hanging="360"/>
+      </w:pPr>
+      <w:rPr>
+        <w:rFonts w:ascii="Courier New" w:hAnsi="Courier New" w:hint="default"/>
+        <w:sz w:val="20"/>
+      </w:rPr>
+    </w:lvl>
+    <w:lvl w:ilvl="2" w:tentative="1">
+      <w:start w:val="1"/>
+      <w:numFmt w:val="decimal"/>
+      <w:lvlText w:val="%3."/>
+      <w:lvlJc w:val="left"/>
+      <w:pPr>
+        <w:tabs>
+          <w:tab w:val="num" w:pos="2160"/>
+        </w:tabs>
+        <w:ind w:left="2160" w:hanging="360"/>
+      </w:pPr>
+    </w:lvl>
+    <w:lvl w:ilvl="3" w:tentative="1">
+      <w:start w:val="1"/>
+      <w:numFmt w:val="decimal"/>
+      <w:lvlText w:val="%4."/>
+      <w:lvlJc w:val="left"/>
+      <w:pPr>
+        <w:tabs>
+          <w:tab w:val="num" w:pos="2880"/>
+        </w:tabs>
+        <w:ind w:left="2880" w:hanging="360"/>
+      </w:pPr>
+    </w:lvl>
+    <w:lvl w:ilvl="4" w:tentative="1">
+      <w:start w:val="1"/>
+      <w:numFmt w:val="decimal"/>
+      <w:lvlText w:val="%5."/>
+      <w:lvlJc w:val="left"/>
+      <w:pPr>
+        <w:tabs>
+          <w:tab w:val="num" w:pos="3600"/>
+        </w:tabs>
+        <w:ind w:left="3600" w:hanging="360"/>
+      </w:pPr>
+    </w:lvl>
+    <w:lvl w:ilvl="5" w:tentative="1">
+      <w:start w:val="1"/>
+      <w:numFmt w:val="decimal"/>
+      <w:lvlText w:val="%6."/>
+      <w:lvlJc w:val="left"/>
+      <w:pPr>
+        <w:tabs>
+          <w:tab w:val="num" w:pos="4320"/>
+        </w:tabs>
+        <w:ind w:left="4320" w:hanging="360"/>
+      </w:pPr>
+    </w:lvl>
+    <w:lvl w:ilvl="6" w:tentative="1">
+      <w:start w:val="1"/>
+      <w:numFmt w:val="decimal"/>
+      <w:lvlText w:val="%7."/>
+      <w:lvlJc w:val="left"/>
+      <w:pPr>
+        <w:tabs>
+          <w:tab w:val="num" w:pos="5040"/>
+        </w:tabs>
+        <w:ind w:left="5040" w:hanging="360"/>
+      </w:pPr>
+    </w:lvl>
+    <w:lvl w:ilvl="7" w:tentative="1">
+      <w:start w:val="1"/>
+      <w:numFmt w:val="decimal"/>
+      <w:lvlText w:val="%8."/>
+      <w:lvlJc w:val="left"/>
+      <w:pPr>
+        <w:tabs>
+          <w:tab w:val="num" w:pos="5760"/>
+        </w:tabs>
+        <w:ind w:left="5760" w:hanging="360"/>
+      </w:pPr>
+    </w:lvl>
+    <w:lvl w:ilvl="8" w:tentative="1">
+      <w:start w:val="1"/>
+      <w:numFmt w:val="decimal"/>
+      <w:lvlText w:val="%9."/>
+      <w:lvlJc w:val="left"/>
+      <w:pPr>
+        <w:tabs>
+          <w:tab w:val="num" w:pos="6480"/>
+        </w:tabs>
+        <w:ind w:left="6480" w:hanging="360"/>
+      </w:pPr>
+    </w:lvl>
+  </w:abstractNum>
+  <w:abstractNum w:abstractNumId="12" w15:restartNumberingAfterBreak="0">
     <w:nsid w:val="33404DEE"/>
     <w:multiLevelType w:val="multilevel"/>
     <w:tmpl w:val="CEC2A81E"/>
@@ -2051,7 +4850,7 @@
       </w:rPr>
     </w:lvl>
   </w:abstractNum>
-  <w:abstractNum w:abstractNumId="10" w15:restartNumberingAfterBreak="0">
+  <w:abstractNum w:abstractNumId="13" w15:restartNumberingAfterBreak="0">
     <w:nsid w:val="37D34C38"/>
     <w:multiLevelType w:val="multilevel"/>
     <w:tmpl w:val="72B62186"/>
@@ -2200,7 +4999,7 @@
       </w:rPr>
     </w:lvl>
   </w:abstractNum>
-  <w:abstractNum w:abstractNumId="11" w15:restartNumberingAfterBreak="0">
+  <w:abstractNum w:abstractNumId="14" w15:restartNumberingAfterBreak="0">
     <w:nsid w:val="3C4E30AB"/>
     <w:multiLevelType w:val="multilevel"/>
     <w:tmpl w:val="765E5A40"/>
@@ -2349,7 +5148,7 @@
       </w:rPr>
     </w:lvl>
   </w:abstractNum>
-  <w:abstractNum w:abstractNumId="12" w15:restartNumberingAfterBreak="0">
+  <w:abstractNum w:abstractNumId="15" w15:restartNumberingAfterBreak="0">
     <w:nsid w:val="3DE41BDD"/>
     <w:multiLevelType w:val="multilevel"/>
     <w:tmpl w:val="58FAF568"/>
@@ -2466,7 +5265,7 @@
       </w:pPr>
     </w:lvl>
   </w:abstractNum>
-  <w:abstractNum w:abstractNumId="13" w15:restartNumberingAfterBreak="0">
+  <w:abstractNum w:abstractNumId="16" w15:restartNumberingAfterBreak="0">
     <w:nsid w:val="48035D06"/>
     <w:multiLevelType w:val="multilevel"/>
     <w:tmpl w:val="E78A20AC"/>
@@ -2615,7 +5414,7 @@
       </w:rPr>
     </w:lvl>
   </w:abstractNum>
-  <w:abstractNum w:abstractNumId="14" w15:restartNumberingAfterBreak="0">
+  <w:abstractNum w:abstractNumId="17" w15:restartNumberingAfterBreak="0">
     <w:nsid w:val="4AB845D5"/>
     <w:multiLevelType w:val="multilevel"/>
     <w:tmpl w:val="815C300A"/>
@@ -2764,7 +5563,7 @@
       </w:rPr>
     </w:lvl>
   </w:abstractNum>
-  <w:abstractNum w:abstractNumId="15" w15:restartNumberingAfterBreak="0">
+  <w:abstractNum w:abstractNumId="18" w15:restartNumberingAfterBreak="0">
     <w:nsid w:val="4DA874D6"/>
     <w:multiLevelType w:val="multilevel"/>
     <w:tmpl w:val="FCEC90B2"/>
@@ -2913,7 +5712,7 @@
       </w:rPr>
     </w:lvl>
   </w:abstractNum>
-  <w:abstractNum w:abstractNumId="16" w15:restartNumberingAfterBreak="0">
+  <w:abstractNum w:abstractNumId="19" w15:restartNumberingAfterBreak="0">
     <w:nsid w:val="50C13758"/>
     <w:multiLevelType w:val="multilevel"/>
     <w:tmpl w:val="C5284850"/>
@@ -3034,7 +5833,7 @@
       </w:pPr>
     </w:lvl>
   </w:abstractNum>
-  <w:abstractNum w:abstractNumId="17" w15:restartNumberingAfterBreak="0">
+  <w:abstractNum w:abstractNumId="20" w15:restartNumberingAfterBreak="0">
     <w:nsid w:val="50E81CA2"/>
     <w:multiLevelType w:val="multilevel"/>
     <w:tmpl w:val="2E84E9B0"/>
@@ -3147,7 +5946,7 @@
       </w:pPr>
     </w:lvl>
   </w:abstractNum>
-  <w:abstractNum w:abstractNumId="18" w15:restartNumberingAfterBreak="0">
+  <w:abstractNum w:abstractNumId="21" w15:restartNumberingAfterBreak="0">
     <w:nsid w:val="551C569C"/>
     <w:multiLevelType w:val="multilevel"/>
     <w:tmpl w:val="AD4CEF0C"/>
@@ -3296,7 +6095,7 @@
       </w:rPr>
     </w:lvl>
   </w:abstractNum>
-  <w:abstractNum w:abstractNumId="19" w15:restartNumberingAfterBreak="0">
+  <w:abstractNum w:abstractNumId="22" w15:restartNumberingAfterBreak="0">
     <w:nsid w:val="5C78280E"/>
     <w:multiLevelType w:val="multilevel"/>
     <w:tmpl w:val="9218295C"/>
@@ -3409,7 +6208,121 @@
       </w:pPr>
     </w:lvl>
   </w:abstractNum>
-  <w:abstractNum w:abstractNumId="20" w15:restartNumberingAfterBreak="0">
+  <w:abstractNum w:abstractNumId="23" w15:restartNumberingAfterBreak="0">
+    <w:nsid w:val="5E6335C8"/>
+    <w:multiLevelType w:val="multilevel"/>
+    <w:tmpl w:val="B8FAE5FA"/>
+    <w:lvl w:ilvl="0">
+      <w:start w:val="1"/>
+      <w:numFmt w:val="decimal"/>
+      <w:lvlText w:val="%1."/>
+      <w:lvlJc w:val="left"/>
+      <w:pPr>
+        <w:tabs>
+          <w:tab w:val="num" w:pos="720"/>
+        </w:tabs>
+        <w:ind w:left="720" w:hanging="360"/>
+      </w:pPr>
+    </w:lvl>
+    <w:lvl w:ilvl="1">
+      <w:start w:val="4"/>
+      <w:numFmt w:val="bullet"/>
+      <w:lvlText w:val="-"/>
+      <w:lvlJc w:val="left"/>
+      <w:pPr>
+        <w:ind w:left="1440" w:hanging="360"/>
+      </w:pPr>
+      <w:rPr>
+        <w:rFonts w:ascii="Arial" w:eastAsiaTheme="minorHAnsi" w:hAnsi="Arial" w:cs="Arial" w:hint="default"/>
+        <w:b/>
+      </w:rPr>
+    </w:lvl>
+    <w:lvl w:ilvl="2" w:tentative="1">
+      <w:start w:val="1"/>
+      <w:numFmt w:val="decimal"/>
+      <w:lvlText w:val="%3."/>
+      <w:lvlJc w:val="left"/>
+      <w:pPr>
+        <w:tabs>
+          <w:tab w:val="num" w:pos="2160"/>
+        </w:tabs>
+        <w:ind w:left="2160" w:hanging="360"/>
+      </w:pPr>
+    </w:lvl>
+    <w:lvl w:ilvl="3" w:tentative="1">
+      <w:start w:val="1"/>
+      <w:numFmt w:val="decimal"/>
+      <w:lvlText w:val="%4."/>
+      <w:lvlJc w:val="left"/>
+      <w:pPr>
+        <w:tabs>
+          <w:tab w:val="num" w:pos="2880"/>
+        </w:tabs>
+        <w:ind w:left="2880" w:hanging="360"/>
+      </w:pPr>
+    </w:lvl>
+    <w:lvl w:ilvl="4" w:tentative="1">
+      <w:start w:val="1"/>
+      <w:numFmt w:val="decimal"/>
+      <w:lvlText w:val="%5."/>
+      <w:lvlJc w:val="left"/>
+      <w:pPr>
+        <w:tabs>
+          <w:tab w:val="num" w:pos="3600"/>
+        </w:tabs>
+        <w:ind w:left="3600" w:hanging="360"/>
+      </w:pPr>
+    </w:lvl>
+    <w:lvl w:ilvl="5" w:tentative="1">
+      <w:start w:val="1"/>
+      <w:numFmt w:val="decimal"/>
+      <w:lvlText w:val="%6."/>
+      <w:lvlJc w:val="left"/>
+      <w:pPr>
+        <w:tabs>
+          <w:tab w:val="num" w:pos="4320"/>
+        </w:tabs>
+        <w:ind w:left="4320" w:hanging="360"/>
+      </w:pPr>
+    </w:lvl>
+    <w:lvl w:ilvl="6" w:tentative="1">
+      <w:start w:val="1"/>
+      <w:numFmt w:val="decimal"/>
+      <w:lvlText w:val="%7."/>
+      <w:lvlJc w:val="left"/>
+      <w:pPr>
+        <w:tabs>
+          <w:tab w:val="num" w:pos="5040"/>
+        </w:tabs>
+        <w:ind w:left="5040" w:hanging="360"/>
+      </w:pPr>
+    </w:lvl>
+    <w:lvl w:ilvl="7" w:tentative="1">
+      <w:start w:val="1"/>
+      <w:numFmt w:val="decimal"/>
+      <w:lvlText w:val="%8."/>
+      <w:lvlJc w:val="left"/>
+      <w:pPr>
+        <w:tabs>
+          <w:tab w:val="num" w:pos="5760"/>
+        </w:tabs>
+        <w:ind w:left="5760" w:hanging="360"/>
+      </w:pPr>
+    </w:lvl>
+    <w:lvl w:ilvl="8" w:tentative="1">
+      <w:start w:val="1"/>
+      <w:numFmt w:val="decimal"/>
+      <w:lvlText w:val="%9."/>
+      <w:lvlJc w:val="left"/>
+      <w:pPr>
+        <w:tabs>
+          <w:tab w:val="num" w:pos="6480"/>
+        </w:tabs>
+        <w:ind w:left="6480" w:hanging="360"/>
+      </w:pPr>
+    </w:lvl>
+  </w:abstractNum>
+  <w:abstractNum w:abstractNumId="24" w15:restartNumberingAfterBreak="0">
     <w:nsid w:val="67E50B02"/>
     <w:multiLevelType w:val="multilevel"/>
     <w:tmpl w:val="080063C4"/>
@@ -3558,7 +6471,7 @@
       </w:rPr>
     </w:lvl>
   </w:abstractNum>
-  <w:abstractNum w:abstractNumId="21" w15:restartNumberingAfterBreak="0">
+  <w:abstractNum w:abstractNumId="25" w15:restartNumberingAfterBreak="0">
     <w:nsid w:val="6F1E3421"/>
     <w:multiLevelType w:val="multilevel"/>
     <w:tmpl w:val="41A236DE"/>
@@ -3703,7 +6616,7 @@
       </w:rPr>
     </w:lvl>
   </w:abstractNum>
-  <w:abstractNum w:abstractNumId="22" w15:restartNumberingAfterBreak="0">
+  <w:abstractNum w:abstractNumId="26" w15:restartNumberingAfterBreak="0">
     <w:nsid w:val="7AAF549D"/>
     <w:multiLevelType w:val="multilevel"/>
     <w:tmpl w:val="C1C404C4"/>
@@ -3824,7 +6737,7 @@
       </w:pPr>
     </w:lvl>
   </w:abstractNum>
-  <w:abstractNum w:abstractNumId="23" w15:restartNumberingAfterBreak="0">
+  <w:abstractNum w:abstractNumId="27" w15:restartNumberingAfterBreak="0">
     <w:nsid w:val="7BAC3670"/>
     <w:multiLevelType w:val="multilevel"/>
     <w:tmpl w:val="2A94EAFA"/>
@@ -3974,67 +6887,67 @@
     </w:lvl>
   </w:abstractNum>
   <w:num w:numId="1" w16cid:durableId="492985597">
-    <w:abstractNumId w:val="18"/>
+    <w:abstractNumId w:val="21"/>
   </w:num>
   <w:num w:numId="2" w16cid:durableId="2075546200">
-    <w:abstractNumId w:val="5"/>
+    <w:abstractNumId w:val="6"/>
   </w:num>
   <w:num w:numId="3" w16cid:durableId="1518537505">
-    <w:abstractNumId w:val="16"/>
+    <w:abstractNumId w:val="19"/>
   </w:num>
   <w:num w:numId="4" w16cid:durableId="231816647">
     <w:abstractNumId w:val="3"/>
   </w:num>
   <w:num w:numId="5" w16cid:durableId="1665282132">
+    <w:abstractNumId w:val="16"/>
+  </w:num>
+  <w:num w:numId="6" w16cid:durableId="460422657">
+    <w:abstractNumId w:val="17"/>
+  </w:num>
+  <w:num w:numId="7" w16cid:durableId="2087846942">
+    <w:abstractNumId w:val="12"/>
+  </w:num>
+  <w:num w:numId="8" w16cid:durableId="254019918">
+    <w:abstractNumId w:val="27"/>
+  </w:num>
+  <w:num w:numId="9" w16cid:durableId="936527208">
     <w:abstractNumId w:val="13"/>
   </w:num>
-  <w:num w:numId="6" w16cid:durableId="460422657">
-    <w:abstractNumId w:val="14"/>
+  <w:num w:numId="10" w16cid:durableId="609820547">
+    <w:abstractNumId w:val="26"/>
   </w:num>
-  <w:num w:numId="7" w16cid:durableId="2087846942">
+  <w:num w:numId="11" w16cid:durableId="1921480304">
     <w:abstractNumId w:val="9"/>
   </w:num>
-  <w:num w:numId="8" w16cid:durableId="254019918">
-    <w:abstractNumId w:val="23"/>
-  </w:num>
-  <w:num w:numId="9" w16cid:durableId="936527208">
-    <w:abstractNumId w:val="10"/>
-  </w:num>
-  <w:num w:numId="10" w16cid:durableId="609820547">
-    <w:abstractNumId w:val="22"/>
-  </w:num>
-  <w:num w:numId="11" w16cid:durableId="1921480304">
-    <w:abstractNumId w:val="7"/>
-  </w:num>
   <w:num w:numId="12" w16cid:durableId="1820268115">
-    <w:abstractNumId w:val="20"/>
+    <w:abstractNumId w:val="24"/>
   </w:num>
   <w:num w:numId="13" w16cid:durableId="111633592">
-    <w:abstractNumId w:val="4"/>
+    <w:abstractNumId w:val="5"/>
   </w:num>
   <w:num w:numId="14" w16cid:durableId="1826507090">
-    <w:abstractNumId w:val="11"/>
+    <w:abstractNumId w:val="14"/>
   </w:num>
   <w:num w:numId="15" w16cid:durableId="1667785816">
     <w:abstractNumId w:val="0"/>
   </w:num>
   <w:num w:numId="16" w16cid:durableId="731268311">
-    <w:abstractNumId w:val="21"/>
+    <w:abstractNumId w:val="25"/>
   </w:num>
   <w:num w:numId="17" w16cid:durableId="514416183">
-    <w:abstractNumId w:val="12"/>
+    <w:abstractNumId w:val="15"/>
   </w:num>
   <w:num w:numId="18" w16cid:durableId="1416584662">
-    <w:abstractNumId w:val="6"/>
+    <w:abstractNumId w:val="7"/>
   </w:num>
   <w:num w:numId="19" w16cid:durableId="452403700">
-    <w:abstractNumId w:val="8"/>
+    <w:abstractNumId w:val="10"/>
   </w:num>
   <w:num w:numId="20" w16cid:durableId="1206483108">
-    <w:abstractNumId w:val="15"/>
+    <w:abstractNumId w:val="18"/>
   </w:num>
   <w:num w:numId="21" w16cid:durableId="1555432521">
-    <w:abstractNumId w:val="17"/>
+    <w:abstractNumId w:val="20"/>
   </w:num>
   <w:num w:numId="22" w16cid:durableId="2009553225">
     <w:abstractNumId w:val="2"/>
@@ -4043,7 +6956,19 @@
     <w:abstractNumId w:val="1"/>
   </w:num>
   <w:num w:numId="24" w16cid:durableId="18314582">
-    <w:abstractNumId w:val="19"/>
+    <w:abstractNumId w:val="22"/>
+  </w:num>
+  <w:num w:numId="25" w16cid:durableId="1329097608">
+    <w:abstractNumId w:val="4"/>
+  </w:num>
+  <w:num w:numId="26" w16cid:durableId="508639490">
+    <w:abstractNumId w:val="8"/>
+  </w:num>
+  <w:num w:numId="27" w16cid:durableId="1852255258">
+    <w:abstractNumId w:val="23"/>
+  </w:num>
+  <w:num w:numId="28" w16cid:durableId="119957668">
+    <w:abstractNumId w:val="11"/>
   </w:num>
 </w:numbering>
 </file>
@@ -4448,6 +7373,7 @@
   <w:style w:type="paragraph" w:default="1" w:styleId="Normal">
     <w:name w:val="Normal"/>
     <w:qFormat/>
+    <w:rsid w:val="00FC0A99"/>
     <w:pPr>
       <w:bidi/>
     </w:pPr>
@@ -5263,4 +8189,16 @@
     </a:ext>
   </a:extLst>
 </a:theme>
+</file>
+
+<file path=customXml/item1.xml><?xml version="1.0" encoding="utf-8"?>
+<b:Sources xmlns:b="http://schemas.openxmlformats.org/officeDocument/2006/bibliography" xmlns="http://schemas.openxmlformats.org/officeDocument/2006/bibliography" SelectedStyle="\APASixthEditionOfficeOnline.xsl" StyleName="APA" Version="6"/>
+</file>
+
+<file path=customXml/itemProps1.xml><?xml version="1.0" encoding="utf-8"?>
+<ds:datastoreItem xmlns:ds="http://schemas.openxmlformats.org/officeDocument/2006/customXml" ds:itemID="{3A9DF7B1-68C4-434A-8108-A359AB308F1D}">
+  <ds:schemaRefs>
+    <ds:schemaRef ds:uri="http://schemas.openxmlformats.org/officeDocument/2006/bibliography"/>
+  </ds:schemaRefs>
+</ds:datastoreItem>
 </file>
</xml_diff>